<commit_message>
UCB6 - ASIST Report
</commit_message>
<xml_diff>
--- a/relatório asist/Relatório de ASIST.docx
+++ b/relatório asist/Relatório de ASIST.docx
@@ -432,7 +432,7 @@
           <w:noProof/>
         </w:rPr>
       </w:pPr>
-      <w:hyperlink w:anchor="_Toc57989478" w:history="1">
+      <w:hyperlink w:anchor="_Toc57991428" w:history="1">
         <w:r>
           <w:rPr>
             <w:rStyle w:val="Hiperligao"/>
@@ -460,7 +460,7 @@
             <w:noProof/>
             <w:webHidden/>
           </w:rPr>
-          <w:instrText xml:space="preserve"> PAGEREF _Toc57989478 \h </w:instrText>
+          <w:instrText xml:space="preserve"> PAGEREF _Toc57991428 \h </w:instrText>
         </w:r>
         <w:r>
           <w:rPr>
@@ -501,7 +501,7 @@
           <w:noProof/>
         </w:rPr>
       </w:pPr>
-      <w:hyperlink w:anchor="_Toc57989479" w:history="1">
+      <w:hyperlink w:anchor="_Toc57991429" w:history="1">
         <w:r>
           <w:rPr>
             <w:rStyle w:val="Hiperligao"/>
@@ -529,7 +529,7 @@
             <w:noProof/>
             <w:webHidden/>
           </w:rPr>
-          <w:instrText xml:space="preserve"> PAGEREF _Toc57989479 \h </w:instrText>
+          <w:instrText xml:space="preserve"> PAGEREF _Toc57991429 \h </w:instrText>
         </w:r>
         <w:r>
           <w:rPr>
@@ -570,7 +570,7 @@
           <w:noProof/>
         </w:rPr>
       </w:pPr>
-      <w:hyperlink w:anchor="_Toc57989480" w:history="1">
+      <w:hyperlink w:anchor="_Toc57991430" w:history="1">
         <w:r>
           <w:rPr>
             <w:rStyle w:val="Hiperligao"/>
@@ -598,7 +598,7 @@
             <w:noProof/>
             <w:webHidden/>
           </w:rPr>
-          <w:instrText xml:space="preserve"> PAGEREF _Toc57989480 \h </w:instrText>
+          <w:instrText xml:space="preserve"> PAGEREF _Toc57991430 \h </w:instrText>
         </w:r>
         <w:r>
           <w:rPr>
@@ -639,14 +639,7 @@
           <w:noProof/>
         </w:rPr>
       </w:pPr>
-      <w:r>
-        <w:rPr>
-          <w:rStyle w:val="Hiperligao"/>
-          <w:noProof/>
-        </w:rPr>
-        <w:t xml:space="preserve">  </w:t>
-      </w:r>
-      <w:hyperlink w:anchor="_Toc57989481" w:history="1">
+      <w:hyperlink w:anchor="_Toc57991431" w:history="1">
         <w:r>
           <w:rPr>
             <w:rStyle w:val="Hiperligao"/>
@@ -674,7 +667,7 @@
             <w:noProof/>
             <w:webHidden/>
           </w:rPr>
-          <w:instrText xml:space="preserve"> PAGEREF _Toc57989481 \h </w:instrText>
+          <w:instrText xml:space="preserve"> PAGEREF _Toc57991431 \h </w:instrText>
         </w:r>
         <w:r>
           <w:rPr>
@@ -715,7 +708,7 @@
           <w:noProof/>
         </w:rPr>
       </w:pPr>
-      <w:hyperlink w:anchor="_Toc57989482" w:history="1">
+      <w:hyperlink w:anchor="_Toc57991432" w:history="1">
         <w:r>
           <w:rPr>
             <w:rStyle w:val="Hiperligao"/>
@@ -743,7 +736,7 @@
             <w:noProof/>
             <w:webHidden/>
           </w:rPr>
-          <w:instrText xml:space="preserve"> PAGEREF _Toc57989482 \h </w:instrText>
+          <w:instrText xml:space="preserve"> PAGEREF _Toc57991432 \h </w:instrText>
         </w:r>
         <w:r>
           <w:rPr>
@@ -784,7 +777,7 @@
           <w:noProof/>
         </w:rPr>
       </w:pPr>
-      <w:hyperlink w:anchor="_Toc57989483" w:history="1">
+      <w:hyperlink w:anchor="_Toc57991433" w:history="1">
         <w:r>
           <w:rPr>
             <w:rStyle w:val="Hiperligao"/>
@@ -812,7 +805,7 @@
             <w:noProof/>
             <w:webHidden/>
           </w:rPr>
-          <w:instrText xml:space="preserve"> PAGEREF _Toc57989483 \h </w:instrText>
+          <w:instrText xml:space="preserve"> PAGEREF _Toc57991433 \h </w:instrText>
         </w:r>
         <w:r>
           <w:rPr>
@@ -853,7 +846,7 @@
           <w:noProof/>
         </w:rPr>
       </w:pPr>
-      <w:hyperlink w:anchor="_Toc57989484" w:history="1">
+      <w:hyperlink w:anchor="_Toc57991434" w:history="1">
         <w:r>
           <w:rPr>
             <w:rStyle w:val="Hiperligao"/>
@@ -881,7 +874,7 @@
             <w:noProof/>
             <w:webHidden/>
           </w:rPr>
-          <w:instrText xml:space="preserve"> PAGEREF _Toc57989484 \h </w:instrText>
+          <w:instrText xml:space="preserve"> PAGEREF _Toc57991434 \h </w:instrText>
         </w:r>
         <w:r>
           <w:rPr>
@@ -922,7 +915,7 @@
           <w:noProof/>
         </w:rPr>
       </w:pPr>
-      <w:hyperlink w:anchor="_Toc57989485" w:history="1">
+      <w:hyperlink w:anchor="_Toc57991435" w:history="1">
         <w:r>
           <w:rPr>
             <w:rStyle w:val="Hiperligao"/>
@@ -950,7 +943,7 @@
             <w:noProof/>
             <w:webHidden/>
           </w:rPr>
-          <w:instrText xml:space="preserve"> PAGEREF _Toc57989485 \h </w:instrText>
+          <w:instrText xml:space="preserve"> PAGEREF _Toc57991435 \h </w:instrText>
         </w:r>
         <w:r>
           <w:rPr>
@@ -991,7 +984,7 @@
           <w:noProof/>
         </w:rPr>
       </w:pPr>
-      <w:hyperlink w:anchor="_Toc57989486" w:history="1">
+      <w:hyperlink w:anchor="_Toc57991436" w:history="1">
         <w:r>
           <w:rPr>
             <w:rStyle w:val="Hiperligao"/>
@@ -1019,7 +1012,7 @@
             <w:noProof/>
             <w:webHidden/>
           </w:rPr>
-          <w:instrText xml:space="preserve"> PAGEREF _Toc57989486 \h </w:instrText>
+          <w:instrText xml:space="preserve"> PAGEREF _Toc57991436 \h </w:instrText>
         </w:r>
         <w:r>
           <w:rPr>
@@ -1060,7 +1053,7 @@
           <w:noProof/>
         </w:rPr>
       </w:pPr>
-      <w:hyperlink w:anchor="_Toc57989487" w:history="1">
+      <w:hyperlink w:anchor="_Toc57991437" w:history="1">
         <w:r>
           <w:rPr>
             <w:rStyle w:val="Hiperligao"/>
@@ -1088,7 +1081,7 @@
             <w:noProof/>
             <w:webHidden/>
           </w:rPr>
-          <w:instrText xml:space="preserve"> PAGEREF _Toc57989487 \h </w:instrText>
+          <w:instrText xml:space="preserve"> PAGEREF _Toc57991437 \h </w:instrText>
         </w:r>
         <w:r>
           <w:rPr>
@@ -1129,7 +1122,7 @@
           <w:noProof/>
         </w:rPr>
       </w:pPr>
-      <w:hyperlink w:anchor="_Toc57989488" w:history="1">
+      <w:hyperlink w:anchor="_Toc57991438" w:history="1">
         <w:r>
           <w:rPr>
             <w:rStyle w:val="Hiperligao"/>
@@ -1157,7 +1150,7 @@
             <w:noProof/>
             <w:webHidden/>
           </w:rPr>
-          <w:instrText xml:space="preserve"> PAGEREF _Toc57989488 \h </w:instrText>
+          <w:instrText xml:space="preserve"> PAGEREF _Toc57991438 \h </w:instrText>
         </w:r>
         <w:r>
           <w:rPr>
@@ -1198,7 +1191,7 @@
           <w:noProof/>
         </w:rPr>
       </w:pPr>
-      <w:hyperlink w:anchor="_Toc57989489" w:history="1">
+      <w:hyperlink w:anchor="_Toc57991439" w:history="1">
         <w:r>
           <w:rPr>
             <w:rStyle w:val="Hiperligao"/>
@@ -1226,7 +1219,143 @@
             <w:noProof/>
             <w:webHidden/>
           </w:rPr>
-          <w:instrText xml:space="preserve"> PAGEREF _Toc57989489 \h </w:instrText>
+          <w:instrText xml:space="preserve"> PAGEREF _Toc57991439 \h </w:instrText>
+        </w:r>
+        <w:r>
+          <w:rPr>
+            <w:noProof/>
+            <w:webHidden/>
+          </w:rPr>
+        </w:r>
+        <w:r>
+          <w:rPr>
+            <w:noProof/>
+            <w:webHidden/>
+          </w:rPr>
+          <w:fldChar w:fldCharType="separate"/>
+        </w:r>
+        <w:r>
+          <w:rPr>
+            <w:noProof/>
+            <w:webHidden/>
+          </w:rPr>
+          <w:t>10</w:t>
+        </w:r>
+        <w:r>
+          <w:rPr>
+            <w:noProof/>
+            <w:webHidden/>
+          </w:rPr>
+          <w:fldChar w:fldCharType="end"/>
+        </w:r>
+      </w:hyperlink>
+    </w:p>
+    <w:p>
+      <w:pPr>
+        <w:pStyle w:val="ndice3"/>
+        <w:tabs>
+          <w:tab w:val="right" w:leader="dot" w:pos="8828"/>
+        </w:tabs>
+        <w:rPr>
+          <w:noProof/>
+        </w:rPr>
+      </w:pPr>
+      <w:hyperlink w:anchor="_Toc57991440" w:history="1">
+        <w:r>
+          <w:rPr>
+            <w:rStyle w:val="Hiperligao"/>
+            <w:noProof/>
+          </w:rPr>
+          <w:t>Problemática em causa:</w:t>
+        </w:r>
+        <w:r>
+          <w:rPr>
+            <w:noProof/>
+            <w:webHidden/>
+          </w:rPr>
+          <w:tab/>
+        </w:r>
+        <w:r>
+          <w:rPr>
+            <w:noProof/>
+            <w:webHidden/>
+          </w:rPr>
+          <w:fldChar w:fldCharType="begin"/>
+        </w:r>
+        <w:r>
+          <w:rPr>
+            <w:noProof/>
+            <w:webHidden/>
+          </w:rPr>
+          <w:instrText xml:space="preserve"> PAGEREF _Toc57991440 \h </w:instrText>
+        </w:r>
+        <w:r>
+          <w:rPr>
+            <w:noProof/>
+            <w:webHidden/>
+          </w:rPr>
+        </w:r>
+        <w:r>
+          <w:rPr>
+            <w:noProof/>
+            <w:webHidden/>
+          </w:rPr>
+          <w:fldChar w:fldCharType="separate"/>
+        </w:r>
+        <w:r>
+          <w:rPr>
+            <w:noProof/>
+            <w:webHidden/>
+          </w:rPr>
+          <w:t>10</w:t>
+        </w:r>
+        <w:r>
+          <w:rPr>
+            <w:noProof/>
+            <w:webHidden/>
+          </w:rPr>
+          <w:fldChar w:fldCharType="end"/>
+        </w:r>
+      </w:hyperlink>
+    </w:p>
+    <w:p>
+      <w:pPr>
+        <w:pStyle w:val="ndice3"/>
+        <w:tabs>
+          <w:tab w:val="right" w:leader="dot" w:pos="8828"/>
+        </w:tabs>
+        <w:rPr>
+          <w:noProof/>
+        </w:rPr>
+      </w:pPr>
+      <w:hyperlink w:anchor="_Toc57991441" w:history="1">
+        <w:r>
+          <w:rPr>
+            <w:rStyle w:val="Hiperligao"/>
+            <w:noProof/>
+          </w:rPr>
+          <w:t>Resolução proposta:</w:t>
+        </w:r>
+        <w:r>
+          <w:rPr>
+            <w:noProof/>
+            <w:webHidden/>
+          </w:rPr>
+          <w:tab/>
+        </w:r>
+        <w:r>
+          <w:rPr>
+            <w:noProof/>
+            <w:webHidden/>
+          </w:rPr>
+          <w:fldChar w:fldCharType="begin"/>
+        </w:r>
+        <w:r>
+          <w:rPr>
+            <w:noProof/>
+            <w:webHidden/>
+          </w:rPr>
+          <w:instrText xml:space="preserve"> PAGEREF _Toc57991441 \h </w:instrText>
         </w:r>
         <w:r>
           <w:rPr>
@@ -1267,7 +1396,7 @@
           <w:noProof/>
         </w:rPr>
       </w:pPr>
-      <w:hyperlink w:anchor="_Toc57989490" w:history="1">
+      <w:hyperlink w:anchor="_Toc57991442" w:history="1">
         <w:r>
           <w:rPr>
             <w:rStyle w:val="Hiperligao"/>
@@ -1295,7 +1424,7 @@
             <w:noProof/>
             <w:webHidden/>
           </w:rPr>
-          <w:instrText xml:space="preserve"> PAGEREF _Toc57989490 \h </w:instrText>
+          <w:instrText xml:space="preserve"> PAGEREF _Toc57991442 \h </w:instrText>
         </w:r>
         <w:r>
           <w:rPr>
@@ -1315,7 +1444,7 @@
             <w:noProof/>
             <w:webHidden/>
           </w:rPr>
-          <w:t>11</w:t>
+          <w:t>12</w:t>
         </w:r>
         <w:r>
           <w:rPr>
@@ -1336,7 +1465,7 @@
           <w:noProof/>
         </w:rPr>
       </w:pPr>
-      <w:hyperlink w:anchor="_Toc57989491" w:history="1">
+      <w:hyperlink w:anchor="_Toc57991443" w:history="1">
         <w:r>
           <w:rPr>
             <w:rStyle w:val="Hiperligao"/>
@@ -1364,7 +1493,7 @@
             <w:noProof/>
             <w:webHidden/>
           </w:rPr>
-          <w:instrText xml:space="preserve"> PAGEREF _Toc57989491 \h </w:instrText>
+          <w:instrText xml:space="preserve"> PAGEREF _Toc57991443 \h </w:instrText>
         </w:r>
         <w:r>
           <w:rPr>
@@ -1384,7 +1513,7 @@
             <w:noProof/>
             <w:webHidden/>
           </w:rPr>
-          <w:t>12</w:t>
+          <w:t>13</w:t>
         </w:r>
         <w:r>
           <w:rPr>
@@ -1420,7 +1549,7 @@
         </w:rPr>
         <w:br w:type="page"/>
       </w:r>
-      <w:bookmarkStart w:id="0" w:name="_Toc57989478"/>
+      <w:bookmarkStart w:id="0" w:name="_Toc57991428"/>
       <w:r>
         <w:rPr>
           <w:lang w:val="pt"/>
@@ -1457,7 +1586,7 @@
         </w:rPr>
         <w:br w:type="page"/>
       </w:r>
-      <w:bookmarkStart w:id="1" w:name="_Toc57989479"/>
+      <w:bookmarkStart w:id="1" w:name="_Toc57991429"/>
       <w:r>
         <w:rPr>
           <w:lang w:val="pt"/>
@@ -1480,7 +1609,7 @@
         </w:rPr>
         <w:br w:type="page"/>
       </w:r>
-      <w:bookmarkStart w:id="2" w:name="_Toc57989480"/>
+      <w:bookmarkStart w:id="2" w:name="_Toc57991430"/>
       <w:r>
         <w:rPr>
           <w:lang w:val="pt"/>
@@ -1504,7 +1633,7 @@
           <w:lang w:val="pt"/>
         </w:rPr>
       </w:pPr>
-      <w:bookmarkStart w:id="3" w:name="_Toc57989481"/>
+      <w:bookmarkStart w:id="3" w:name="_Toc57991431"/>
       <w:r>
         <w:rPr>
           <w:lang w:val="pt"/>
@@ -1540,16 +1669,7 @@
           <w:szCs w:val="24"/>
           <w:lang w:val="pt"/>
         </w:rPr>
-        <w:t>Como administrador da infraestrutura quero os servidores Windows e Linux estejam disponíveis apenas para pedidos HTTP e HTTPS. Tal nã</w:t>
-      </w:r>
-      <w:r>
-        <w:rPr>
-          <w:rFonts w:ascii="Calibri" w:hAnsi="Calibri" w:cs="Calibri"/>
-          <w:sz w:val="24"/>
-          <w:szCs w:val="24"/>
-          <w:lang w:val="pt"/>
-        </w:rPr>
-        <w:t>o deve impedir o acesso por SSH ou RDP aos administradores (o grupo).</w:t>
+        <w:t>Como administrador da infraestrutura quero os servidores Windows e Linux estejam disponíveis apenas para pedidos HTTP e HTTPS. Tal não deve impedir o acesso por SSH ou RDP aos administradores (o grupo).</w:t>
       </w:r>
     </w:p>
     <w:p>
@@ -1574,7 +1694,7 @@
           <w:lang w:val="pt"/>
         </w:rPr>
       </w:pPr>
-      <w:bookmarkStart w:id="4" w:name="_Toc57989482"/>
+      <w:bookmarkStart w:id="4" w:name="_Toc57991432"/>
       <w:r>
         <w:rPr>
           <w:lang w:val="pt"/>
@@ -1604,16 +1724,7 @@
           <w:szCs w:val="24"/>
           <w:lang w:val="pt"/>
         </w:rPr>
-        <w:t>Começamos a nossa abordagem na implementação em linux. Numa fase inicial começamos por auturizar os admins a utilizar SSH, para isso, todos os utilizadores foram adi</w:t>
-      </w:r>
-      <w:r>
-        <w:rPr>
-          <w:rFonts w:ascii="Calibri" w:hAnsi="Calibri" w:cs="Calibri"/>
-          <w:sz w:val="24"/>
-          <w:szCs w:val="24"/>
-          <w:lang w:val="pt"/>
-        </w:rPr>
-        <w:t>cionados ao grupo criado por nós g25, com o comando "sudo addgroup g25", seguido dos comandos "sudo usermod -a -G g25 1181XXXX"</w:t>
+        <w:t>Começamos a nossa abordagem na implementação em linux. Numa fase inicial começamos por auturizar os admins a utilizar SSH, para isso, todos os utilizadores foram adicionados ao grupo criado por nós g25, com o comando "sudo addgroup g25", seguido dos comandos "sudo usermod -a -G g25 1181XXXX"</w:t>
       </w:r>
     </w:p>
     <w:p>
@@ -1709,16 +1820,7 @@
           <w:szCs w:val="24"/>
           <w:lang w:val="pt"/>
         </w:rPr>
-        <w:t xml:space="preserve"> para cada membro. Depois de todos os membros estarem adicionados corretamente ao grupo foi </w:t>
-      </w:r>
-      <w:r>
-        <w:rPr>
-          <w:rFonts w:ascii="Calibri" w:hAnsi="Calibri" w:cs="Calibri"/>
-          <w:sz w:val="24"/>
-          <w:szCs w:val="24"/>
-          <w:lang w:val="pt"/>
-        </w:rPr>
-        <w:t>necessário dar permissões de acesso ao SSH, com o comando "sudo nano /etc/ssh/sshd_config" acedemos ao ficheiro de configuração e acrescentamos o nosso grupo como permitido com a linha "AllowGroups g25".</w:t>
+        <w:t xml:space="preserve"> para cada membro. Depois de todos os membros estarem adicionados corretamente ao grupo foi necessário dar permissões de acesso ao SSH, com o comando "sudo nano /etc/ssh/sshd_config" acedemos ao ficheiro de configuração e acrescentamos o nosso grupo como permitido com a linha "AllowGroups g25".</w:t>
       </w:r>
     </w:p>
     <w:p>
@@ -1815,16 +1917,7 @@
           <w:szCs w:val="24"/>
           <w:lang w:val="pt"/>
         </w:rPr>
-        <w:t xml:space="preserve"> Terminada esta </w:t>
-      </w:r>
-      <w:r>
-        <w:rPr>
-          <w:rFonts w:ascii="Calibri" w:hAnsi="Calibri" w:cs="Calibri"/>
-          <w:sz w:val="24"/>
-          <w:szCs w:val="24"/>
-          <w:lang w:val="pt"/>
-        </w:rPr>
-        <w:t>parte inicial temos apenas que permitir a passagem dos pacotes SSH nas nossas iptables.</w:t>
+        <w:t xml:space="preserve"> Terminada esta parte inicial temos apenas que permitir a passagem dos pacotes SSH nas nossas iptables.</w:t>
       </w:r>
     </w:p>
     <w:p>
@@ -1921,16 +2014,7 @@
           <w:szCs w:val="24"/>
           <w:lang w:val="pt"/>
         </w:rPr>
-        <w:t>Nesta imagem podemos ver todas as alterações feitas para permitir e bloquear tudo o que nos é pedido. São permitidos pacotes HTTP/HT</w:t>
-      </w:r>
-      <w:r>
-        <w:rPr>
-          <w:rFonts w:ascii="Calibri" w:hAnsi="Calibri" w:cs="Calibri"/>
-          <w:sz w:val="24"/>
-          <w:szCs w:val="24"/>
-          <w:lang w:val="pt"/>
-        </w:rPr>
-        <w:t>TPS a todos os utilizadores e permitimos também pacotes SSH, que como sabemos vão estar disponiveis apenas para os elementos do grupo g25.</w:t>
+        <w:t>Nesta imagem podemos ver todas as alterações feitas para permitir e bloquear tudo o que nos é pedido. São permitidos pacotes HTTP/HTTPS a todos os utilizadores e permitimos também pacotes SSH, que como sabemos vão estar disponiveis apenas para os elementos do grupo g25.</w:t>
       </w:r>
     </w:p>
     <w:p>
@@ -1954,16 +2038,7 @@
           <w:szCs w:val="24"/>
           <w:lang w:val="pt"/>
         </w:rPr>
-        <w:t>Certificamo-nos que o script é sempre corrido quando a máquina liga para garantir a mesma não fique desprotegida e qu</w:t>
-      </w:r>
-      <w:r>
-        <w:rPr>
-          <w:rFonts w:ascii="Calibri" w:hAnsi="Calibri" w:cs="Calibri"/>
-          <w:sz w:val="24"/>
-          <w:szCs w:val="24"/>
-          <w:lang w:val="pt"/>
-        </w:rPr>
-        <w:t>e as iptables nunca ficam sem configuração. Como queremos esta funcionalidade criamos um service com a função de correr o script.</w:t>
+        <w:t>Certificamo-nos que o script é sempre corrido quando a máquina liga para garantir a mesma não fique desprotegida e que as iptables nunca ficam sem configuração. Como queremos esta funcionalidade criamos um service com a função de correr o script.</w:t>
       </w:r>
     </w:p>
     <w:p>
@@ -2045,7 +2120,7 @@
         </w:rPr>
         <w:br w:type="page"/>
       </w:r>
-      <w:bookmarkStart w:id="5" w:name="_Toc57989483"/>
+      <w:bookmarkStart w:id="5" w:name="_Toc57991433"/>
       <w:r>
         <w:rPr>
           <w:lang w:val="pt"/>
@@ -2069,7 +2144,7 @@
           <w:lang w:val="pt"/>
         </w:rPr>
       </w:pPr>
-      <w:bookmarkStart w:id="6" w:name="_Toc57989484"/>
+      <w:bookmarkStart w:id="6" w:name="_Toc57991434"/>
       <w:r>
         <w:rPr>
           <w:lang w:val="pt"/>
@@ -2129,7 +2204,7 @@
           <w:lang w:val="pt"/>
         </w:rPr>
       </w:pPr>
-      <w:bookmarkStart w:id="7" w:name="_Toc57989485"/>
+      <w:bookmarkStart w:id="7" w:name="_Toc57991435"/>
       <w:r>
         <w:rPr>
           <w:lang w:val="pt"/>
@@ -2288,7 +2363,7 @@
         </w:rPr>
         <w:br w:type="page"/>
       </w:r>
-      <w:bookmarkStart w:id="8" w:name="_Toc57989486"/>
+      <w:bookmarkStart w:id="8" w:name="_Toc57991436"/>
       <w:r>
         <w:rPr>
           <w:lang w:val="pt"/>
@@ -2312,7 +2387,7 @@
           <w:lang w:val="pt"/>
         </w:rPr>
       </w:pPr>
-      <w:bookmarkStart w:id="9" w:name="_Toc57989487"/>
+      <w:bookmarkStart w:id="9" w:name="_Toc57991437"/>
       <w:r>
         <w:rPr>
           <w:lang w:val="pt"/>
@@ -2362,7 +2437,7 @@
           <w:lang w:val="pt"/>
         </w:rPr>
       </w:pPr>
-      <w:bookmarkStart w:id="10" w:name="_Toc57989488"/>
+      <w:bookmarkStart w:id="10" w:name="_Toc57991438"/>
       <w:r>
         <w:rPr>
           <w:lang w:val="pt"/>
@@ -2387,16 +2462,7 @@
           <w:szCs w:val="24"/>
           <w:lang w:val="pt"/>
         </w:rPr>
-        <w:t xml:space="preserve">Para esta problemática, </w:t>
-      </w:r>
-      <w:r>
-        <w:rPr>
-          <w:rFonts w:cstheme="minorHAnsi"/>
-          <w:sz w:val="24"/>
-          <w:szCs w:val="24"/>
-          <w:lang w:val="pt"/>
-        </w:rPr>
-        <w:t>foi necessário alterar o ficheiro que está no localizado no diretório /etc/pam.d/sshd, e inserir alguns comandos.</w:t>
+        <w:t>Para esta problemática, foi necessário alterar o ficheiro que está no localizado no diretório /etc/pam.d/sshd, e inserir alguns comandos.</w:t>
       </w:r>
     </w:p>
     <w:p>
@@ -2569,7 +2635,7 @@
         </w:rPr>
         <w:br w:type="page"/>
       </w:r>
-      <w:bookmarkStart w:id="11" w:name="_Toc57989489"/>
+      <w:bookmarkStart w:id="11" w:name="_Toc57991439"/>
       <w:r>
         <w:rPr>
           <w:lang w:val="pt"/>
@@ -2588,6 +2654,876 @@
     </w:p>
     <w:p>
       <w:pPr>
+        <w:pStyle w:val="Ttulo3"/>
+      </w:pPr>
+      <w:bookmarkStart w:id="12" w:name="_Toc57991440"/>
+      <w:r>
+        <w:t>Problemática em causa:</w:t>
+      </w:r>
+      <w:bookmarkEnd w:id="12"/>
+      <w:r>
+        <w:t xml:space="preserve"> </w:t>
+      </w:r>
+    </w:p>
+    <w:p>
+      <w:pPr>
+        <w:widowControl w:val="0"/>
+        <w:autoSpaceDE w:val="0"/>
+        <w:autoSpaceDN w:val="0"/>
+        <w:adjustRightInd w:val="0"/>
+        <w:spacing w:after="200" w:line="240" w:lineRule="auto"/>
+        <w:rPr>
+          <w:rFonts w:ascii="Calibri" w:hAnsi="Calibri" w:cs="Calibri"/>
+          <w:sz w:val="24"/>
+          <w:szCs w:val="24"/>
+        </w:rPr>
+      </w:pPr>
+      <w:r>
+        <w:rPr>
+          <w:rFonts w:ascii="Calibri" w:hAnsi="Calibri" w:cs="Calibri"/>
+          <w:sz w:val="24"/>
+          <w:szCs w:val="24"/>
+        </w:rPr>
+        <w:t>Como administrador da infraestrutura quero que o acesso ao sistema seja inibido aos utilizadores listados em /etc/</w:t>
+      </w:r>
+      <w:proofErr w:type="spellStart"/>
+      <w:r>
+        <w:rPr>
+          <w:rFonts w:ascii="Calibri" w:hAnsi="Calibri" w:cs="Calibri"/>
+          <w:sz w:val="24"/>
+          <w:szCs w:val="24"/>
+        </w:rPr>
+        <w:t>bad-guys</w:t>
+      </w:r>
+      <w:proofErr w:type="spellEnd"/>
+      <w:r>
+        <w:rPr>
+          <w:rFonts w:ascii="Calibri" w:hAnsi="Calibri" w:cs="Calibri"/>
+          <w:sz w:val="24"/>
+          <w:szCs w:val="24"/>
+        </w:rPr>
+        <w:t>.</w:t>
+      </w:r>
+    </w:p>
+    <w:p>
+      <w:pPr>
+        <w:pStyle w:val="Ttulo3"/>
+      </w:pPr>
+      <w:bookmarkStart w:id="13" w:name="_Toc57991441"/>
+      <w:r>
+        <w:t>Resolução proposta:</w:t>
+      </w:r>
+      <w:bookmarkEnd w:id="13"/>
+      <w:r>
+        <w:t xml:space="preserve"> </w:t>
+      </w:r>
+    </w:p>
+    <w:p>
+      <w:pPr>
+        <w:widowControl w:val="0"/>
+        <w:autoSpaceDE w:val="0"/>
+        <w:autoSpaceDN w:val="0"/>
+        <w:adjustRightInd w:val="0"/>
+        <w:spacing w:after="200" w:line="240" w:lineRule="auto"/>
+        <w:rPr>
+          <w:rFonts w:ascii="Calibri" w:hAnsi="Calibri" w:cs="Calibri"/>
+          <w:sz w:val="24"/>
+          <w:szCs w:val="24"/>
+        </w:rPr>
+      </w:pPr>
+      <w:r>
+        <w:rPr>
+          <w:rFonts w:ascii="Calibri" w:hAnsi="Calibri" w:cs="Calibri"/>
+          <w:sz w:val="24"/>
+          <w:szCs w:val="24"/>
+        </w:rPr>
+        <w:t xml:space="preserve">Começamos por abordar o problema em </w:t>
+      </w:r>
+      <w:proofErr w:type="spellStart"/>
+      <w:r>
+        <w:rPr>
+          <w:rFonts w:ascii="Calibri" w:hAnsi="Calibri" w:cs="Calibri"/>
+          <w:sz w:val="24"/>
+          <w:szCs w:val="24"/>
+        </w:rPr>
+        <w:t>linux</w:t>
+      </w:r>
+      <w:proofErr w:type="spellEnd"/>
+      <w:r>
+        <w:rPr>
+          <w:rFonts w:ascii="Calibri" w:hAnsi="Calibri" w:cs="Calibri"/>
+          <w:sz w:val="24"/>
+          <w:szCs w:val="24"/>
+        </w:rPr>
+        <w:t xml:space="preserve">. Primeiro criamos o ficheiro </w:t>
+      </w:r>
+      <w:proofErr w:type="spellStart"/>
+      <w:r>
+        <w:rPr>
+          <w:rFonts w:ascii="Calibri" w:hAnsi="Calibri" w:cs="Calibri"/>
+          <w:sz w:val="24"/>
+          <w:szCs w:val="24"/>
+        </w:rPr>
+        <w:t>bad-guys</w:t>
+      </w:r>
+      <w:proofErr w:type="spellEnd"/>
+      <w:r>
+        <w:rPr>
+          <w:rFonts w:ascii="Calibri" w:hAnsi="Calibri" w:cs="Calibri"/>
+          <w:sz w:val="24"/>
+          <w:szCs w:val="24"/>
+        </w:rPr>
+        <w:t xml:space="preserve"> na pasta /etc e colocamos lá dentro 4 utilizadores definidos por nós em </w:t>
+      </w:r>
+      <w:proofErr w:type="spellStart"/>
+      <w:r>
+        <w:rPr>
+          <w:rFonts w:ascii="Calibri" w:hAnsi="Calibri" w:cs="Calibri"/>
+          <w:sz w:val="24"/>
+          <w:szCs w:val="24"/>
+        </w:rPr>
+        <w:t>PLs</w:t>
+      </w:r>
+      <w:proofErr w:type="spellEnd"/>
+      <w:r>
+        <w:rPr>
+          <w:rFonts w:ascii="Calibri" w:hAnsi="Calibri" w:cs="Calibri"/>
+          <w:sz w:val="24"/>
+          <w:szCs w:val="24"/>
+        </w:rPr>
+        <w:t xml:space="preserve"> passadas, luser1, luser2, luser3, luser4.</w:t>
+      </w:r>
+    </w:p>
+    <w:p>
+      <w:pPr>
+        <w:widowControl w:val="0"/>
+        <w:autoSpaceDE w:val="0"/>
+        <w:autoSpaceDN w:val="0"/>
+        <w:adjustRightInd w:val="0"/>
+        <w:spacing w:after="200" w:line="240" w:lineRule="auto"/>
+        <w:rPr>
+          <w:rFonts w:ascii="Calibri" w:hAnsi="Calibri" w:cs="Calibri"/>
+          <w:sz w:val="24"/>
+          <w:szCs w:val="24"/>
+        </w:rPr>
+      </w:pPr>
+      <w:r>
+        <w:rPr>
+          <w:rFonts w:ascii="Calibri" w:hAnsi="Calibri" w:cs="Calibri"/>
+          <w:sz w:val="24"/>
+          <w:szCs w:val="24"/>
+        </w:rPr>
+        <w:t>Depois da pasta estar criada e dos utilizadores já se encontrarem na mesma temos que lhes remover permissões, para isso temos que aceder à pasta /etc/</w:t>
+      </w:r>
+      <w:proofErr w:type="spellStart"/>
+      <w:proofErr w:type="gramStart"/>
+      <w:r>
+        <w:rPr>
+          <w:rFonts w:ascii="Calibri" w:hAnsi="Calibri" w:cs="Calibri"/>
+          <w:sz w:val="24"/>
+          <w:szCs w:val="24"/>
+        </w:rPr>
+        <w:t>pam.d</w:t>
+      </w:r>
+      <w:proofErr w:type="spellEnd"/>
+      <w:proofErr w:type="gramEnd"/>
+      <w:r>
+        <w:rPr>
+          <w:rFonts w:ascii="Calibri" w:hAnsi="Calibri" w:cs="Calibri"/>
+          <w:sz w:val="24"/>
+          <w:szCs w:val="24"/>
+        </w:rPr>
+        <w:t>/</w:t>
+      </w:r>
+      <w:proofErr w:type="spellStart"/>
+      <w:r>
+        <w:rPr>
+          <w:rFonts w:ascii="Calibri" w:hAnsi="Calibri" w:cs="Calibri"/>
+          <w:sz w:val="24"/>
+          <w:szCs w:val="24"/>
+        </w:rPr>
+        <w:t>common-auth</w:t>
+      </w:r>
+      <w:proofErr w:type="spellEnd"/>
+      <w:r>
+        <w:rPr>
+          <w:rFonts w:ascii="Calibri" w:hAnsi="Calibri" w:cs="Calibri"/>
+          <w:sz w:val="24"/>
+          <w:szCs w:val="24"/>
+        </w:rPr>
+        <w:t xml:space="preserve"> e introduzir a linha seguinte linha:</w:t>
+      </w:r>
+    </w:p>
+    <w:p>
+      <w:pPr>
+        <w:widowControl w:val="0"/>
+        <w:autoSpaceDE w:val="0"/>
+        <w:autoSpaceDN w:val="0"/>
+        <w:adjustRightInd w:val="0"/>
+        <w:spacing w:after="200" w:line="240" w:lineRule="auto"/>
+        <w:rPr>
+          <w:rFonts w:ascii="Calibri" w:hAnsi="Calibri" w:cs="Calibri"/>
+          <w:sz w:val="24"/>
+          <w:szCs w:val="24"/>
+        </w:rPr>
+      </w:pPr>
+      <w:r>
+        <w:rPr>
+          <w:rFonts w:ascii="Calibri" w:hAnsi="Calibri" w:cs="Calibri"/>
+          <w:noProof/>
+          <w:sz w:val="24"/>
+          <w:szCs w:val="24"/>
+        </w:rPr>
+        <w:drawing>
+          <wp:inline distT="0" distB="0" distL="0" distR="0" wp14:anchorId="041CD1C4" wp14:editId="1744F94F">
+            <wp:extent cx="5281930" cy="3614420"/>
+            <wp:effectExtent l="0" t="0" r="0" b="0"/>
+            <wp:docPr id="5" name="Imagem 5"/>
+            <wp:cNvGraphicFramePr>
+              <a:graphicFrameLocks xmlns:a="http://schemas.openxmlformats.org/drawingml/2006/main" noChangeAspect="1"/>
+            </wp:cNvGraphicFramePr>
+            <a:graphic xmlns:a="http://schemas.openxmlformats.org/drawingml/2006/main">
+              <a:graphicData uri="http://schemas.openxmlformats.org/drawingml/2006/picture">
+                <pic:pic xmlns:pic="http://schemas.openxmlformats.org/drawingml/2006/picture">
+                  <pic:nvPicPr>
+                    <pic:cNvPr id="0" name="Imagem 4"/>
+                    <pic:cNvPicPr>
+                      <a:picLocks noChangeAspect="1" noChangeArrowheads="1"/>
+                    </pic:cNvPicPr>
+                  </pic:nvPicPr>
+                  <pic:blipFill>
+                    <a:blip r:embed="rId10">
+                      <a:extLst>
+                        <a:ext uri="{28A0092B-C50C-407E-A947-70E740481C1C}">
+                          <a14:useLocalDpi xmlns:a14="http://schemas.microsoft.com/office/drawing/2010/main" val="0"/>
+                        </a:ext>
+                      </a:extLst>
+                    </a:blip>
+                    <a:srcRect/>
+                    <a:stretch>
+                      <a:fillRect/>
+                    </a:stretch>
+                  </pic:blipFill>
+                  <pic:spPr bwMode="auto">
+                    <a:xfrm>
+                      <a:off x="0" y="0"/>
+                      <a:ext cx="5281930" cy="3614420"/>
+                    </a:xfrm>
+                    <a:prstGeom prst="rect">
+                      <a:avLst/>
+                    </a:prstGeom>
+                    <a:noFill/>
+                    <a:ln>
+                      <a:noFill/>
+                    </a:ln>
+                  </pic:spPr>
+                </pic:pic>
+              </a:graphicData>
+            </a:graphic>
+          </wp:inline>
+        </w:drawing>
+      </w:r>
+    </w:p>
+    <w:p>
+      <w:pPr>
+        <w:widowControl w:val="0"/>
+        <w:autoSpaceDE w:val="0"/>
+        <w:autoSpaceDN w:val="0"/>
+        <w:adjustRightInd w:val="0"/>
+        <w:spacing w:after="200" w:line="240" w:lineRule="auto"/>
+        <w:rPr>
+          <w:rFonts w:ascii="Calibri" w:hAnsi="Calibri" w:cs="Calibri"/>
+          <w:sz w:val="24"/>
+          <w:szCs w:val="24"/>
+        </w:rPr>
+      </w:pPr>
+      <w:proofErr w:type="spellStart"/>
+      <w:r>
+        <w:rPr>
+          <w:rFonts w:ascii="Calibri" w:hAnsi="Calibri" w:cs="Calibri"/>
+          <w:sz w:val="24"/>
+          <w:szCs w:val="24"/>
+        </w:rPr>
+        <w:t>auth</w:t>
+      </w:r>
+      <w:proofErr w:type="spellEnd"/>
+      <w:r>
+        <w:rPr>
+          <w:rFonts w:ascii="Calibri" w:hAnsi="Calibri" w:cs="Calibri"/>
+          <w:sz w:val="24"/>
+          <w:szCs w:val="24"/>
+        </w:rPr>
+        <w:t xml:space="preserve"> </w:t>
+      </w:r>
+      <w:proofErr w:type="spellStart"/>
+      <w:r>
+        <w:rPr>
+          <w:rFonts w:ascii="Calibri" w:hAnsi="Calibri" w:cs="Calibri"/>
+          <w:sz w:val="24"/>
+          <w:szCs w:val="24"/>
+        </w:rPr>
+        <w:t>required</w:t>
+      </w:r>
+      <w:proofErr w:type="spellEnd"/>
+      <w:r>
+        <w:rPr>
+          <w:rFonts w:ascii="Calibri" w:hAnsi="Calibri" w:cs="Calibri"/>
+          <w:sz w:val="24"/>
+          <w:szCs w:val="24"/>
+        </w:rPr>
+        <w:t xml:space="preserve"> pam_listfile.so item=</w:t>
+      </w:r>
+      <w:proofErr w:type="spellStart"/>
+      <w:r>
+        <w:rPr>
+          <w:rFonts w:ascii="Calibri" w:hAnsi="Calibri" w:cs="Calibri"/>
+          <w:sz w:val="24"/>
+          <w:szCs w:val="24"/>
+        </w:rPr>
+        <w:t>user</w:t>
+      </w:r>
+      <w:proofErr w:type="spellEnd"/>
+      <w:r>
+        <w:rPr>
+          <w:rFonts w:ascii="Calibri" w:hAnsi="Calibri" w:cs="Calibri"/>
+          <w:sz w:val="24"/>
+          <w:szCs w:val="24"/>
+        </w:rPr>
+        <w:t xml:space="preserve"> </w:t>
+      </w:r>
+      <w:proofErr w:type="spellStart"/>
+      <w:r>
+        <w:rPr>
+          <w:rFonts w:ascii="Calibri" w:hAnsi="Calibri" w:cs="Calibri"/>
+          <w:sz w:val="24"/>
+          <w:szCs w:val="24"/>
+        </w:rPr>
+        <w:t>sense</w:t>
+      </w:r>
+      <w:proofErr w:type="spellEnd"/>
+      <w:r>
+        <w:rPr>
+          <w:rFonts w:ascii="Calibri" w:hAnsi="Calibri" w:cs="Calibri"/>
+          <w:sz w:val="24"/>
+          <w:szCs w:val="24"/>
+        </w:rPr>
+        <w:t>=</w:t>
+      </w:r>
+      <w:proofErr w:type="spellStart"/>
+      <w:r>
+        <w:rPr>
+          <w:rFonts w:ascii="Calibri" w:hAnsi="Calibri" w:cs="Calibri"/>
+          <w:sz w:val="24"/>
+          <w:szCs w:val="24"/>
+        </w:rPr>
+        <w:t>deny</w:t>
+      </w:r>
+      <w:proofErr w:type="spellEnd"/>
+      <w:r>
+        <w:rPr>
+          <w:rFonts w:ascii="Calibri" w:hAnsi="Calibri" w:cs="Calibri"/>
+          <w:sz w:val="24"/>
+          <w:szCs w:val="24"/>
+        </w:rPr>
+        <w:t xml:space="preserve"> file=/etc/</w:t>
+      </w:r>
+      <w:proofErr w:type="spellStart"/>
+      <w:r>
+        <w:rPr>
+          <w:rFonts w:ascii="Calibri" w:hAnsi="Calibri" w:cs="Calibri"/>
+          <w:sz w:val="24"/>
+          <w:szCs w:val="24"/>
+        </w:rPr>
+        <w:t>bad-guys</w:t>
+      </w:r>
+      <w:proofErr w:type="spellEnd"/>
+      <w:r>
+        <w:rPr>
+          <w:rFonts w:ascii="Calibri" w:hAnsi="Calibri" w:cs="Calibri"/>
+          <w:sz w:val="24"/>
+          <w:szCs w:val="24"/>
+        </w:rPr>
+        <w:t xml:space="preserve"> </w:t>
+      </w:r>
+      <w:proofErr w:type="spellStart"/>
+      <w:r>
+        <w:rPr>
+          <w:rFonts w:ascii="Calibri" w:hAnsi="Calibri" w:cs="Calibri"/>
+          <w:sz w:val="24"/>
+          <w:szCs w:val="24"/>
+        </w:rPr>
+        <w:t>onerr</w:t>
+      </w:r>
+      <w:proofErr w:type="spellEnd"/>
+      <w:r>
+        <w:rPr>
+          <w:rFonts w:ascii="Calibri" w:hAnsi="Calibri" w:cs="Calibri"/>
+          <w:sz w:val="24"/>
+          <w:szCs w:val="24"/>
+        </w:rPr>
+        <w:t>=</w:t>
+      </w:r>
+      <w:proofErr w:type="spellStart"/>
+      <w:r>
+        <w:rPr>
+          <w:rFonts w:ascii="Calibri" w:hAnsi="Calibri" w:cs="Calibri"/>
+          <w:sz w:val="24"/>
+          <w:szCs w:val="24"/>
+        </w:rPr>
+        <w:t>succeed</w:t>
+      </w:r>
+      <w:proofErr w:type="spellEnd"/>
+    </w:p>
+    <w:p>
+      <w:pPr>
+        <w:widowControl w:val="0"/>
+        <w:autoSpaceDE w:val="0"/>
+        <w:autoSpaceDN w:val="0"/>
+        <w:adjustRightInd w:val="0"/>
+        <w:spacing w:after="200" w:line="240" w:lineRule="auto"/>
+        <w:rPr>
+          <w:rFonts w:ascii="Calibri" w:hAnsi="Calibri" w:cs="Calibri"/>
+          <w:sz w:val="24"/>
+          <w:szCs w:val="24"/>
+        </w:rPr>
+      </w:pPr>
+      <w:r>
+        <w:rPr>
+          <w:rFonts w:ascii="Calibri" w:hAnsi="Calibri" w:cs="Calibri"/>
+          <w:sz w:val="24"/>
+          <w:szCs w:val="24"/>
+        </w:rPr>
+        <w:br w:type="page"/>
+      </w:r>
+      <w:r>
+        <w:rPr>
+          <w:rFonts w:ascii="Calibri" w:hAnsi="Calibri" w:cs="Calibri"/>
+          <w:sz w:val="24"/>
+          <w:szCs w:val="24"/>
+        </w:rPr>
+        <w:lastRenderedPageBreak/>
+        <w:t xml:space="preserve">O modulo vai buscar o item do tipo especificado e garantir que este é </w:t>
+      </w:r>
+      <w:proofErr w:type="spellStart"/>
+      <w:r>
+        <w:rPr>
+          <w:rFonts w:ascii="Calibri" w:hAnsi="Calibri" w:cs="Calibri"/>
+          <w:sz w:val="24"/>
+          <w:szCs w:val="24"/>
+        </w:rPr>
+        <w:t>denied</w:t>
+      </w:r>
+      <w:proofErr w:type="spellEnd"/>
+      <w:r>
+        <w:rPr>
+          <w:rFonts w:ascii="Calibri" w:hAnsi="Calibri" w:cs="Calibri"/>
+          <w:sz w:val="24"/>
+          <w:szCs w:val="24"/>
+        </w:rPr>
+        <w:t xml:space="preserve"> (</w:t>
+      </w:r>
+      <w:proofErr w:type="spellStart"/>
+      <w:r>
+        <w:rPr>
+          <w:rFonts w:ascii="Calibri" w:hAnsi="Calibri" w:cs="Calibri"/>
+          <w:sz w:val="24"/>
+          <w:szCs w:val="24"/>
+        </w:rPr>
+        <w:t>sense</w:t>
+      </w:r>
+      <w:proofErr w:type="spellEnd"/>
+      <w:r>
+        <w:rPr>
+          <w:rFonts w:ascii="Calibri" w:hAnsi="Calibri" w:cs="Calibri"/>
+          <w:sz w:val="24"/>
+          <w:szCs w:val="24"/>
+        </w:rPr>
+        <w:t>=</w:t>
+      </w:r>
+      <w:proofErr w:type="spellStart"/>
+      <w:r>
+        <w:rPr>
+          <w:rFonts w:ascii="Calibri" w:hAnsi="Calibri" w:cs="Calibri"/>
+          <w:sz w:val="24"/>
+          <w:szCs w:val="24"/>
+        </w:rPr>
+        <w:t>deny</w:t>
+      </w:r>
+      <w:proofErr w:type="spellEnd"/>
+      <w:r>
+        <w:rPr>
+          <w:rFonts w:ascii="Calibri" w:hAnsi="Calibri" w:cs="Calibri"/>
+          <w:sz w:val="24"/>
+          <w:szCs w:val="24"/>
+        </w:rPr>
+        <w:t>) é também necessário indicar a localização do ficheiro (file=/etc/</w:t>
+      </w:r>
+      <w:proofErr w:type="spellStart"/>
+      <w:r>
+        <w:rPr>
+          <w:rFonts w:ascii="Calibri" w:hAnsi="Calibri" w:cs="Calibri"/>
+          <w:sz w:val="24"/>
+          <w:szCs w:val="24"/>
+        </w:rPr>
+        <w:t>bad-</w:t>
+      </w:r>
+      <w:proofErr w:type="gramStart"/>
+      <w:r>
+        <w:rPr>
+          <w:rFonts w:ascii="Calibri" w:hAnsi="Calibri" w:cs="Calibri"/>
+          <w:sz w:val="24"/>
+          <w:szCs w:val="24"/>
+        </w:rPr>
+        <w:t>guys</w:t>
+      </w:r>
+      <w:proofErr w:type="spellEnd"/>
+      <w:r>
+        <w:rPr>
+          <w:rFonts w:ascii="Calibri" w:hAnsi="Calibri" w:cs="Calibri"/>
+          <w:sz w:val="24"/>
+          <w:szCs w:val="24"/>
+        </w:rPr>
+        <w:t xml:space="preserve"> )</w:t>
+      </w:r>
+      <w:proofErr w:type="gramEnd"/>
+      <w:r>
+        <w:rPr>
+          <w:rFonts w:ascii="Calibri" w:hAnsi="Calibri" w:cs="Calibri"/>
+          <w:sz w:val="24"/>
+          <w:szCs w:val="24"/>
+        </w:rPr>
+        <w:t xml:space="preserve"> e que a condição de sucesso é o </w:t>
+      </w:r>
+      <w:proofErr w:type="spellStart"/>
+      <w:r>
+        <w:rPr>
+          <w:rFonts w:ascii="Calibri" w:hAnsi="Calibri" w:cs="Calibri"/>
+          <w:sz w:val="24"/>
+          <w:szCs w:val="24"/>
+        </w:rPr>
+        <w:t>err</w:t>
+      </w:r>
+      <w:proofErr w:type="spellEnd"/>
+      <w:r>
+        <w:rPr>
+          <w:rFonts w:ascii="Calibri" w:hAnsi="Calibri" w:cs="Calibri"/>
+          <w:sz w:val="24"/>
+          <w:szCs w:val="24"/>
+        </w:rPr>
+        <w:t xml:space="preserve"> na autenticação do </w:t>
+      </w:r>
+      <w:proofErr w:type="spellStart"/>
+      <w:r>
+        <w:rPr>
+          <w:rFonts w:ascii="Calibri" w:hAnsi="Calibri" w:cs="Calibri"/>
+          <w:sz w:val="24"/>
+          <w:szCs w:val="24"/>
+        </w:rPr>
+        <w:t>user</w:t>
+      </w:r>
+      <w:proofErr w:type="spellEnd"/>
+      <w:r>
+        <w:rPr>
+          <w:rFonts w:ascii="Calibri" w:hAnsi="Calibri" w:cs="Calibri"/>
+          <w:sz w:val="24"/>
+          <w:szCs w:val="24"/>
+        </w:rPr>
+        <w:t xml:space="preserve"> (</w:t>
+      </w:r>
+      <w:proofErr w:type="spellStart"/>
+      <w:r>
+        <w:rPr>
+          <w:rFonts w:ascii="Calibri" w:hAnsi="Calibri" w:cs="Calibri"/>
+          <w:sz w:val="24"/>
+          <w:szCs w:val="24"/>
+        </w:rPr>
+        <w:t>onerr</w:t>
+      </w:r>
+      <w:proofErr w:type="spellEnd"/>
+      <w:r>
+        <w:rPr>
+          <w:rFonts w:ascii="Calibri" w:hAnsi="Calibri" w:cs="Calibri"/>
+          <w:sz w:val="24"/>
+          <w:szCs w:val="24"/>
+        </w:rPr>
+        <w:t>=</w:t>
+      </w:r>
+      <w:proofErr w:type="spellStart"/>
+      <w:r>
+        <w:rPr>
+          <w:rFonts w:ascii="Calibri" w:hAnsi="Calibri" w:cs="Calibri"/>
+          <w:sz w:val="24"/>
+          <w:szCs w:val="24"/>
+        </w:rPr>
+        <w:t>succeed</w:t>
+      </w:r>
+      <w:proofErr w:type="spellEnd"/>
+      <w:r>
+        <w:rPr>
+          <w:rFonts w:ascii="Calibri" w:hAnsi="Calibri" w:cs="Calibri"/>
+          <w:sz w:val="24"/>
+          <w:szCs w:val="24"/>
+        </w:rPr>
+        <w:t>).</w:t>
+      </w:r>
+    </w:p>
+    <w:p>
+      <w:pPr>
+        <w:widowControl w:val="0"/>
+        <w:autoSpaceDE w:val="0"/>
+        <w:autoSpaceDN w:val="0"/>
+        <w:adjustRightInd w:val="0"/>
+        <w:spacing w:after="200" w:line="240" w:lineRule="auto"/>
+        <w:rPr>
+          <w:rFonts w:ascii="Calibri" w:hAnsi="Calibri" w:cs="Calibri"/>
+          <w:sz w:val="24"/>
+          <w:szCs w:val="24"/>
+        </w:rPr>
+      </w:pPr>
+      <w:r>
+        <w:rPr>
+          <w:rFonts w:ascii="Calibri" w:hAnsi="Calibri" w:cs="Calibri"/>
+          <w:sz w:val="24"/>
+          <w:szCs w:val="24"/>
+        </w:rPr>
+        <w:t xml:space="preserve">Para que as alterações sejam aplicadas é necessário dar </w:t>
+      </w:r>
+      <w:proofErr w:type="spellStart"/>
+      <w:r>
+        <w:rPr>
+          <w:rFonts w:ascii="Calibri" w:hAnsi="Calibri" w:cs="Calibri"/>
+          <w:sz w:val="24"/>
+          <w:szCs w:val="24"/>
+        </w:rPr>
+        <w:t>restart</w:t>
+      </w:r>
+      <w:proofErr w:type="spellEnd"/>
+      <w:r>
+        <w:rPr>
+          <w:rFonts w:ascii="Calibri" w:hAnsi="Calibri" w:cs="Calibri"/>
+          <w:sz w:val="24"/>
+          <w:szCs w:val="24"/>
+        </w:rPr>
+        <w:t xml:space="preserve"> ao </w:t>
+      </w:r>
+      <w:proofErr w:type="spellStart"/>
+      <w:r>
+        <w:rPr>
+          <w:rFonts w:ascii="Calibri" w:hAnsi="Calibri" w:cs="Calibri"/>
+          <w:sz w:val="24"/>
+          <w:szCs w:val="24"/>
+        </w:rPr>
+        <w:t>ssh</w:t>
+      </w:r>
+      <w:proofErr w:type="spellEnd"/>
+      <w:r>
+        <w:rPr>
+          <w:rFonts w:ascii="Calibri" w:hAnsi="Calibri" w:cs="Calibri"/>
+          <w:sz w:val="24"/>
+          <w:szCs w:val="24"/>
+        </w:rPr>
+        <w:t xml:space="preserve"> e </w:t>
+      </w:r>
+      <w:proofErr w:type="spellStart"/>
+      <w:r>
+        <w:rPr>
+          <w:rFonts w:ascii="Calibri" w:hAnsi="Calibri" w:cs="Calibri"/>
+          <w:sz w:val="24"/>
+          <w:szCs w:val="24"/>
+        </w:rPr>
+        <w:t>sshd</w:t>
+      </w:r>
+      <w:proofErr w:type="spellEnd"/>
+      <w:r>
+        <w:rPr>
+          <w:rFonts w:ascii="Calibri" w:hAnsi="Calibri" w:cs="Calibri"/>
+          <w:sz w:val="24"/>
+          <w:szCs w:val="24"/>
+        </w:rPr>
+        <w:t xml:space="preserve"> com os comandos:</w:t>
+      </w:r>
+    </w:p>
+    <w:p>
+      <w:pPr>
+        <w:widowControl w:val="0"/>
+        <w:autoSpaceDE w:val="0"/>
+        <w:autoSpaceDN w:val="0"/>
+        <w:adjustRightInd w:val="0"/>
+        <w:spacing w:after="200" w:line="240" w:lineRule="auto"/>
+        <w:rPr>
+          <w:rFonts w:ascii="Calibri" w:hAnsi="Calibri" w:cs="Calibri"/>
+          <w:sz w:val="24"/>
+          <w:szCs w:val="24"/>
+        </w:rPr>
+      </w:pPr>
+      <w:proofErr w:type="spellStart"/>
+      <w:r>
+        <w:rPr>
+          <w:rFonts w:ascii="Calibri" w:hAnsi="Calibri" w:cs="Calibri"/>
+          <w:sz w:val="24"/>
+          <w:szCs w:val="24"/>
+        </w:rPr>
+        <w:t>sudo</w:t>
+      </w:r>
+      <w:proofErr w:type="spellEnd"/>
+      <w:r>
+        <w:rPr>
+          <w:rFonts w:ascii="Calibri" w:hAnsi="Calibri" w:cs="Calibri"/>
+          <w:sz w:val="24"/>
+          <w:szCs w:val="24"/>
+        </w:rPr>
+        <w:t xml:space="preserve"> </w:t>
+      </w:r>
+      <w:proofErr w:type="spellStart"/>
+      <w:r>
+        <w:rPr>
+          <w:rFonts w:ascii="Calibri" w:hAnsi="Calibri" w:cs="Calibri"/>
+          <w:sz w:val="24"/>
+          <w:szCs w:val="24"/>
+        </w:rPr>
+        <w:t>service</w:t>
+      </w:r>
+      <w:proofErr w:type="spellEnd"/>
+      <w:r>
+        <w:rPr>
+          <w:rFonts w:ascii="Calibri" w:hAnsi="Calibri" w:cs="Calibri"/>
+          <w:sz w:val="24"/>
+          <w:szCs w:val="24"/>
+        </w:rPr>
+        <w:t xml:space="preserve"> </w:t>
+      </w:r>
+      <w:proofErr w:type="spellStart"/>
+      <w:r>
+        <w:rPr>
+          <w:rFonts w:ascii="Calibri" w:hAnsi="Calibri" w:cs="Calibri"/>
+          <w:sz w:val="24"/>
+          <w:szCs w:val="24"/>
+        </w:rPr>
+        <w:t>ssh</w:t>
+      </w:r>
+      <w:proofErr w:type="spellEnd"/>
+      <w:r>
+        <w:rPr>
+          <w:rFonts w:ascii="Calibri" w:hAnsi="Calibri" w:cs="Calibri"/>
+          <w:sz w:val="24"/>
+          <w:szCs w:val="24"/>
+        </w:rPr>
+        <w:t xml:space="preserve"> </w:t>
+      </w:r>
+      <w:proofErr w:type="spellStart"/>
+      <w:r>
+        <w:rPr>
+          <w:rFonts w:ascii="Calibri" w:hAnsi="Calibri" w:cs="Calibri"/>
+          <w:sz w:val="24"/>
+          <w:szCs w:val="24"/>
+        </w:rPr>
+        <w:t>restart</w:t>
+      </w:r>
+      <w:proofErr w:type="spellEnd"/>
+      <w:r>
+        <w:rPr>
+          <w:rFonts w:ascii="Calibri" w:hAnsi="Calibri" w:cs="Calibri"/>
+          <w:sz w:val="24"/>
+          <w:szCs w:val="24"/>
+        </w:rPr>
+        <w:t xml:space="preserve"> </w:t>
+      </w:r>
+    </w:p>
+    <w:p>
+      <w:pPr>
+        <w:widowControl w:val="0"/>
+        <w:autoSpaceDE w:val="0"/>
+        <w:autoSpaceDN w:val="0"/>
+        <w:adjustRightInd w:val="0"/>
+        <w:spacing w:after="200" w:line="240" w:lineRule="auto"/>
+        <w:rPr>
+          <w:rFonts w:ascii="Calibri" w:hAnsi="Calibri" w:cs="Calibri"/>
+          <w:sz w:val="24"/>
+          <w:szCs w:val="24"/>
+        </w:rPr>
+      </w:pPr>
+      <w:proofErr w:type="spellStart"/>
+      <w:r>
+        <w:rPr>
+          <w:rFonts w:ascii="Calibri" w:hAnsi="Calibri" w:cs="Calibri"/>
+          <w:sz w:val="24"/>
+          <w:szCs w:val="24"/>
+        </w:rPr>
+        <w:t>sudo</w:t>
+      </w:r>
+      <w:proofErr w:type="spellEnd"/>
+      <w:r>
+        <w:rPr>
+          <w:rFonts w:ascii="Calibri" w:hAnsi="Calibri" w:cs="Calibri"/>
+          <w:sz w:val="24"/>
+          <w:szCs w:val="24"/>
+        </w:rPr>
+        <w:t xml:space="preserve"> </w:t>
+      </w:r>
+      <w:proofErr w:type="spellStart"/>
+      <w:r>
+        <w:rPr>
+          <w:rFonts w:ascii="Calibri" w:hAnsi="Calibri" w:cs="Calibri"/>
+          <w:sz w:val="24"/>
+          <w:szCs w:val="24"/>
+        </w:rPr>
+        <w:t>service</w:t>
+      </w:r>
+      <w:proofErr w:type="spellEnd"/>
+      <w:r>
+        <w:rPr>
+          <w:rFonts w:ascii="Calibri" w:hAnsi="Calibri" w:cs="Calibri"/>
+          <w:sz w:val="24"/>
+          <w:szCs w:val="24"/>
+        </w:rPr>
+        <w:t xml:space="preserve"> </w:t>
+      </w:r>
+      <w:proofErr w:type="spellStart"/>
+      <w:r>
+        <w:rPr>
+          <w:rFonts w:ascii="Calibri" w:hAnsi="Calibri" w:cs="Calibri"/>
+          <w:sz w:val="24"/>
+          <w:szCs w:val="24"/>
+        </w:rPr>
+        <w:t>sshd</w:t>
+      </w:r>
+      <w:proofErr w:type="spellEnd"/>
+      <w:r>
+        <w:rPr>
+          <w:rFonts w:ascii="Calibri" w:hAnsi="Calibri" w:cs="Calibri"/>
+          <w:sz w:val="24"/>
+          <w:szCs w:val="24"/>
+        </w:rPr>
+        <w:t xml:space="preserve"> </w:t>
+      </w:r>
+      <w:proofErr w:type="spellStart"/>
+      <w:r>
+        <w:rPr>
+          <w:rFonts w:ascii="Calibri" w:hAnsi="Calibri" w:cs="Calibri"/>
+          <w:sz w:val="24"/>
+          <w:szCs w:val="24"/>
+        </w:rPr>
+        <w:t>restart</w:t>
+      </w:r>
+      <w:proofErr w:type="spellEnd"/>
+    </w:p>
+    <w:p>
+      <w:pPr>
+        <w:rPr>
+          <w:lang w:val="pt"/>
+        </w:rPr>
+      </w:pPr>
+      <w:r>
+        <w:rPr>
+          <w:rFonts w:ascii="Calibri" w:hAnsi="Calibri" w:cs="Calibri"/>
+          <w:sz w:val="24"/>
+          <w:szCs w:val="24"/>
+        </w:rPr>
+        <w:t>Depois disto os utilizadores estão bloqueados da máquina.</w:t>
+      </w:r>
+    </w:p>
+    <w:p>
+      <w:pPr>
         <w:pStyle w:val="Ttulo2"/>
         <w:rPr>
           <w:lang w:val="pt"/>
@@ -2599,7 +3535,7 @@
         </w:rPr>
         <w:br w:type="page"/>
       </w:r>
-      <w:bookmarkStart w:id="12" w:name="_Toc57989490"/>
+      <w:bookmarkStart w:id="14" w:name="_Toc57991442"/>
       <w:r>
         <w:rPr>
           <w:lang w:val="pt"/>
@@ -2607,7 +3543,7 @@
         <w:lastRenderedPageBreak/>
         <w:t>Caso de Uso 7</w:t>
       </w:r>
-      <w:bookmarkEnd w:id="12"/>
+      <w:bookmarkEnd w:id="14"/>
     </w:p>
     <w:p>
       <w:pPr>
@@ -2629,7 +3565,7 @@
         </w:rPr>
         <w:br w:type="page"/>
       </w:r>
-      <w:bookmarkStart w:id="13" w:name="_Toc57989491"/>
+      <w:bookmarkStart w:id="15" w:name="_Toc57991443"/>
       <w:r>
         <w:rPr>
           <w:lang w:val="pt"/>
@@ -2637,7 +3573,7 @@
         <w:lastRenderedPageBreak/>
         <w:t>Caso de Uso 8</w:t>
       </w:r>
-      <w:bookmarkEnd w:id="13"/>
+      <w:bookmarkEnd w:id="15"/>
     </w:p>
     <w:sectPr>
       <w:pgSz w:w="12240" w:h="15840"/>
@@ -3349,6 +4285,28 @@
       <w:szCs w:val="24"/>
     </w:rPr>
   </w:style>
+  <w:style w:type="paragraph" w:styleId="Ttulo4">
+    <w:name w:val="heading 4"/>
+    <w:basedOn w:val="Normal"/>
+    <w:next w:val="Normal"/>
+    <w:link w:val="Ttulo4Carter"/>
+    <w:uiPriority w:val="9"/>
+    <w:unhideWhenUsed/>
+    <w:qFormat/>
+    <w:rsid w:val="000B3061"/>
+    <w:pPr>
+      <w:keepNext/>
+      <w:keepLines/>
+      <w:spacing w:before="40" w:after="0"/>
+      <w:outlineLvl w:val="3"/>
+    </w:pPr>
+    <w:rPr>
+      <w:rFonts w:asciiTheme="majorHAnsi" w:eastAsiaTheme="majorEastAsia" w:hAnsiTheme="majorHAnsi" w:cstheme="majorBidi"/>
+      <w:i/>
+      <w:iCs/>
+      <w:color w:val="2F5496" w:themeColor="accent1" w:themeShade="BF"/>
+    </w:rPr>
+  </w:style>
   <w:style w:type="character" w:default="1" w:styleId="Tipodeletrapredefinidodopargrafo">
     <w:name w:val="Default Paragraph Font"/>
     <w:uiPriority w:val="1"/>
@@ -3484,6 +4442,19 @@
       <w:spacing w:after="100"/>
       <w:ind w:left="440"/>
     </w:pPr>
+  </w:style>
+  <w:style w:type="character" w:customStyle="1" w:styleId="Ttulo4Carter">
+    <w:name w:val="Título 4 Caráter"/>
+    <w:basedOn w:val="Tipodeletrapredefinidodopargrafo"/>
+    <w:link w:val="Ttulo4"/>
+    <w:uiPriority w:val="9"/>
+    <w:rsid w:val="000B3061"/>
+    <w:rPr>
+      <w:rFonts w:asciiTheme="majorHAnsi" w:eastAsiaTheme="majorEastAsia" w:hAnsiTheme="majorHAnsi" w:cstheme="majorBidi"/>
+      <w:i/>
+      <w:iCs/>
+      <w:color w:val="2F5496" w:themeColor="accent1" w:themeShade="BF"/>
+    </w:rPr>
   </w:style>
 </w:styles>
 </file>

</xml_diff>

<commit_message>
B.1. - Report from this use case done
</commit_message>
<xml_diff>
--- a/relatório asist/Relatório de ASIST.docx
+++ b/relatório asist/Relatório de ASIST.docx
@@ -1568,10 +1568,1228 @@
     </w:p>
     <w:p>
       <w:pPr>
-        <w:rPr>
-          <w:lang w:val="pt"/>
-        </w:rPr>
-      </w:pPr>
+        <w:pStyle w:val="Ttulo2"/>
+        <w:rPr>
+          <w:lang w:val="pt"/>
+        </w:rPr>
+      </w:pPr>
+      <w:r>
+        <w:rPr>
+          <w:lang w:val="pt"/>
+        </w:rPr>
+        <w:t xml:space="preserve">Problemática em causa: </w:t>
+      </w:r>
+    </w:p>
+    <w:p>
+      <w:pPr>
+        <w:rPr>
+          <w:rFonts w:cstheme="minorHAnsi"/>
+          <w:sz w:val="24"/>
+          <w:szCs w:val="24"/>
+          <w:lang w:val="pt"/>
+        </w:rPr>
+      </w:pPr>
+      <w:r>
+        <w:rPr>
+          <w:rFonts w:cstheme="minorHAnsi"/>
+          <w:sz w:val="24"/>
+          <w:szCs w:val="24"/>
+          <w:lang w:val="pt"/>
+        </w:rPr>
+        <w:t>Como administrador da infraestrutura quero que o servidor Windows e Linux forneçam endereços IP (na segunda placa de rede) da família 192.168.X.0/24 aos postos clientes, onde X é obtido por 100 + número_do_grupo (exemplo, para o grupo 99, X=199)</w:t>
+      </w:r>
+      <w:r>
+        <w:rPr>
+          <w:rFonts w:cstheme="minorHAnsi"/>
+          <w:sz w:val="24"/>
+          <w:szCs w:val="24"/>
+          <w:lang w:val="pt"/>
+        </w:rPr>
+        <w:t>.</w:t>
+      </w:r>
+    </w:p>
+    <w:p>
+      <w:pPr>
+        <w:rPr>
+          <w:rFonts w:cstheme="minorHAnsi"/>
+          <w:sz w:val="24"/>
+          <w:szCs w:val="24"/>
+          <w:lang w:val="pt"/>
+        </w:rPr>
+      </w:pPr>
+    </w:p>
+    <w:p>
+      <w:pPr>
+        <w:pStyle w:val="Ttulo3"/>
+        <w:rPr>
+          <w:lang w:val="pt"/>
+        </w:rPr>
+      </w:pPr>
+      <w:r>
+        <w:rPr>
+          <w:lang w:val="pt"/>
+        </w:rPr>
+        <w:t>Resolução proposta:</w:t>
+      </w:r>
+    </w:p>
+    <w:p>
+      <w:pPr>
+        <w:rPr>
+          <w:rFonts w:cstheme="minorHAnsi"/>
+          <w:sz w:val="24"/>
+          <w:szCs w:val="24"/>
+          <w:lang w:val="pt"/>
+        </w:rPr>
+      </w:pPr>
+    </w:p>
+    <w:p>
+      <w:pPr>
+        <w:numPr>
+          <w:ilvl w:val="0"/>
+          <w:numId w:val="3"/>
+        </w:numPr>
+        <w:rPr>
+          <w:rFonts w:cstheme="minorHAnsi"/>
+          <w:sz w:val="24"/>
+          <w:szCs w:val="24"/>
+          <w:lang w:val="pt"/>
+        </w:rPr>
+      </w:pPr>
+      <w:r>
+        <w:rPr>
+          <w:rFonts w:cstheme="minorHAnsi"/>
+          <w:sz w:val="24"/>
+          <w:szCs w:val="24"/>
+          <w:lang w:val="pt"/>
+        </w:rPr>
+        <w:t>Em Linux:</w:t>
+      </w:r>
+    </w:p>
+    <w:p>
+      <w:pPr>
+        <w:ind w:left="720"/>
+        <w:rPr>
+          <w:rFonts w:cstheme="minorHAnsi"/>
+          <w:sz w:val="24"/>
+          <w:szCs w:val="24"/>
+          <w:lang w:val="pt"/>
+        </w:rPr>
+      </w:pPr>
+      <w:r>
+        <w:rPr>
+          <w:rFonts w:cstheme="minorHAnsi"/>
+          <w:sz w:val="24"/>
+          <w:szCs w:val="24"/>
+          <w:lang w:val="pt"/>
+        </w:rPr>
+        <w:t xml:space="preserve">Antes de tudo, é necessária a instalação do servidor DHCP do ISC, usando o comando </w:t>
+      </w:r>
+      <w:r>
+        <w:rPr>
+          <w:rFonts w:cstheme="minorHAnsi"/>
+          <w:b/>
+          <w:bCs/>
+          <w:sz w:val="24"/>
+          <w:szCs w:val="24"/>
+          <w:lang w:val="pt"/>
+        </w:rPr>
+        <w:t>sudo apt install isc-dhcp-server</w:t>
+      </w:r>
+      <w:r>
+        <w:rPr>
+          <w:rFonts w:cstheme="minorHAnsi"/>
+          <w:sz w:val="24"/>
+          <w:szCs w:val="24"/>
+          <w:lang w:val="pt"/>
+        </w:rPr>
+        <w:t>.</w:t>
+      </w:r>
+    </w:p>
+    <w:p>
+      <w:pPr>
+        <w:ind w:left="720"/>
+        <w:rPr>
+          <w:rFonts w:cstheme="minorHAnsi"/>
+          <w:sz w:val="24"/>
+          <w:szCs w:val="24"/>
+          <w:lang w:val="pt"/>
+        </w:rPr>
+      </w:pPr>
+      <w:r>
+        <w:rPr>
+          <w:rFonts w:cstheme="minorHAnsi"/>
+          <w:sz w:val="24"/>
+          <w:szCs w:val="24"/>
+          <w:lang w:val="pt"/>
+        </w:rPr>
+        <w:t xml:space="preserve">Em seguida, é necessário configurar o servidor DHCP, editando o ficheiro </w:t>
+      </w:r>
+      <w:r>
+        <w:rPr>
+          <w:rFonts w:cstheme="minorHAnsi"/>
+          <w:b/>
+          <w:bCs/>
+          <w:sz w:val="24"/>
+          <w:szCs w:val="24"/>
+          <w:lang w:val="pt"/>
+        </w:rPr>
+        <w:t>/etc/dhcp/dhcpd.conf</w:t>
+      </w:r>
+      <w:r>
+        <w:rPr>
+          <w:rFonts w:cstheme="minorHAnsi"/>
+          <w:sz w:val="24"/>
+          <w:szCs w:val="24"/>
+          <w:lang w:val="pt"/>
+        </w:rPr>
+        <w:t xml:space="preserve">. Assim, para esta edição foi usado o comando </w:t>
+      </w:r>
+      <w:r>
+        <w:rPr>
+          <w:rFonts w:cstheme="minorHAnsi"/>
+          <w:b/>
+          <w:bCs/>
+          <w:sz w:val="24"/>
+          <w:szCs w:val="24"/>
+          <w:lang w:val="pt"/>
+        </w:rPr>
+        <w:t>sudo vi /etc/dhcp/dhcpd.conf</w:t>
+      </w:r>
+      <w:r>
+        <w:rPr>
+          <w:rFonts w:cstheme="minorHAnsi"/>
+          <w:sz w:val="24"/>
+          <w:szCs w:val="24"/>
+          <w:lang w:val="pt"/>
+        </w:rPr>
+        <w:t>. No ficheiro, foram alterados os parâmetros do “domain-name” e dos “somain-name-servers” e adicionada uma subnet</w:t>
+      </w:r>
+      <w:r>
+        <w:rPr>
+          <w:rFonts w:cstheme="minorHAnsi"/>
+          <w:sz w:val="24"/>
+          <w:szCs w:val="24"/>
+          <w:lang w:val="pt"/>
+        </w:rPr>
+        <w:t xml:space="preserve"> com a familia de </w:t>
+      </w:r>
+      <w:r>
+        <w:rPr>
+          <w:rFonts w:cstheme="minorHAnsi"/>
+          <w:b/>
+          <w:bCs/>
+          <w:sz w:val="24"/>
+          <w:szCs w:val="24"/>
+          <w:lang w:val="pt"/>
+        </w:rPr>
+        <w:t>192..125.0/24</w:t>
+      </w:r>
+      <w:r>
+        <w:rPr>
+          <w:rFonts w:cstheme="minorHAnsi"/>
+          <w:sz w:val="24"/>
+          <w:szCs w:val="24"/>
+          <w:lang w:val="pt"/>
+        </w:rPr>
+        <w:t xml:space="preserve"> como demonstrado</w:t>
+      </w:r>
+      <w:r>
+        <w:rPr>
+          <w:rFonts w:cstheme="minorHAnsi"/>
+          <w:sz w:val="24"/>
+          <w:szCs w:val="24"/>
+          <w:lang w:val="pt"/>
+        </w:rPr>
+        <w:t xml:space="preserve"> na imagem abaixo à esquerda.</w:t>
+      </w:r>
+    </w:p>
+    <w:p>
+      <w:pPr>
+        <w:ind w:left="720"/>
+        <w:rPr>
+          <w:rFonts w:cstheme="minorHAnsi"/>
+          <w:sz w:val="24"/>
+          <w:szCs w:val="24"/>
+          <w:lang w:val="pt"/>
+        </w:rPr>
+      </w:pPr>
+      <w:r>
+        <w:rPr>
+          <w:rFonts w:cstheme="minorHAnsi"/>
+          <w:sz w:val="24"/>
+          <w:szCs w:val="24"/>
+          <w:lang w:val="pt"/>
+        </w:rPr>
+        <w:t xml:space="preserve">Também foi alterado o ficheiro </w:t>
+      </w:r>
+      <w:r>
+        <w:rPr>
+          <w:rFonts w:cstheme="minorHAnsi"/>
+          <w:b/>
+          <w:bCs/>
+          <w:sz w:val="24"/>
+          <w:szCs w:val="24"/>
+          <w:lang w:val="pt"/>
+        </w:rPr>
+        <w:t>/etc/default/isc-dhcp-server</w:t>
+      </w:r>
+      <w:r>
+        <w:rPr>
+          <w:rFonts w:cstheme="minorHAnsi"/>
+          <w:sz w:val="24"/>
+          <w:szCs w:val="24"/>
+          <w:lang w:val="pt"/>
+        </w:rPr>
+        <w:t xml:space="preserve"> através do comando </w:t>
+      </w:r>
+      <w:r>
+        <w:rPr>
+          <w:rFonts w:cstheme="minorHAnsi"/>
+          <w:b/>
+          <w:bCs/>
+          <w:sz w:val="24"/>
+          <w:szCs w:val="24"/>
+          <w:lang w:val="pt"/>
+        </w:rPr>
+        <w:t>sudo vi /etc/default/isc-dhcp-server</w:t>
+      </w:r>
+      <w:r>
+        <w:rPr>
+          <w:rFonts w:cstheme="minorHAnsi"/>
+          <w:sz w:val="24"/>
+          <w:szCs w:val="24"/>
+          <w:lang w:val="pt"/>
+        </w:rPr>
+        <w:t>, de modo a garantir que o servidor DHCP apenas use a interface “ens192”, como demonstrado na imagem abaixo à direita.</w:t>
+      </w:r>
+    </w:p>
+    <w:p>
+      <w:pPr>
+        <w:ind w:left="720"/>
+        <w:rPr>
+          <w:rFonts w:cstheme="minorHAnsi"/>
+          <w:sz w:val="24"/>
+          <w:szCs w:val="24"/>
+          <w:lang w:val="pt"/>
+        </w:rPr>
+      </w:pPr>
+      <w:r>
+        <w:rPr>
+          <w:rFonts w:cstheme="minorHAnsi"/>
+          <w:noProof/>
+          <w:sz w:val="24"/>
+          <w:szCs w:val="24"/>
+          <w:lang w:val="pt"/>
+        </w:rPr>
+        <w:drawing>
+          <wp:anchor distT="0" distB="0" distL="114300" distR="114300" simplePos="0" relativeHeight="251634688" behindDoc="1" locked="0" layoutInCell="1" allowOverlap="1" wp14:anchorId="04D289BE" wp14:editId="13EED15F">
+            <wp:simplePos x="0" y="0"/>
+            <wp:positionH relativeFrom="column">
+              <wp:posOffset>415290</wp:posOffset>
+            </wp:positionH>
+            <wp:positionV relativeFrom="paragraph">
+              <wp:posOffset>415290</wp:posOffset>
+            </wp:positionV>
+            <wp:extent cx="2552700" cy="3418205"/>
+            <wp:effectExtent l="0" t="0" r="0" b="0"/>
+            <wp:wrapTight wrapText="bothSides">
+              <wp:wrapPolygon edited="0">
+                <wp:start x="0" y="0"/>
+                <wp:lineTo x="0" y="21427"/>
+                <wp:lineTo x="21439" y="21427"/>
+                <wp:lineTo x="21439" y="0"/>
+                <wp:lineTo x="0" y="0"/>
+              </wp:wrapPolygon>
+            </wp:wrapTight>
+            <wp:docPr id="6" name="Imagem 6"/>
+            <wp:cNvGraphicFramePr>
+              <a:graphicFrameLocks xmlns:a="http://schemas.openxmlformats.org/drawingml/2006/main" noChangeAspect="1"/>
+            </wp:cNvGraphicFramePr>
+            <a:graphic xmlns:a="http://schemas.openxmlformats.org/drawingml/2006/main">
+              <a:graphicData uri="http://schemas.openxmlformats.org/drawingml/2006/picture">
+                <pic:pic xmlns:pic="http://schemas.openxmlformats.org/drawingml/2006/picture">
+                  <pic:nvPicPr>
+                    <pic:cNvPr id="0" name="Picture 1"/>
+                    <pic:cNvPicPr>
+                      <a:picLocks noChangeAspect="1" noChangeArrowheads="1"/>
+                    </pic:cNvPicPr>
+                  </pic:nvPicPr>
+                  <pic:blipFill>
+                    <a:blip r:embed="rId6">
+                      <a:extLst>
+                        <a:ext uri="{28A0092B-C50C-407E-A947-70E740481C1C}">
+                          <a14:useLocalDpi xmlns:a14="http://schemas.microsoft.com/office/drawing/2010/main" val="0"/>
+                        </a:ext>
+                      </a:extLst>
+                    </a:blip>
+                    <a:srcRect/>
+                    <a:stretch>
+                      <a:fillRect/>
+                    </a:stretch>
+                  </pic:blipFill>
+                  <pic:spPr bwMode="auto">
+                    <a:xfrm>
+                      <a:off x="0" y="0"/>
+                      <a:ext cx="2552700" cy="3418205"/>
+                    </a:xfrm>
+                    <a:prstGeom prst="rect">
+                      <a:avLst/>
+                    </a:prstGeom>
+                    <a:noFill/>
+                    <a:ln>
+                      <a:noFill/>
+                    </a:ln>
+                  </pic:spPr>
+                </pic:pic>
+              </a:graphicData>
+            </a:graphic>
+            <wp14:sizeRelH relativeFrom="margin">
+              <wp14:pctWidth>0</wp14:pctWidth>
+            </wp14:sizeRelH>
+            <wp14:sizeRelV relativeFrom="margin">
+              <wp14:pctHeight>0</wp14:pctHeight>
+            </wp14:sizeRelV>
+          </wp:anchor>
+        </w:drawing>
+      </w:r>
+      <w:r>
+        <w:rPr>
+          <w:rFonts w:cstheme="minorHAnsi"/>
+          <w:b/>
+          <w:bCs/>
+          <w:noProof/>
+          <w:sz w:val="24"/>
+          <w:szCs w:val="24"/>
+          <w:lang w:val="pt"/>
+        </w:rPr>
+        <w:drawing>
+          <wp:anchor distT="0" distB="0" distL="114300" distR="114300" simplePos="0" relativeHeight="251795456" behindDoc="1" locked="0" layoutInCell="1" allowOverlap="1" wp14:anchorId="706C5570" wp14:editId="0B609989">
+            <wp:simplePos x="0" y="0"/>
+            <wp:positionH relativeFrom="column">
+              <wp:posOffset>3272790</wp:posOffset>
+            </wp:positionH>
+            <wp:positionV relativeFrom="paragraph">
+              <wp:posOffset>423545</wp:posOffset>
+            </wp:positionV>
+            <wp:extent cx="1927254" cy="3420000"/>
+            <wp:effectExtent l="0" t="0" r="0" b="0"/>
+            <wp:wrapTight wrapText="bothSides">
+              <wp:wrapPolygon edited="0">
+                <wp:start x="0" y="0"/>
+                <wp:lineTo x="0" y="21540"/>
+                <wp:lineTo x="21351" y="21540"/>
+                <wp:lineTo x="21351" y="0"/>
+                <wp:lineTo x="0" y="0"/>
+              </wp:wrapPolygon>
+            </wp:wrapTight>
+            <wp:docPr id="8" name="Imagem 8"/>
+            <wp:cNvGraphicFramePr>
+              <a:graphicFrameLocks xmlns:a="http://schemas.openxmlformats.org/drawingml/2006/main" noChangeAspect="1"/>
+            </wp:cNvGraphicFramePr>
+            <a:graphic xmlns:a="http://schemas.openxmlformats.org/drawingml/2006/main">
+              <a:graphicData uri="http://schemas.openxmlformats.org/drawingml/2006/picture">
+                <pic:pic xmlns:pic="http://schemas.openxmlformats.org/drawingml/2006/picture">
+                  <pic:nvPicPr>
+                    <pic:cNvPr id="0" name="Picture 3"/>
+                    <pic:cNvPicPr>
+                      <a:picLocks noChangeAspect="1" noChangeArrowheads="1"/>
+                    </pic:cNvPicPr>
+                  </pic:nvPicPr>
+                  <pic:blipFill>
+                    <a:blip r:embed="rId7">
+                      <a:extLst>
+                        <a:ext uri="{28A0092B-C50C-407E-A947-70E740481C1C}">
+                          <a14:useLocalDpi xmlns:a14="http://schemas.microsoft.com/office/drawing/2010/main" val="0"/>
+                        </a:ext>
+                      </a:extLst>
+                    </a:blip>
+                    <a:srcRect/>
+                    <a:stretch>
+                      <a:fillRect/>
+                    </a:stretch>
+                  </pic:blipFill>
+                  <pic:spPr bwMode="auto">
+                    <a:xfrm>
+                      <a:off x="0" y="0"/>
+                      <a:ext cx="1927254" cy="3420000"/>
+                    </a:xfrm>
+                    <a:prstGeom prst="rect">
+                      <a:avLst/>
+                    </a:prstGeom>
+                    <a:noFill/>
+                    <a:ln>
+                      <a:noFill/>
+                    </a:ln>
+                  </pic:spPr>
+                </pic:pic>
+              </a:graphicData>
+            </a:graphic>
+            <wp14:sizeRelH relativeFrom="margin">
+              <wp14:pctWidth>0</wp14:pctWidth>
+            </wp14:sizeRelH>
+            <wp14:sizeRelV relativeFrom="margin">
+              <wp14:pctHeight>0</wp14:pctHeight>
+            </wp14:sizeRelV>
+          </wp:anchor>
+        </w:drawing>
+      </w:r>
+      <w:r>
+        <w:rPr>
+          <w:lang w:val="pt"/>
+        </w:rPr>
+        <w:t xml:space="preserve">Finalmente, para arrancar o servidor DHCP foi usado o comando </w:t>
+      </w:r>
+      <w:r>
+        <w:rPr>
+          <w:b/>
+          <w:bCs/>
+          <w:lang w:val="pt"/>
+        </w:rPr>
+        <w:t>sudo service isc-dhcp-server start</w:t>
+      </w:r>
+      <w:r>
+        <w:rPr>
+          <w:lang w:val="pt"/>
+        </w:rPr>
+        <w:t>.</w:t>
+      </w:r>
+    </w:p>
+    <w:p>
+      <w:pPr>
+        <w:pStyle w:val="Ttulo2"/>
+        <w:rPr>
+          <w:lang w:val="pt"/>
+        </w:rPr>
+      </w:pPr>
+    </w:p>
+    <w:p>
+      <w:pPr>
+        <w:rPr>
+          <w:lang w:val="pt"/>
+        </w:rPr>
+      </w:pPr>
+    </w:p>
+    <w:p>
+      <w:pPr>
+        <w:rPr>
+          <w:lang w:val="pt"/>
+        </w:rPr>
+      </w:pPr>
+    </w:p>
+    <w:p>
+      <w:pPr>
+        <w:rPr>
+          <w:lang w:val="pt"/>
+        </w:rPr>
+      </w:pPr>
+    </w:p>
+    <w:p>
+      <w:pPr>
+        <w:rPr>
+          <w:lang w:val="pt"/>
+        </w:rPr>
+      </w:pPr>
+    </w:p>
+    <w:p>
+      <w:pPr>
+        <w:rPr>
+          <w:lang w:val="pt"/>
+        </w:rPr>
+      </w:pPr>
+    </w:p>
+    <w:p>
+      <w:pPr>
+        <w:rPr>
+          <w:lang w:val="pt"/>
+        </w:rPr>
+      </w:pPr>
+    </w:p>
+    <w:p>
+      <w:pPr>
+        <w:rPr>
+          <w:lang w:val="pt"/>
+        </w:rPr>
+      </w:pPr>
+    </w:p>
+    <w:p>
+      <w:pPr>
+        <w:rPr>
+          <w:lang w:val="pt"/>
+        </w:rPr>
+      </w:pPr>
+    </w:p>
+    <w:p>
+      <w:pPr>
+        <w:numPr>
+          <w:ilvl w:val="0"/>
+          <w:numId w:val="3"/>
+        </w:numPr>
+        <w:rPr>
+          <w:lang w:val="pt"/>
+        </w:rPr>
+      </w:pPr>
+      <w:r>
+        <w:rPr>
+          <w:lang w:val="pt"/>
+        </w:rPr>
+        <w:lastRenderedPageBreak/>
+        <w:t>Windows:</w:t>
+      </w:r>
+    </w:p>
+    <w:p>
+      <w:pPr>
+        <w:ind w:left="720"/>
+        <w:rPr>
+          <w:lang w:val="pt"/>
+        </w:rPr>
+      </w:pPr>
+      <w:r>
+        <w:rPr>
+          <w:noProof/>
+          <w:lang w:val="pt"/>
+        </w:rPr>
+        <w:drawing>
+          <wp:anchor distT="0" distB="0" distL="114300" distR="114300" simplePos="0" relativeHeight="251801600" behindDoc="1" locked="0" layoutInCell="1" allowOverlap="1" wp14:anchorId="17BFDD90" wp14:editId="244518CC">
+            <wp:simplePos x="0" y="0"/>
+            <wp:positionH relativeFrom="column">
+              <wp:posOffset>-3810</wp:posOffset>
+            </wp:positionH>
+            <wp:positionV relativeFrom="paragraph">
+              <wp:posOffset>454660</wp:posOffset>
+            </wp:positionV>
+            <wp:extent cx="5616000" cy="3466065"/>
+            <wp:effectExtent l="0" t="0" r="0" b="0"/>
+            <wp:wrapTight wrapText="bothSides">
+              <wp:wrapPolygon edited="0">
+                <wp:start x="0" y="0"/>
+                <wp:lineTo x="0" y="21489"/>
+                <wp:lineTo x="21541" y="21489"/>
+                <wp:lineTo x="21541" y="0"/>
+                <wp:lineTo x="0" y="0"/>
+              </wp:wrapPolygon>
+            </wp:wrapTight>
+            <wp:docPr id="9" name="Imagem 9"/>
+            <wp:cNvGraphicFramePr>
+              <a:graphicFrameLocks xmlns:a="http://schemas.openxmlformats.org/drawingml/2006/main" noChangeAspect="1"/>
+            </wp:cNvGraphicFramePr>
+            <a:graphic xmlns:a="http://schemas.openxmlformats.org/drawingml/2006/main">
+              <a:graphicData uri="http://schemas.openxmlformats.org/drawingml/2006/picture">
+                <pic:pic xmlns:pic="http://schemas.openxmlformats.org/drawingml/2006/picture">
+                  <pic:nvPicPr>
+                    <pic:cNvPr id="0" name="Picture 4"/>
+                    <pic:cNvPicPr>
+                      <a:picLocks noChangeAspect="1" noChangeArrowheads="1"/>
+                    </pic:cNvPicPr>
+                  </pic:nvPicPr>
+                  <pic:blipFill>
+                    <a:blip r:embed="rId8">
+                      <a:extLst>
+                        <a:ext uri="{28A0092B-C50C-407E-A947-70E740481C1C}">
+                          <a14:useLocalDpi xmlns:a14="http://schemas.microsoft.com/office/drawing/2010/main" val="0"/>
+                        </a:ext>
+                      </a:extLst>
+                    </a:blip>
+                    <a:srcRect/>
+                    <a:stretch>
+                      <a:fillRect/>
+                    </a:stretch>
+                  </pic:blipFill>
+                  <pic:spPr bwMode="auto">
+                    <a:xfrm>
+                      <a:off x="0" y="0"/>
+                      <a:ext cx="5616000" cy="3466065"/>
+                    </a:xfrm>
+                    <a:prstGeom prst="rect">
+                      <a:avLst/>
+                    </a:prstGeom>
+                    <a:noFill/>
+                    <a:ln>
+                      <a:noFill/>
+                    </a:ln>
+                  </pic:spPr>
+                </pic:pic>
+              </a:graphicData>
+            </a:graphic>
+            <wp14:sizeRelH relativeFrom="margin">
+              <wp14:pctWidth>0</wp14:pctWidth>
+            </wp14:sizeRelH>
+            <wp14:sizeRelV relativeFrom="margin">
+              <wp14:pctHeight>0</wp14:pctHeight>
+            </wp14:sizeRelV>
+          </wp:anchor>
+        </w:drawing>
+      </w:r>
+      <w:r>
+        <w:rPr>
+          <w:lang w:val="pt"/>
+        </w:rPr>
+        <w:t xml:space="preserve">Em primeiro lugar, é necessário instalar o servidor DHCP através da opção </w:t>
+      </w:r>
+      <w:r>
+        <w:rPr>
+          <w:b/>
+          <w:bCs/>
+          <w:lang w:val="pt"/>
+        </w:rPr>
+        <w:t>Adicionar funções e funcionalidades</w:t>
+      </w:r>
+      <w:r>
+        <w:rPr>
+          <w:lang w:val="pt"/>
+        </w:rPr>
+        <w:t xml:space="preserve"> no gestor de servidor.</w:t>
+      </w:r>
+    </w:p>
+    <w:p>
+      <w:pPr>
+        <w:ind w:left="720"/>
+        <w:rPr>
+          <w:lang w:val="pt"/>
+        </w:rPr>
+      </w:pPr>
+      <w:r>
+        <w:rPr>
+          <w:lang w:val="pt"/>
+        </w:rPr>
+        <w:t>Depois de instalado, na barra lateral aparecerá a opção</w:t>
+      </w:r>
+      <w:r>
+        <w:rPr>
+          <w:b/>
+          <w:bCs/>
+          <w:lang w:val="pt"/>
+        </w:rPr>
+        <w:t xml:space="preserve"> DHCP</w:t>
+      </w:r>
+      <w:r>
+        <w:rPr>
+          <w:lang w:val="pt"/>
+        </w:rPr>
+        <w:t>. Selecionando-a, a janela mostrará os servidores presentes no sistema.</w:t>
+      </w:r>
+    </w:p>
+    <w:p>
+      <w:pPr>
+        <w:ind w:left="720"/>
+        <w:rPr>
+          <w:lang w:val="pt"/>
+        </w:rPr>
+      </w:pPr>
+      <w:r>
+        <w:rPr>
+          <w:noProof/>
+          <w:lang w:val="pt"/>
+        </w:rPr>
+        <w:drawing>
+          <wp:anchor distT="0" distB="0" distL="114300" distR="114300" simplePos="0" relativeHeight="251805696" behindDoc="1" locked="0" layoutInCell="1" allowOverlap="1" wp14:anchorId="388BFF37" wp14:editId="45DEB764">
+            <wp:simplePos x="0" y="0"/>
+            <wp:positionH relativeFrom="column">
+              <wp:posOffset>-3810</wp:posOffset>
+            </wp:positionH>
+            <wp:positionV relativeFrom="paragraph">
+              <wp:posOffset>201930</wp:posOffset>
+            </wp:positionV>
+            <wp:extent cx="5615940" cy="3457575"/>
+            <wp:effectExtent l="0" t="0" r="0" b="0"/>
+            <wp:wrapTight wrapText="bothSides">
+              <wp:wrapPolygon edited="0">
+                <wp:start x="0" y="0"/>
+                <wp:lineTo x="0" y="21540"/>
+                <wp:lineTo x="21541" y="21540"/>
+                <wp:lineTo x="21541" y="0"/>
+                <wp:lineTo x="0" y="0"/>
+              </wp:wrapPolygon>
+            </wp:wrapTight>
+            <wp:docPr id="10" name="Imagem 10"/>
+            <wp:cNvGraphicFramePr>
+              <a:graphicFrameLocks xmlns:a="http://schemas.openxmlformats.org/drawingml/2006/main" noChangeAspect="1"/>
+            </wp:cNvGraphicFramePr>
+            <a:graphic xmlns:a="http://schemas.openxmlformats.org/drawingml/2006/main">
+              <a:graphicData uri="http://schemas.openxmlformats.org/drawingml/2006/picture">
+                <pic:pic xmlns:pic="http://schemas.openxmlformats.org/drawingml/2006/picture">
+                  <pic:nvPicPr>
+                    <pic:cNvPr id="0" name="Picture 5"/>
+                    <pic:cNvPicPr>
+                      <a:picLocks noChangeAspect="1" noChangeArrowheads="1"/>
+                    </pic:cNvPicPr>
+                  </pic:nvPicPr>
+                  <pic:blipFill>
+                    <a:blip r:embed="rId9">
+                      <a:extLst>
+                        <a:ext uri="{28A0092B-C50C-407E-A947-70E740481C1C}">
+                          <a14:useLocalDpi xmlns:a14="http://schemas.microsoft.com/office/drawing/2010/main" val="0"/>
+                        </a:ext>
+                      </a:extLst>
+                    </a:blip>
+                    <a:srcRect/>
+                    <a:stretch>
+                      <a:fillRect/>
+                    </a:stretch>
+                  </pic:blipFill>
+                  <pic:spPr bwMode="auto">
+                    <a:xfrm>
+                      <a:off x="0" y="0"/>
+                      <a:ext cx="5615940" cy="3457575"/>
+                    </a:xfrm>
+                    <a:prstGeom prst="rect">
+                      <a:avLst/>
+                    </a:prstGeom>
+                    <a:noFill/>
+                    <a:ln>
+                      <a:noFill/>
+                    </a:ln>
+                  </pic:spPr>
+                </pic:pic>
+              </a:graphicData>
+            </a:graphic>
+            <wp14:sizeRelH relativeFrom="margin">
+              <wp14:pctWidth>0</wp14:pctWidth>
+            </wp14:sizeRelH>
+            <wp14:sizeRelV relativeFrom="margin">
+              <wp14:pctHeight>0</wp14:pctHeight>
+            </wp14:sizeRelV>
+          </wp:anchor>
+        </w:drawing>
+      </w:r>
+    </w:p>
+    <w:p>
+      <w:pPr>
+        <w:ind w:left="720"/>
+        <w:rPr>
+          <w:lang w:val="pt"/>
+        </w:rPr>
+      </w:pPr>
+      <w:r>
+        <w:rPr>
+          <w:noProof/>
+          <w:lang w:val="pt"/>
+        </w:rPr>
+        <w:lastRenderedPageBreak/>
+        <w:drawing>
+          <wp:anchor distT="0" distB="0" distL="114300" distR="114300" simplePos="0" relativeHeight="251809792" behindDoc="1" locked="0" layoutInCell="1" allowOverlap="1" wp14:anchorId="7A6B067F" wp14:editId="0CD4A113">
+            <wp:simplePos x="0" y="0"/>
+            <wp:positionH relativeFrom="column">
+              <wp:posOffset>-3810</wp:posOffset>
+            </wp:positionH>
+            <wp:positionV relativeFrom="paragraph">
+              <wp:posOffset>459105</wp:posOffset>
+            </wp:positionV>
+            <wp:extent cx="5616000" cy="3461134"/>
+            <wp:effectExtent l="0" t="0" r="0" b="0"/>
+            <wp:wrapTight wrapText="bothSides">
+              <wp:wrapPolygon edited="0">
+                <wp:start x="0" y="0"/>
+                <wp:lineTo x="0" y="21521"/>
+                <wp:lineTo x="21541" y="21521"/>
+                <wp:lineTo x="21541" y="0"/>
+                <wp:lineTo x="0" y="0"/>
+              </wp:wrapPolygon>
+            </wp:wrapTight>
+            <wp:docPr id="11" name="Imagem 11"/>
+            <wp:cNvGraphicFramePr>
+              <a:graphicFrameLocks xmlns:a="http://schemas.openxmlformats.org/drawingml/2006/main" noChangeAspect="1"/>
+            </wp:cNvGraphicFramePr>
+            <a:graphic xmlns:a="http://schemas.openxmlformats.org/drawingml/2006/main">
+              <a:graphicData uri="http://schemas.openxmlformats.org/drawingml/2006/picture">
+                <pic:pic xmlns:pic="http://schemas.openxmlformats.org/drawingml/2006/picture">
+                  <pic:nvPicPr>
+                    <pic:cNvPr id="0" name="Picture 6"/>
+                    <pic:cNvPicPr>
+                      <a:picLocks noChangeAspect="1" noChangeArrowheads="1"/>
+                    </pic:cNvPicPr>
+                  </pic:nvPicPr>
+                  <pic:blipFill>
+                    <a:blip r:embed="rId10">
+                      <a:extLst>
+                        <a:ext uri="{28A0092B-C50C-407E-A947-70E740481C1C}">
+                          <a14:useLocalDpi xmlns:a14="http://schemas.microsoft.com/office/drawing/2010/main" val="0"/>
+                        </a:ext>
+                      </a:extLst>
+                    </a:blip>
+                    <a:srcRect/>
+                    <a:stretch>
+                      <a:fillRect/>
+                    </a:stretch>
+                  </pic:blipFill>
+                  <pic:spPr bwMode="auto">
+                    <a:xfrm>
+                      <a:off x="0" y="0"/>
+                      <a:ext cx="5616000" cy="3461134"/>
+                    </a:xfrm>
+                    <a:prstGeom prst="rect">
+                      <a:avLst/>
+                    </a:prstGeom>
+                    <a:noFill/>
+                    <a:ln>
+                      <a:noFill/>
+                    </a:ln>
+                  </pic:spPr>
+                </pic:pic>
+              </a:graphicData>
+            </a:graphic>
+            <wp14:sizeRelH relativeFrom="margin">
+              <wp14:pctWidth>0</wp14:pctWidth>
+            </wp14:sizeRelH>
+          </wp:anchor>
+        </w:drawing>
+      </w:r>
+      <w:r>
+        <w:rPr>
+          <w:lang w:val="pt"/>
+        </w:rPr>
+        <w:t xml:space="preserve">Clicando com o botão do lado direito do rato no servidor pretendido e escolhendo a opção </w:t>
+      </w:r>
+      <w:r>
+        <w:rPr>
+          <w:b/>
+          <w:bCs/>
+          <w:lang w:val="pt"/>
+        </w:rPr>
+        <w:t>Gestor de DHCP</w:t>
+      </w:r>
+      <w:r>
+        <w:rPr>
+          <w:lang w:val="pt"/>
+        </w:rPr>
+        <w:t>,</w:t>
+      </w:r>
+      <w:r>
+        <w:rPr>
+          <w:lang w:val="pt"/>
+        </w:rPr>
+        <w:t xml:space="preserve"> uma nova janela é mostrada e</w:t>
+      </w:r>
+      <w:r>
+        <w:rPr>
+          <w:lang w:val="pt"/>
+        </w:rPr>
+        <w:t xml:space="preserve"> é possível configurar o servidor.</w:t>
+      </w:r>
+    </w:p>
+    <w:p>
+      <w:pPr>
+        <w:ind w:left="720"/>
+        <w:rPr>
+          <w:lang w:val="pt"/>
+        </w:rPr>
+      </w:pPr>
+      <w:r>
+        <w:rPr>
+          <w:noProof/>
+          <w:lang w:val="pt"/>
+        </w:rPr>
+        <w:drawing>
+          <wp:anchor distT="0" distB="0" distL="114300" distR="114300" simplePos="0" relativeHeight="251812864" behindDoc="1" locked="0" layoutInCell="1" allowOverlap="1" wp14:anchorId="4690B2A8" wp14:editId="69FCA6C8">
+            <wp:simplePos x="0" y="0"/>
+            <wp:positionH relativeFrom="column">
+              <wp:posOffset>-7620</wp:posOffset>
+            </wp:positionH>
+            <wp:positionV relativeFrom="paragraph">
+              <wp:posOffset>450215</wp:posOffset>
+            </wp:positionV>
+            <wp:extent cx="5616000" cy="3375321"/>
+            <wp:effectExtent l="0" t="0" r="0" b="0"/>
+            <wp:wrapTight wrapText="bothSides">
+              <wp:wrapPolygon edited="0">
+                <wp:start x="0" y="0"/>
+                <wp:lineTo x="0" y="21458"/>
+                <wp:lineTo x="21541" y="21458"/>
+                <wp:lineTo x="21541" y="0"/>
+                <wp:lineTo x="0" y="0"/>
+              </wp:wrapPolygon>
+            </wp:wrapTight>
+            <wp:docPr id="12" name="Imagem 12"/>
+            <wp:cNvGraphicFramePr>
+              <a:graphicFrameLocks xmlns:a="http://schemas.openxmlformats.org/drawingml/2006/main" noChangeAspect="1"/>
+            </wp:cNvGraphicFramePr>
+            <a:graphic xmlns:a="http://schemas.openxmlformats.org/drawingml/2006/main">
+              <a:graphicData uri="http://schemas.openxmlformats.org/drawingml/2006/picture">
+                <pic:pic xmlns:pic="http://schemas.openxmlformats.org/drawingml/2006/picture">
+                  <pic:nvPicPr>
+                    <pic:cNvPr id="0" name="Picture 7"/>
+                    <pic:cNvPicPr>
+                      <a:picLocks noChangeAspect="1" noChangeArrowheads="1"/>
+                    </pic:cNvPicPr>
+                  </pic:nvPicPr>
+                  <pic:blipFill>
+                    <a:blip r:embed="rId11">
+                      <a:extLst>
+                        <a:ext uri="{28A0092B-C50C-407E-A947-70E740481C1C}">
+                          <a14:useLocalDpi xmlns:a14="http://schemas.microsoft.com/office/drawing/2010/main" val="0"/>
+                        </a:ext>
+                      </a:extLst>
+                    </a:blip>
+                    <a:srcRect/>
+                    <a:stretch>
+                      <a:fillRect/>
+                    </a:stretch>
+                  </pic:blipFill>
+                  <pic:spPr bwMode="auto">
+                    <a:xfrm>
+                      <a:off x="0" y="0"/>
+                      <a:ext cx="5616000" cy="3375321"/>
+                    </a:xfrm>
+                    <a:prstGeom prst="rect">
+                      <a:avLst/>
+                    </a:prstGeom>
+                    <a:noFill/>
+                    <a:ln>
+                      <a:noFill/>
+                    </a:ln>
+                  </pic:spPr>
+                </pic:pic>
+              </a:graphicData>
+            </a:graphic>
+            <wp14:sizeRelH relativeFrom="margin">
+              <wp14:pctWidth>0</wp14:pctWidth>
+            </wp14:sizeRelH>
+          </wp:anchor>
+        </w:drawing>
+      </w:r>
+      <w:r>
+        <w:rPr>
+          <w:lang w:val="pt"/>
+        </w:rPr>
+        <w:t>Nessa nova janela, botão direto do rato na opção</w:t>
+      </w:r>
+      <w:r>
+        <w:rPr>
+          <w:b/>
+          <w:bCs/>
+          <w:lang w:val="pt"/>
+        </w:rPr>
+        <w:t xml:space="preserve"> IPv4</w:t>
+      </w:r>
+      <w:r>
+        <w:rPr>
+          <w:lang w:val="pt"/>
+        </w:rPr>
+        <w:t xml:space="preserve">, o que queremos configurar, e foi selecionada a opção </w:t>
+      </w:r>
+      <w:r>
+        <w:rPr>
+          <w:b/>
+          <w:bCs/>
+          <w:lang w:val="pt"/>
+        </w:rPr>
+        <w:t>Novo âmbito...</w:t>
+      </w:r>
+      <w:r>
+        <w:rPr>
+          <w:lang w:val="pt"/>
+        </w:rPr>
+        <w:t xml:space="preserve"> .</w:t>
+      </w:r>
+    </w:p>
+    <w:p>
+      <w:pPr>
+        <w:ind w:left="720"/>
+        <w:rPr>
+          <w:lang w:val="pt"/>
+        </w:rPr>
+      </w:pPr>
+    </w:p>
+    <w:p>
+      <w:pPr>
+        <w:ind w:left="720"/>
+        <w:rPr>
+          <w:lang w:val="pt"/>
+        </w:rPr>
+      </w:pPr>
+      <w:r>
+        <w:rPr>
+          <w:noProof/>
+          <w:lang w:val="pt"/>
+        </w:rPr>
+        <w:lastRenderedPageBreak/>
+        <w:drawing>
+          <wp:anchor distT="0" distB="0" distL="114300" distR="114300" simplePos="0" relativeHeight="251837440" behindDoc="1" locked="0" layoutInCell="1" allowOverlap="1" wp14:anchorId="473713BB" wp14:editId="019D0720">
+            <wp:simplePos x="0" y="0"/>
+            <wp:positionH relativeFrom="column">
+              <wp:posOffset>-3810</wp:posOffset>
+            </wp:positionH>
+            <wp:positionV relativeFrom="paragraph">
+              <wp:posOffset>776605</wp:posOffset>
+            </wp:positionV>
+            <wp:extent cx="5616000" cy="3428816"/>
+            <wp:effectExtent l="0" t="0" r="0" b="0"/>
+            <wp:wrapTight wrapText="bothSides">
+              <wp:wrapPolygon edited="0">
+                <wp:start x="0" y="0"/>
+                <wp:lineTo x="0" y="21484"/>
+                <wp:lineTo x="21541" y="21484"/>
+                <wp:lineTo x="21541" y="0"/>
+                <wp:lineTo x="0" y="0"/>
+              </wp:wrapPolygon>
+            </wp:wrapTight>
+            <wp:docPr id="14" name="Imagem 14"/>
+            <wp:cNvGraphicFramePr>
+              <a:graphicFrameLocks xmlns:a="http://schemas.openxmlformats.org/drawingml/2006/main" noChangeAspect="1"/>
+            </wp:cNvGraphicFramePr>
+            <a:graphic xmlns:a="http://schemas.openxmlformats.org/drawingml/2006/main">
+              <a:graphicData uri="http://schemas.openxmlformats.org/drawingml/2006/picture">
+                <pic:pic xmlns:pic="http://schemas.openxmlformats.org/drawingml/2006/picture">
+                  <pic:nvPicPr>
+                    <pic:cNvPr id="0" name="Picture 9"/>
+                    <pic:cNvPicPr>
+                      <a:picLocks noChangeAspect="1" noChangeArrowheads="1"/>
+                    </pic:cNvPicPr>
+                  </pic:nvPicPr>
+                  <pic:blipFill>
+                    <a:blip r:embed="rId12">
+                      <a:extLst>
+                        <a:ext uri="{28A0092B-C50C-407E-A947-70E740481C1C}">
+                          <a14:useLocalDpi xmlns:a14="http://schemas.microsoft.com/office/drawing/2010/main" val="0"/>
+                        </a:ext>
+                      </a:extLst>
+                    </a:blip>
+                    <a:srcRect/>
+                    <a:stretch>
+                      <a:fillRect/>
+                    </a:stretch>
+                  </pic:blipFill>
+                  <pic:spPr bwMode="auto">
+                    <a:xfrm>
+                      <a:off x="0" y="0"/>
+                      <a:ext cx="5616000" cy="3428816"/>
+                    </a:xfrm>
+                    <a:prstGeom prst="rect">
+                      <a:avLst/>
+                    </a:prstGeom>
+                    <a:noFill/>
+                    <a:ln>
+                      <a:noFill/>
+                    </a:ln>
+                  </pic:spPr>
+                </pic:pic>
+              </a:graphicData>
+            </a:graphic>
+            <wp14:sizeRelH relativeFrom="margin">
+              <wp14:pctWidth>0</wp14:pctWidth>
+            </wp14:sizeRelH>
+            <wp14:sizeRelV relativeFrom="margin">
+              <wp14:pctHeight>0</wp14:pctHeight>
+            </wp14:sizeRelV>
+          </wp:anchor>
+        </w:drawing>
+      </w:r>
+      <w:r>
+        <w:rPr>
+          <w:lang w:val="pt"/>
+        </w:rPr>
+        <w:t>Nesse novo âmbito é possível configurar o servidor DHCP.</w:t>
+      </w:r>
+      <w:r>
+        <w:rPr>
+          <w:lang w:val="pt"/>
+        </w:rPr>
+        <w:t xml:space="preserve"> Nesta configuração foram adiconados o intervalo de endereços, sendo adicionados os endereços todos da família </w:t>
+      </w:r>
+      <w:r>
+        <w:rPr>
+          <w:b/>
+          <w:bCs/>
+          <w:lang w:val="pt"/>
+        </w:rPr>
+        <w:t>192.168.125.0/24</w:t>
+      </w:r>
+      <w:r>
+        <w:rPr>
+          <w:lang w:val="pt"/>
+        </w:rPr>
+        <w:t xml:space="preserve"> (configuração temporária antes da configuração em failover) e a sua respetiva máscara.</w:t>
+      </w:r>
+    </w:p>
+    <w:p>
+      <w:pPr>
+        <w:ind w:left="720"/>
+        <w:rPr>
+          <w:u w:val="single"/>
+          <w:lang w:val="pt"/>
+        </w:rPr>
+      </w:pPr>
+      <w:r>
+        <w:rPr>
+          <w:noProof/>
+          <w:lang w:val="pt"/>
+        </w:rPr>
+        <w:drawing>
+          <wp:anchor distT="0" distB="0" distL="114300" distR="114300" simplePos="0" relativeHeight="251839488" behindDoc="1" locked="0" layoutInCell="1" allowOverlap="1" wp14:anchorId="04EB4BD3" wp14:editId="3BA49ED1">
+            <wp:simplePos x="0" y="0"/>
+            <wp:positionH relativeFrom="column">
+              <wp:posOffset>-3810</wp:posOffset>
+            </wp:positionH>
+            <wp:positionV relativeFrom="paragraph">
+              <wp:posOffset>347980</wp:posOffset>
+            </wp:positionV>
+            <wp:extent cx="5616000" cy="3486122"/>
+            <wp:effectExtent l="0" t="0" r="0" b="0"/>
+            <wp:wrapTight wrapText="bothSides">
+              <wp:wrapPolygon edited="0">
+                <wp:start x="0" y="0"/>
+                <wp:lineTo x="0" y="21486"/>
+                <wp:lineTo x="21541" y="21486"/>
+                <wp:lineTo x="21541" y="0"/>
+                <wp:lineTo x="0" y="0"/>
+              </wp:wrapPolygon>
+            </wp:wrapTight>
+            <wp:docPr id="16" name="Imagem 16"/>
+            <wp:cNvGraphicFramePr>
+              <a:graphicFrameLocks xmlns:a="http://schemas.openxmlformats.org/drawingml/2006/main" noChangeAspect="1"/>
+            </wp:cNvGraphicFramePr>
+            <a:graphic xmlns:a="http://schemas.openxmlformats.org/drawingml/2006/main">
+              <a:graphicData uri="http://schemas.openxmlformats.org/drawingml/2006/picture">
+                <pic:pic xmlns:pic="http://schemas.openxmlformats.org/drawingml/2006/picture">
+                  <pic:nvPicPr>
+                    <pic:cNvPr id="0" name="Picture 11"/>
+                    <pic:cNvPicPr>
+                      <a:picLocks noChangeAspect="1" noChangeArrowheads="1"/>
+                    </pic:cNvPicPr>
+                  </pic:nvPicPr>
+                  <pic:blipFill>
+                    <a:blip r:embed="rId13">
+                      <a:extLst>
+                        <a:ext uri="{28A0092B-C50C-407E-A947-70E740481C1C}">
+                          <a14:useLocalDpi xmlns:a14="http://schemas.microsoft.com/office/drawing/2010/main" val="0"/>
+                        </a:ext>
+                      </a:extLst>
+                    </a:blip>
+                    <a:srcRect/>
+                    <a:stretch>
+                      <a:fillRect/>
+                    </a:stretch>
+                  </pic:blipFill>
+                  <pic:spPr bwMode="auto">
+                    <a:xfrm>
+                      <a:off x="0" y="0"/>
+                      <a:ext cx="5616000" cy="3486122"/>
+                    </a:xfrm>
+                    <a:prstGeom prst="rect">
+                      <a:avLst/>
+                    </a:prstGeom>
+                    <a:noFill/>
+                    <a:ln>
+                      <a:noFill/>
+                    </a:ln>
+                  </pic:spPr>
+                </pic:pic>
+              </a:graphicData>
+            </a:graphic>
+            <wp14:sizeRelH relativeFrom="margin">
+              <wp14:pctWidth>0</wp14:pctWidth>
+            </wp14:sizeRelH>
+            <wp14:sizeRelV relativeFrom="margin">
+              <wp14:pctHeight>0</wp14:pctHeight>
+            </wp14:sizeRelV>
+          </wp:anchor>
+        </w:drawing>
+      </w:r>
+      <w:r>
+        <w:rPr>
+          <w:lang w:val="pt"/>
+        </w:rPr>
+        <w:t>Por fim foi necessário ativar o âmbito para o funcionamento do servidor.</w:t>
+      </w:r>
     </w:p>
     <w:p>
       <w:pPr>
@@ -1767,7 +2985,7 @@
                     </pic:cNvPicPr>
                   </pic:nvPicPr>
                   <pic:blipFill>
-                    <a:blip r:embed="rId6">
+                    <a:blip r:embed="rId14">
                       <a:extLst>
                         <a:ext uri="{28A0092B-C50C-407E-A947-70E740481C1C}">
                           <a14:useLocalDpi xmlns:a14="http://schemas.microsoft.com/office/drawing/2010/main" val="0"/>
@@ -1864,7 +3082,7 @@
                     </pic:cNvPicPr>
                   </pic:nvPicPr>
                   <pic:blipFill>
-                    <a:blip r:embed="rId7">
+                    <a:blip r:embed="rId15">
                       <a:extLst>
                         <a:ext uri="{28A0092B-C50C-407E-A947-70E740481C1C}">
                           <a14:useLocalDpi xmlns:a14="http://schemas.microsoft.com/office/drawing/2010/main" val="0"/>
@@ -1961,7 +3179,7 @@
                     </pic:cNvPicPr>
                   </pic:nvPicPr>
                   <pic:blipFill>
-                    <a:blip r:embed="rId8">
+                    <a:blip r:embed="rId16">
                       <a:extLst>
                         <a:ext uri="{28A0092B-C50C-407E-A947-70E740481C1C}">
                           <a14:useLocalDpi xmlns:a14="http://schemas.microsoft.com/office/drawing/2010/main" val="0"/>
@@ -2517,7 +3735,7 @@
                     <pic:cNvPicPr/>
                   </pic:nvPicPr>
                   <pic:blipFill>
-                    <a:blip r:embed="rId9"/>
+                    <a:blip r:embed="rId17"/>
                     <a:stretch>
                       <a:fillRect/>
                     </a:stretch>
@@ -2684,25 +3902,7 @@
           <w:sz w:val="24"/>
           <w:szCs w:val="24"/>
         </w:rPr>
-        <w:t>Como administrador da infraestrutura quero que o acesso ao sistema seja inibido aos utilizadores listados em /etc/</w:t>
-      </w:r>
-      <w:proofErr w:type="spellStart"/>
-      <w:r>
-        <w:rPr>
-          <w:rFonts w:ascii="Calibri" w:hAnsi="Calibri" w:cs="Calibri"/>
-          <w:sz w:val="24"/>
-          <w:szCs w:val="24"/>
-        </w:rPr>
-        <w:t>bad-guys</w:t>
-      </w:r>
-      <w:proofErr w:type="spellEnd"/>
-      <w:r>
-        <w:rPr>
-          <w:rFonts w:ascii="Calibri" w:hAnsi="Calibri" w:cs="Calibri"/>
-          <w:sz w:val="24"/>
-          <w:szCs w:val="24"/>
-        </w:rPr>
-        <w:t>.</w:t>
+        <w:t>Como administrador da infraestrutura quero que o acesso ao sistema seja inibido aos utilizadores listados em /etc/bad-guys.</w:t>
       </w:r>
     </w:p>
     <w:p>
@@ -2737,61 +3937,7 @@
           <w:sz w:val="24"/>
           <w:szCs w:val="24"/>
         </w:rPr>
-        <w:t xml:space="preserve">Começamos por abordar o problema em </w:t>
-      </w:r>
-      <w:proofErr w:type="spellStart"/>
-      <w:r>
-        <w:rPr>
-          <w:rFonts w:ascii="Calibri" w:hAnsi="Calibri" w:cs="Calibri"/>
-          <w:sz w:val="24"/>
-          <w:szCs w:val="24"/>
-        </w:rPr>
-        <w:t>linux</w:t>
-      </w:r>
-      <w:proofErr w:type="spellEnd"/>
-      <w:r>
-        <w:rPr>
-          <w:rFonts w:ascii="Calibri" w:hAnsi="Calibri" w:cs="Calibri"/>
-          <w:sz w:val="24"/>
-          <w:szCs w:val="24"/>
-        </w:rPr>
-        <w:t xml:space="preserve">. Primeiro criamos o ficheiro </w:t>
-      </w:r>
-      <w:proofErr w:type="spellStart"/>
-      <w:r>
-        <w:rPr>
-          <w:rFonts w:ascii="Calibri" w:hAnsi="Calibri" w:cs="Calibri"/>
-          <w:sz w:val="24"/>
-          <w:szCs w:val="24"/>
-        </w:rPr>
-        <w:t>bad-guys</w:t>
-      </w:r>
-      <w:proofErr w:type="spellEnd"/>
-      <w:r>
-        <w:rPr>
-          <w:rFonts w:ascii="Calibri" w:hAnsi="Calibri" w:cs="Calibri"/>
-          <w:sz w:val="24"/>
-          <w:szCs w:val="24"/>
-        </w:rPr>
-        <w:t xml:space="preserve"> na pasta /etc e colocamos lá dentro 4 utilizadores definidos por nós em </w:t>
-      </w:r>
-      <w:proofErr w:type="spellStart"/>
-      <w:r>
-        <w:rPr>
-          <w:rFonts w:ascii="Calibri" w:hAnsi="Calibri" w:cs="Calibri"/>
-          <w:sz w:val="24"/>
-          <w:szCs w:val="24"/>
-        </w:rPr>
-        <w:t>PLs</w:t>
-      </w:r>
-      <w:proofErr w:type="spellEnd"/>
-      <w:r>
-        <w:rPr>
-          <w:rFonts w:ascii="Calibri" w:hAnsi="Calibri" w:cs="Calibri"/>
-          <w:sz w:val="24"/>
-          <w:szCs w:val="24"/>
-        </w:rPr>
-        <w:t xml:space="preserve"> passadas, luser1, luser2, luser3, luser4.</w:t>
+        <w:t>Começamos por abordar o problema em linux. Primeiro criamos o ficheiro bad-guys na pasta /etc e colocamos lá dentro 4 utilizadores definidos por nós em PLs passadas, luser1, luser2, luser3, luser4.</w:t>
       </w:r>
     </w:p>
     <w:p>
@@ -2813,45 +3959,7 @@
           <w:sz w:val="24"/>
           <w:szCs w:val="24"/>
         </w:rPr>
-        <w:t>Depois da pasta estar criada e dos utilizadores já se encontrarem na mesma temos que lhes remover permissões, para isso temos que aceder à pasta /etc/</w:t>
-      </w:r>
-      <w:proofErr w:type="spellStart"/>
-      <w:proofErr w:type="gramStart"/>
-      <w:r>
-        <w:rPr>
-          <w:rFonts w:ascii="Calibri" w:hAnsi="Calibri" w:cs="Calibri"/>
-          <w:sz w:val="24"/>
-          <w:szCs w:val="24"/>
-        </w:rPr>
-        <w:t>pam.d</w:t>
-      </w:r>
-      <w:proofErr w:type="spellEnd"/>
-      <w:proofErr w:type="gramEnd"/>
-      <w:r>
-        <w:rPr>
-          <w:rFonts w:ascii="Calibri" w:hAnsi="Calibri" w:cs="Calibri"/>
-          <w:sz w:val="24"/>
-          <w:szCs w:val="24"/>
-        </w:rPr>
-        <w:t>/</w:t>
-      </w:r>
-      <w:proofErr w:type="spellStart"/>
-      <w:r>
-        <w:rPr>
-          <w:rFonts w:ascii="Calibri" w:hAnsi="Calibri" w:cs="Calibri"/>
-          <w:sz w:val="24"/>
-          <w:szCs w:val="24"/>
-        </w:rPr>
-        <w:t>common-auth</w:t>
-      </w:r>
-      <w:proofErr w:type="spellEnd"/>
-      <w:r>
-        <w:rPr>
-          <w:rFonts w:ascii="Calibri" w:hAnsi="Calibri" w:cs="Calibri"/>
-          <w:sz w:val="24"/>
-          <w:szCs w:val="24"/>
-        </w:rPr>
-        <w:t xml:space="preserve"> e introduzir a linha seguinte linha:</w:t>
+        <w:t>Depois da pasta estar criada e dos utilizadores já se encontrarem na mesma temos que lhes remover permissões, para isso temos que aceder à pasta /etc/pam.d/common-auth e introduzir a linha seguinte linha:</w:t>
       </w:r>
     </w:p>
     <w:p>
@@ -2892,7 +4000,7 @@
                     </pic:cNvPicPr>
                   </pic:nvPicPr>
                   <pic:blipFill>
-                    <a:blip r:embed="rId10">
+                    <a:blip r:embed="rId18">
                       <a:extLst>
                         <a:ext uri="{28A0092B-C50C-407E-A947-70E740481C1C}">
                           <a14:useLocalDpi xmlns:a14="http://schemas.microsoft.com/office/drawing/2010/main" val="0"/>
@@ -2937,142 +4045,14 @@
           <w:szCs w:val="24"/>
         </w:rPr>
       </w:pPr>
-      <w:proofErr w:type="spellStart"/>
       <w:r>
         <w:rPr>
           <w:rFonts w:ascii="Calibri" w:hAnsi="Calibri" w:cs="Calibri"/>
           <w:sz w:val="24"/>
           <w:szCs w:val="24"/>
         </w:rPr>
-        <w:t>auth</w:t>
-      </w:r>
-      <w:proofErr w:type="spellEnd"/>
-      <w:r>
-        <w:rPr>
-          <w:rFonts w:ascii="Calibri" w:hAnsi="Calibri" w:cs="Calibri"/>
-          <w:sz w:val="24"/>
-          <w:szCs w:val="24"/>
-        </w:rPr>
-        <w:t xml:space="preserve"> </w:t>
-      </w:r>
-      <w:proofErr w:type="spellStart"/>
-      <w:r>
-        <w:rPr>
-          <w:rFonts w:ascii="Calibri" w:hAnsi="Calibri" w:cs="Calibri"/>
-          <w:sz w:val="24"/>
-          <w:szCs w:val="24"/>
-        </w:rPr>
-        <w:t>required</w:t>
-      </w:r>
-      <w:proofErr w:type="spellEnd"/>
-      <w:r>
-        <w:rPr>
-          <w:rFonts w:ascii="Calibri" w:hAnsi="Calibri" w:cs="Calibri"/>
-          <w:sz w:val="24"/>
-          <w:szCs w:val="24"/>
-        </w:rPr>
-        <w:t xml:space="preserve"> pam_listfile.so item=</w:t>
-      </w:r>
-      <w:proofErr w:type="spellStart"/>
-      <w:r>
-        <w:rPr>
-          <w:rFonts w:ascii="Calibri" w:hAnsi="Calibri" w:cs="Calibri"/>
-          <w:sz w:val="24"/>
-          <w:szCs w:val="24"/>
-        </w:rPr>
-        <w:t>user</w:t>
-      </w:r>
-      <w:proofErr w:type="spellEnd"/>
-      <w:r>
-        <w:rPr>
-          <w:rFonts w:ascii="Calibri" w:hAnsi="Calibri" w:cs="Calibri"/>
-          <w:sz w:val="24"/>
-          <w:szCs w:val="24"/>
-        </w:rPr>
-        <w:t xml:space="preserve"> </w:t>
-      </w:r>
-      <w:proofErr w:type="spellStart"/>
-      <w:r>
-        <w:rPr>
-          <w:rFonts w:ascii="Calibri" w:hAnsi="Calibri" w:cs="Calibri"/>
-          <w:sz w:val="24"/>
-          <w:szCs w:val="24"/>
-        </w:rPr>
-        <w:t>sense</w:t>
-      </w:r>
-      <w:proofErr w:type="spellEnd"/>
-      <w:r>
-        <w:rPr>
-          <w:rFonts w:ascii="Calibri" w:hAnsi="Calibri" w:cs="Calibri"/>
-          <w:sz w:val="24"/>
-          <w:szCs w:val="24"/>
-        </w:rPr>
-        <w:t>=</w:t>
-      </w:r>
-      <w:proofErr w:type="spellStart"/>
-      <w:r>
-        <w:rPr>
-          <w:rFonts w:ascii="Calibri" w:hAnsi="Calibri" w:cs="Calibri"/>
-          <w:sz w:val="24"/>
-          <w:szCs w:val="24"/>
-        </w:rPr>
-        <w:t>deny</w:t>
-      </w:r>
-      <w:proofErr w:type="spellEnd"/>
-      <w:r>
-        <w:rPr>
-          <w:rFonts w:ascii="Calibri" w:hAnsi="Calibri" w:cs="Calibri"/>
-          <w:sz w:val="24"/>
-          <w:szCs w:val="24"/>
-        </w:rPr>
-        <w:t xml:space="preserve"> file=/etc/</w:t>
-      </w:r>
-      <w:proofErr w:type="spellStart"/>
-      <w:r>
-        <w:rPr>
-          <w:rFonts w:ascii="Calibri" w:hAnsi="Calibri" w:cs="Calibri"/>
-          <w:sz w:val="24"/>
-          <w:szCs w:val="24"/>
-        </w:rPr>
-        <w:t>bad-guys</w:t>
-      </w:r>
-      <w:proofErr w:type="spellEnd"/>
-      <w:r>
-        <w:rPr>
-          <w:rFonts w:ascii="Calibri" w:hAnsi="Calibri" w:cs="Calibri"/>
-          <w:sz w:val="24"/>
-          <w:szCs w:val="24"/>
-        </w:rPr>
-        <w:t xml:space="preserve"> </w:t>
-      </w:r>
-      <w:proofErr w:type="spellStart"/>
-      <w:r>
-        <w:rPr>
-          <w:rFonts w:ascii="Calibri" w:hAnsi="Calibri" w:cs="Calibri"/>
-          <w:sz w:val="24"/>
-          <w:szCs w:val="24"/>
-        </w:rPr>
-        <w:t>onerr</w:t>
-      </w:r>
-      <w:proofErr w:type="spellEnd"/>
-      <w:r>
-        <w:rPr>
-          <w:rFonts w:ascii="Calibri" w:hAnsi="Calibri" w:cs="Calibri"/>
-          <w:sz w:val="24"/>
-          <w:szCs w:val="24"/>
-        </w:rPr>
-        <w:t>=</w:t>
-      </w:r>
-      <w:proofErr w:type="spellStart"/>
-      <w:r>
-        <w:rPr>
-          <w:rFonts w:ascii="Calibri" w:hAnsi="Calibri" w:cs="Calibri"/>
-          <w:sz w:val="24"/>
-          <w:szCs w:val="24"/>
-        </w:rPr>
-        <w:t>succeed</w:t>
-      </w:r>
-      <w:proofErr w:type="spellEnd"/>
+        <w:t>auth required pam_listfile.so item=user sense=deny file=/etc/bad-guys onerr=succeed</w:t>
+      </w:r>
     </w:p>
     <w:p>
       <w:pPr>
@@ -3102,169 +4082,7 @@
           <w:szCs w:val="24"/>
         </w:rPr>
         <w:lastRenderedPageBreak/>
-        <w:t xml:space="preserve">O modulo vai buscar o item do tipo especificado e garantir que este é </w:t>
-      </w:r>
-      <w:proofErr w:type="spellStart"/>
-      <w:r>
-        <w:rPr>
-          <w:rFonts w:ascii="Calibri" w:hAnsi="Calibri" w:cs="Calibri"/>
-          <w:sz w:val="24"/>
-          <w:szCs w:val="24"/>
-        </w:rPr>
-        <w:t>denied</w:t>
-      </w:r>
-      <w:proofErr w:type="spellEnd"/>
-      <w:r>
-        <w:rPr>
-          <w:rFonts w:ascii="Calibri" w:hAnsi="Calibri" w:cs="Calibri"/>
-          <w:sz w:val="24"/>
-          <w:szCs w:val="24"/>
-        </w:rPr>
-        <w:t xml:space="preserve"> (</w:t>
-      </w:r>
-      <w:proofErr w:type="spellStart"/>
-      <w:r>
-        <w:rPr>
-          <w:rFonts w:ascii="Calibri" w:hAnsi="Calibri" w:cs="Calibri"/>
-          <w:sz w:val="24"/>
-          <w:szCs w:val="24"/>
-        </w:rPr>
-        <w:t>sense</w:t>
-      </w:r>
-      <w:proofErr w:type="spellEnd"/>
-      <w:r>
-        <w:rPr>
-          <w:rFonts w:ascii="Calibri" w:hAnsi="Calibri" w:cs="Calibri"/>
-          <w:sz w:val="24"/>
-          <w:szCs w:val="24"/>
-        </w:rPr>
-        <w:t>=</w:t>
-      </w:r>
-      <w:proofErr w:type="spellStart"/>
-      <w:r>
-        <w:rPr>
-          <w:rFonts w:ascii="Calibri" w:hAnsi="Calibri" w:cs="Calibri"/>
-          <w:sz w:val="24"/>
-          <w:szCs w:val="24"/>
-        </w:rPr>
-        <w:t>deny</w:t>
-      </w:r>
-      <w:proofErr w:type="spellEnd"/>
-      <w:r>
-        <w:rPr>
-          <w:rFonts w:ascii="Calibri" w:hAnsi="Calibri" w:cs="Calibri"/>
-          <w:sz w:val="24"/>
-          <w:szCs w:val="24"/>
-        </w:rPr>
-        <w:t>) é também necessário indicar a localização do ficheiro (file=/etc/</w:t>
-      </w:r>
-      <w:proofErr w:type="spellStart"/>
-      <w:r>
-        <w:rPr>
-          <w:rFonts w:ascii="Calibri" w:hAnsi="Calibri" w:cs="Calibri"/>
-          <w:sz w:val="24"/>
-          <w:szCs w:val="24"/>
-        </w:rPr>
-        <w:t>bad-</w:t>
-      </w:r>
-      <w:proofErr w:type="gramStart"/>
-      <w:r>
-        <w:rPr>
-          <w:rFonts w:ascii="Calibri" w:hAnsi="Calibri" w:cs="Calibri"/>
-          <w:sz w:val="24"/>
-          <w:szCs w:val="24"/>
-        </w:rPr>
-        <w:t>guys</w:t>
-      </w:r>
-      <w:proofErr w:type="spellEnd"/>
-      <w:r>
-        <w:rPr>
-          <w:rFonts w:ascii="Calibri" w:hAnsi="Calibri" w:cs="Calibri"/>
-          <w:sz w:val="24"/>
-          <w:szCs w:val="24"/>
-        </w:rPr>
-        <w:t xml:space="preserve"> )</w:t>
-      </w:r>
-      <w:proofErr w:type="gramEnd"/>
-      <w:r>
-        <w:rPr>
-          <w:rFonts w:ascii="Calibri" w:hAnsi="Calibri" w:cs="Calibri"/>
-          <w:sz w:val="24"/>
-          <w:szCs w:val="24"/>
-        </w:rPr>
-        <w:t xml:space="preserve"> e que a condição de sucesso é o </w:t>
-      </w:r>
-      <w:proofErr w:type="spellStart"/>
-      <w:r>
-        <w:rPr>
-          <w:rFonts w:ascii="Calibri" w:hAnsi="Calibri" w:cs="Calibri"/>
-          <w:sz w:val="24"/>
-          <w:szCs w:val="24"/>
-        </w:rPr>
-        <w:t>err</w:t>
-      </w:r>
-      <w:proofErr w:type="spellEnd"/>
-      <w:r>
-        <w:rPr>
-          <w:rFonts w:ascii="Calibri" w:hAnsi="Calibri" w:cs="Calibri"/>
-          <w:sz w:val="24"/>
-          <w:szCs w:val="24"/>
-        </w:rPr>
-        <w:t xml:space="preserve"> na autenticação do </w:t>
-      </w:r>
-      <w:proofErr w:type="spellStart"/>
-      <w:r>
-        <w:rPr>
-          <w:rFonts w:ascii="Calibri" w:hAnsi="Calibri" w:cs="Calibri"/>
-          <w:sz w:val="24"/>
-          <w:szCs w:val="24"/>
-        </w:rPr>
-        <w:t>user</w:t>
-      </w:r>
-      <w:proofErr w:type="spellEnd"/>
-      <w:r>
-        <w:rPr>
-          <w:rFonts w:ascii="Calibri" w:hAnsi="Calibri" w:cs="Calibri"/>
-          <w:sz w:val="24"/>
-          <w:szCs w:val="24"/>
-        </w:rPr>
-        <w:t xml:space="preserve"> (</w:t>
-      </w:r>
-      <w:proofErr w:type="spellStart"/>
-      <w:r>
-        <w:rPr>
-          <w:rFonts w:ascii="Calibri" w:hAnsi="Calibri" w:cs="Calibri"/>
-          <w:sz w:val="24"/>
-          <w:szCs w:val="24"/>
-        </w:rPr>
-        <w:t>onerr</w:t>
-      </w:r>
-      <w:proofErr w:type="spellEnd"/>
-      <w:r>
-        <w:rPr>
-          <w:rFonts w:ascii="Calibri" w:hAnsi="Calibri" w:cs="Calibri"/>
-          <w:sz w:val="24"/>
-          <w:szCs w:val="24"/>
-        </w:rPr>
-        <w:t>=</w:t>
-      </w:r>
-      <w:proofErr w:type="spellStart"/>
-      <w:r>
-        <w:rPr>
-          <w:rFonts w:ascii="Calibri" w:hAnsi="Calibri" w:cs="Calibri"/>
-          <w:sz w:val="24"/>
-          <w:szCs w:val="24"/>
-        </w:rPr>
-        <w:t>succeed</w:t>
-      </w:r>
-      <w:proofErr w:type="spellEnd"/>
-      <w:r>
-        <w:rPr>
-          <w:rFonts w:ascii="Calibri" w:hAnsi="Calibri" w:cs="Calibri"/>
-          <w:sz w:val="24"/>
-          <w:szCs w:val="24"/>
-        </w:rPr>
-        <w:t>).</w:t>
+        <w:t>O modulo vai buscar o item do tipo especificado e garantir que este é denied (sense=deny) é também necessário indicar a localização do ficheiro (file=/etc/bad-guys ) e que a condição de sucesso é o err na autenticação do user (onerr=succeed).</w:t>
       </w:r>
     </w:p>
     <w:p>
@@ -3286,61 +4104,7 @@
           <w:sz w:val="24"/>
           <w:szCs w:val="24"/>
         </w:rPr>
-        <w:t xml:space="preserve">Para que as alterações sejam aplicadas é necessário dar </w:t>
-      </w:r>
-      <w:proofErr w:type="spellStart"/>
-      <w:r>
-        <w:rPr>
-          <w:rFonts w:ascii="Calibri" w:hAnsi="Calibri" w:cs="Calibri"/>
-          <w:sz w:val="24"/>
-          <w:szCs w:val="24"/>
-        </w:rPr>
-        <w:t>restart</w:t>
-      </w:r>
-      <w:proofErr w:type="spellEnd"/>
-      <w:r>
-        <w:rPr>
-          <w:rFonts w:ascii="Calibri" w:hAnsi="Calibri" w:cs="Calibri"/>
-          <w:sz w:val="24"/>
-          <w:szCs w:val="24"/>
-        </w:rPr>
-        <w:t xml:space="preserve"> ao </w:t>
-      </w:r>
-      <w:proofErr w:type="spellStart"/>
-      <w:r>
-        <w:rPr>
-          <w:rFonts w:ascii="Calibri" w:hAnsi="Calibri" w:cs="Calibri"/>
-          <w:sz w:val="24"/>
-          <w:szCs w:val="24"/>
-        </w:rPr>
-        <w:t>ssh</w:t>
-      </w:r>
-      <w:proofErr w:type="spellEnd"/>
-      <w:r>
-        <w:rPr>
-          <w:rFonts w:ascii="Calibri" w:hAnsi="Calibri" w:cs="Calibri"/>
-          <w:sz w:val="24"/>
-          <w:szCs w:val="24"/>
-        </w:rPr>
-        <w:t xml:space="preserve"> e </w:t>
-      </w:r>
-      <w:proofErr w:type="spellStart"/>
-      <w:r>
-        <w:rPr>
-          <w:rFonts w:ascii="Calibri" w:hAnsi="Calibri" w:cs="Calibri"/>
-          <w:sz w:val="24"/>
-          <w:szCs w:val="24"/>
-        </w:rPr>
-        <w:t>sshd</w:t>
-      </w:r>
-      <w:proofErr w:type="spellEnd"/>
-      <w:r>
-        <w:rPr>
-          <w:rFonts w:ascii="Calibri" w:hAnsi="Calibri" w:cs="Calibri"/>
-          <w:sz w:val="24"/>
-          <w:szCs w:val="24"/>
-        </w:rPr>
-        <w:t xml:space="preserve"> com os comandos:</w:t>
+        <w:t>Para que as alterações sejam aplicadas é necessário dar restart ao ssh e sshd com os comandos:</w:t>
       </w:r>
     </w:p>
     <w:p>
@@ -3356,77 +4120,13 @@
           <w:szCs w:val="24"/>
         </w:rPr>
       </w:pPr>
-      <w:proofErr w:type="spellStart"/>
       <w:r>
         <w:rPr>
           <w:rFonts w:ascii="Calibri" w:hAnsi="Calibri" w:cs="Calibri"/>
           <w:sz w:val="24"/>
           <w:szCs w:val="24"/>
         </w:rPr>
-        <w:t>sudo</w:t>
-      </w:r>
-      <w:proofErr w:type="spellEnd"/>
-      <w:r>
-        <w:rPr>
-          <w:rFonts w:ascii="Calibri" w:hAnsi="Calibri" w:cs="Calibri"/>
-          <w:sz w:val="24"/>
-          <w:szCs w:val="24"/>
-        </w:rPr>
-        <w:t xml:space="preserve"> </w:t>
-      </w:r>
-      <w:proofErr w:type="spellStart"/>
-      <w:r>
-        <w:rPr>
-          <w:rFonts w:ascii="Calibri" w:hAnsi="Calibri" w:cs="Calibri"/>
-          <w:sz w:val="24"/>
-          <w:szCs w:val="24"/>
-        </w:rPr>
-        <w:t>service</w:t>
-      </w:r>
-      <w:proofErr w:type="spellEnd"/>
-      <w:r>
-        <w:rPr>
-          <w:rFonts w:ascii="Calibri" w:hAnsi="Calibri" w:cs="Calibri"/>
-          <w:sz w:val="24"/>
-          <w:szCs w:val="24"/>
-        </w:rPr>
-        <w:t xml:space="preserve"> </w:t>
-      </w:r>
-      <w:proofErr w:type="spellStart"/>
-      <w:r>
-        <w:rPr>
-          <w:rFonts w:ascii="Calibri" w:hAnsi="Calibri" w:cs="Calibri"/>
-          <w:sz w:val="24"/>
-          <w:szCs w:val="24"/>
-        </w:rPr>
-        <w:t>ssh</w:t>
-      </w:r>
-      <w:proofErr w:type="spellEnd"/>
-      <w:r>
-        <w:rPr>
-          <w:rFonts w:ascii="Calibri" w:hAnsi="Calibri" w:cs="Calibri"/>
-          <w:sz w:val="24"/>
-          <w:szCs w:val="24"/>
-        </w:rPr>
-        <w:t xml:space="preserve"> </w:t>
-      </w:r>
-      <w:proofErr w:type="spellStart"/>
-      <w:r>
-        <w:rPr>
-          <w:rFonts w:ascii="Calibri" w:hAnsi="Calibri" w:cs="Calibri"/>
-          <w:sz w:val="24"/>
-          <w:szCs w:val="24"/>
-        </w:rPr>
-        <w:t>restart</w:t>
-      </w:r>
-      <w:proofErr w:type="spellEnd"/>
-      <w:r>
-        <w:rPr>
-          <w:rFonts w:ascii="Calibri" w:hAnsi="Calibri" w:cs="Calibri"/>
-          <w:sz w:val="24"/>
-          <w:szCs w:val="24"/>
-        </w:rPr>
-        <w:t xml:space="preserve"> </w:t>
+        <w:t xml:space="preserve">sudo service ssh restart </w:t>
       </w:r>
     </w:p>
     <w:p>
@@ -3442,70 +4142,14 @@
           <w:szCs w:val="24"/>
         </w:rPr>
       </w:pPr>
-      <w:proofErr w:type="spellStart"/>
       <w:r>
         <w:rPr>
           <w:rFonts w:ascii="Calibri" w:hAnsi="Calibri" w:cs="Calibri"/>
           <w:sz w:val="24"/>
           <w:szCs w:val="24"/>
         </w:rPr>
-        <w:t>sudo</w:t>
-      </w:r>
-      <w:proofErr w:type="spellEnd"/>
-      <w:r>
-        <w:rPr>
-          <w:rFonts w:ascii="Calibri" w:hAnsi="Calibri" w:cs="Calibri"/>
-          <w:sz w:val="24"/>
-          <w:szCs w:val="24"/>
-        </w:rPr>
-        <w:t xml:space="preserve"> </w:t>
-      </w:r>
-      <w:proofErr w:type="spellStart"/>
-      <w:r>
-        <w:rPr>
-          <w:rFonts w:ascii="Calibri" w:hAnsi="Calibri" w:cs="Calibri"/>
-          <w:sz w:val="24"/>
-          <w:szCs w:val="24"/>
-        </w:rPr>
-        <w:t>service</w:t>
-      </w:r>
-      <w:proofErr w:type="spellEnd"/>
-      <w:r>
-        <w:rPr>
-          <w:rFonts w:ascii="Calibri" w:hAnsi="Calibri" w:cs="Calibri"/>
-          <w:sz w:val="24"/>
-          <w:szCs w:val="24"/>
-        </w:rPr>
-        <w:t xml:space="preserve"> </w:t>
-      </w:r>
-      <w:proofErr w:type="spellStart"/>
-      <w:r>
-        <w:rPr>
-          <w:rFonts w:ascii="Calibri" w:hAnsi="Calibri" w:cs="Calibri"/>
-          <w:sz w:val="24"/>
-          <w:szCs w:val="24"/>
-        </w:rPr>
-        <w:t>sshd</w:t>
-      </w:r>
-      <w:proofErr w:type="spellEnd"/>
-      <w:r>
-        <w:rPr>
-          <w:rFonts w:ascii="Calibri" w:hAnsi="Calibri" w:cs="Calibri"/>
-          <w:sz w:val="24"/>
-          <w:szCs w:val="24"/>
-        </w:rPr>
-        <w:t xml:space="preserve"> </w:t>
-      </w:r>
-      <w:proofErr w:type="spellStart"/>
-      <w:r>
-        <w:rPr>
-          <w:rFonts w:ascii="Calibri" w:hAnsi="Calibri" w:cs="Calibri"/>
-          <w:sz w:val="24"/>
-          <w:szCs w:val="24"/>
-        </w:rPr>
-        <w:t>restart</w:t>
-      </w:r>
-      <w:proofErr w:type="spellEnd"/>
+        <w:t>sudo service sshd restart</w:t>
+      </w:r>
     </w:p>
     <w:p>
       <w:pPr>
@@ -3588,6 +4232,119 @@
 <file path=word/numbering.xml><?xml version="1.0" encoding="utf-8"?>
 <w:numbering xmlns:wpc="http://schemas.microsoft.com/office/word/2010/wordprocessingCanvas" xmlns:cx="http://schemas.microsoft.com/office/drawing/2014/chartex" xmlns:cx1="http://schemas.microsoft.com/office/drawing/2015/9/8/chartex" xmlns:cx2="http://schemas.microsoft.com/office/drawing/2015/10/21/chartex" xmlns:cx3="http://schemas.microsoft.com/office/drawing/2016/5/9/chartex" xmlns:cx4="http://schemas.microsoft.com/office/drawing/2016/5/10/chartex" xmlns:cx5="http://schemas.microsoft.com/office/drawing/2016/5/11/chartex" xmlns:cx6="http://schemas.microsoft.com/office/drawing/2016/5/12/chartex" xmlns:cx7="http://schemas.microsoft.com/office/drawing/2016/5/13/chartex" xmlns:cx8="http://schemas.microsoft.com/office/drawing/2016/5/14/chartex" xmlns:mc="http://schemas.openxmlformats.org/markup-compatibility/2006" xmlns:aink="http://schemas.microsoft.com/office/drawing/2016/ink" xmlns:am3d="http://schemas.microsoft.com/office/drawing/2017/model3d" xmlns:o="urn:schemas-microsoft-com:office:office" xmlns:r="http://schemas.openxmlformats.org/officeDocument/2006/relationships" xmlns:m="http://schemas.openxmlformats.org/officeDocument/2006/math" xmlns:v="urn:schemas-microsoft-com:vml" xmlns:wp14="http://schemas.microsoft.com/office/word/2010/wordprocessingDrawing" xmlns:wp="http://schemas.openxmlformats.org/drawingml/2006/wordprocessingDrawing" xmlns:w10="urn:schemas-microsoft-com:office:word" xmlns:w="http://schemas.openxmlformats.org/wordprocessingml/2006/main" xmlns:w14="http://schemas.microsoft.com/office/word/2010/wordml" xmlns:w15="http://schemas.microsoft.com/office/word/2012/wordml" xmlns:w16cex="http://schemas.microsoft.com/office/word/2018/wordml/cex" xmlns:w16cid="http://schemas.microsoft.com/office/word/2016/wordml/cid" xmlns:w16="http://schemas.microsoft.com/office/word/2018/wordml" xmlns:w16se="http://schemas.microsoft.com/office/word/2015/wordml/symex" xmlns:wpg="http://schemas.microsoft.com/office/word/2010/wordprocessingGroup" xmlns:wpi="http://schemas.microsoft.com/office/word/2010/wordprocessingInk" xmlns:wne="http://schemas.microsoft.com/office/word/2006/wordml" xmlns:wps="http://schemas.microsoft.com/office/word/2010/wordprocessingShape" mc:Ignorable="w14 w15 w16se w16cid w16 w16cex wp14">
   <w:abstractNum w:abstractNumId="0" w15:restartNumberingAfterBreak="0">
+    <w:nsid w:val="26DF75D4"/>
+    <w:multiLevelType w:val="hybridMultilevel"/>
+    <w:tmpl w:val="3B767C0A"/>
+    <w:lvl w:ilvl="0" w:tplc="08160001">
+      <w:start w:val="1"/>
+      <w:numFmt w:val="bullet"/>
+      <w:lvlText w:val=""/>
+      <w:lvlJc w:val="left"/>
+      <w:pPr>
+        <w:ind w:left="720" w:hanging="360"/>
+      </w:pPr>
+      <w:rPr>
+        <w:rFonts w:ascii="Symbol" w:hAnsi="Symbol" w:hint="default"/>
+      </w:rPr>
+    </w:lvl>
+    <w:lvl w:ilvl="1" w:tplc="08160003">
+      <w:start w:val="1"/>
+      <w:numFmt w:val="bullet"/>
+      <w:lvlText w:val="o"/>
+      <w:lvlJc w:val="left"/>
+      <w:pPr>
+        <w:ind w:left="1440" w:hanging="360"/>
+      </w:pPr>
+      <w:rPr>
+        <w:rFonts w:ascii="Courier New" w:hAnsi="Courier New" w:cs="Courier New" w:hint="default"/>
+      </w:rPr>
+    </w:lvl>
+    <w:lvl w:ilvl="2" w:tplc="08160005" w:tentative="1">
+      <w:start w:val="1"/>
+      <w:numFmt w:val="bullet"/>
+      <w:lvlText w:val=""/>
+      <w:lvlJc w:val="left"/>
+      <w:pPr>
+        <w:ind w:left="2160" w:hanging="360"/>
+      </w:pPr>
+      <w:rPr>
+        <w:rFonts w:ascii="Wingdings" w:hAnsi="Wingdings" w:hint="default"/>
+      </w:rPr>
+    </w:lvl>
+    <w:lvl w:ilvl="3" w:tplc="08160001" w:tentative="1">
+      <w:start w:val="1"/>
+      <w:numFmt w:val="bullet"/>
+      <w:lvlText w:val=""/>
+      <w:lvlJc w:val="left"/>
+      <w:pPr>
+        <w:ind w:left="2880" w:hanging="360"/>
+      </w:pPr>
+      <w:rPr>
+        <w:rFonts w:ascii="Symbol" w:hAnsi="Symbol" w:hint="default"/>
+      </w:rPr>
+    </w:lvl>
+    <w:lvl w:ilvl="4" w:tplc="08160003" w:tentative="1">
+      <w:start w:val="1"/>
+      <w:numFmt w:val="bullet"/>
+      <w:lvlText w:val="o"/>
+      <w:lvlJc w:val="left"/>
+      <w:pPr>
+        <w:ind w:left="3600" w:hanging="360"/>
+      </w:pPr>
+      <w:rPr>
+        <w:rFonts w:ascii="Courier New" w:hAnsi="Courier New" w:cs="Courier New" w:hint="default"/>
+      </w:rPr>
+    </w:lvl>
+    <w:lvl w:ilvl="5" w:tplc="08160005" w:tentative="1">
+      <w:start w:val="1"/>
+      <w:numFmt w:val="bullet"/>
+      <w:lvlText w:val=""/>
+      <w:lvlJc w:val="left"/>
+      <w:pPr>
+        <w:ind w:left="4320" w:hanging="360"/>
+      </w:pPr>
+      <w:rPr>
+        <w:rFonts w:ascii="Wingdings" w:hAnsi="Wingdings" w:hint="default"/>
+      </w:rPr>
+    </w:lvl>
+    <w:lvl w:ilvl="6" w:tplc="08160001" w:tentative="1">
+      <w:start w:val="1"/>
+      <w:numFmt w:val="bullet"/>
+      <w:lvlText w:val=""/>
+      <w:lvlJc w:val="left"/>
+      <w:pPr>
+        <w:ind w:left="5040" w:hanging="360"/>
+      </w:pPr>
+      <w:rPr>
+        <w:rFonts w:ascii="Symbol" w:hAnsi="Symbol" w:hint="default"/>
+      </w:rPr>
+    </w:lvl>
+    <w:lvl w:ilvl="7" w:tplc="08160003" w:tentative="1">
+      <w:start w:val="1"/>
+      <w:numFmt w:val="bullet"/>
+      <w:lvlText w:val="o"/>
+      <w:lvlJc w:val="left"/>
+      <w:pPr>
+        <w:ind w:left="5760" w:hanging="360"/>
+      </w:pPr>
+      <w:rPr>
+        <w:rFonts w:ascii="Courier New" w:hAnsi="Courier New" w:cs="Courier New" w:hint="default"/>
+      </w:rPr>
+    </w:lvl>
+    <w:lvl w:ilvl="8" w:tplc="08160005" w:tentative="1">
+      <w:start w:val="1"/>
+      <w:numFmt w:val="bullet"/>
+      <w:lvlText w:val=""/>
+      <w:lvlJc w:val="left"/>
+      <w:pPr>
+        <w:ind w:left="6480" w:hanging="360"/>
+      </w:pPr>
+      <w:rPr>
+        <w:rFonts w:ascii="Wingdings" w:hAnsi="Wingdings" w:hint="default"/>
+      </w:rPr>
+    </w:lvl>
+  </w:abstractNum>
+  <w:abstractNum w:abstractNumId="1" w15:restartNumberingAfterBreak="0">
     <w:nsid w:val="612F1B74"/>
     <w:multiLevelType w:val="hybridMultilevel"/>
     <w:tmpl w:val="A3F44E88"/>
@@ -3699,7 +4456,7 @@
       </w:rPr>
     </w:lvl>
   </w:abstractNum>
-  <w:abstractNum w:abstractNumId="1" w15:restartNumberingAfterBreak="0">
+  <w:abstractNum w:abstractNumId="2" w15:restartNumberingAfterBreak="0">
     <w:nsid w:val="66DB236C"/>
     <w:multiLevelType w:val="hybridMultilevel"/>
     <w:tmpl w:val="37B4619C"/>
@@ -3813,9 +4570,12 @@
     </w:lvl>
   </w:abstractNum>
   <w:num w:numId="1">
+    <w:abstractNumId w:val="2"/>
+  </w:num>
+  <w:num w:numId="2">
     <w:abstractNumId w:val="1"/>
   </w:num>
-  <w:num w:numId="2">
+  <w:num w:numId="3">
     <w:abstractNumId w:val="0"/>
   </w:num>
 </w:numbering>

</xml_diff>

<commit_message>
UC2 and UC7 - Report
</commit_message>
<xml_diff>
--- a/relatório asist/Relatório de ASIST.docx
+++ b/relatório asist/Relatório de ASIST.docx
@@ -17,6 +17,8 @@
           <w:lang w:val="pt"/>
         </w:rPr>
       </w:pPr>
+      <w:bookmarkStart w:id="0" w:name="_Hlk58010448"/>
+      <w:bookmarkEnd w:id="0"/>
       <w:r>
         <w:rPr>
           <w:rFonts w:ascii="Calibri" w:hAnsi="Calibri" w:cs="Calibri"/>
@@ -1549,7 +1551,7 @@
         </w:rPr>
         <w:br w:type="page"/>
       </w:r>
-      <w:bookmarkStart w:id="0" w:name="_Toc57991428"/>
+      <w:bookmarkStart w:id="1" w:name="_Toc57991428"/>
       <w:r>
         <w:rPr>
           <w:lang w:val="pt"/>
@@ -1557,7 +1559,7 @@
         <w:lastRenderedPageBreak/>
         <w:t>Caso de Uso 1</w:t>
       </w:r>
-      <w:bookmarkEnd w:id="0"/>
+      <w:bookmarkEnd w:id="1"/>
     </w:p>
     <w:p>
       <w:pPr>
@@ -2804,7 +2806,7 @@
         </w:rPr>
         <w:br w:type="page"/>
       </w:r>
-      <w:bookmarkStart w:id="1" w:name="_Toc57991429"/>
+      <w:bookmarkStart w:id="2" w:name="_Toc57991429"/>
       <w:r>
         <w:rPr>
           <w:lang w:val="pt"/>
@@ -2812,7 +2814,14 @@
         <w:lastRenderedPageBreak/>
         <w:t>Caso de Uso 2</w:t>
       </w:r>
-      <w:bookmarkEnd w:id="1"/>
+      <w:bookmarkEnd w:id="2"/>
+    </w:p>
+    <w:p>
+      <w:pPr>
+        <w:rPr>
+          <w:lang w:val="pt"/>
+        </w:rPr>
+      </w:pPr>
     </w:p>
     <w:p>
       <w:pPr>
@@ -2825,9 +2834,513 @@
         <w:rPr>
           <w:lang w:val="pt"/>
         </w:rPr>
+        <w:t xml:space="preserve">Problemática em causa: </w:t>
+      </w:r>
+    </w:p>
+    <w:p>
+      <w:pPr>
+        <w:rPr>
+          <w:rFonts w:cstheme="minorHAnsi"/>
+          <w:sz w:val="24"/>
+          <w:szCs w:val="24"/>
+          <w:lang w:val="pt"/>
+        </w:rPr>
+      </w:pPr>
+      <w:r>
+        <w:rPr>
+          <w:rFonts w:cstheme="minorHAnsi"/>
+          <w:sz w:val="24"/>
+          <w:szCs w:val="24"/>
+          <w:lang w:val="pt"/>
+        </w:rPr>
+        <w:t>Como administrador da infraestrutura quero que os serviços acima referidos funcionem em failover, com um deles a facultar endereços de 192.168.X.50 a 192.168.X.150 e o outro de 192.168.X.151 a 192.168.X.200</w:t>
+      </w:r>
+    </w:p>
+    <w:p>
+      <w:pPr>
+        <w:rPr>
+          <w:rFonts w:cstheme="minorHAnsi"/>
+          <w:sz w:val="24"/>
+          <w:szCs w:val="24"/>
+          <w:lang w:val="pt"/>
+        </w:rPr>
+      </w:pPr>
+    </w:p>
+    <w:p>
+      <w:r>
+        <w:tab/>
+      </w:r>
+      <w:r>
+        <w:t xml:space="preserve">Primeiramente começamos por definir a range do </w:t>
+      </w:r>
+      <w:proofErr w:type="spellStart"/>
+      <w:r>
+        <w:t>dhcp</w:t>
+      </w:r>
+      <w:proofErr w:type="spellEnd"/>
+      <w:r>
+        <w:t xml:space="preserve"> no Linux. Com isto, começamos por editar o ficheiro de configuração do </w:t>
+      </w:r>
+      <w:proofErr w:type="spellStart"/>
+      <w:r>
+        <w:t>dhcp</w:t>
+      </w:r>
+      <w:proofErr w:type="spellEnd"/>
+      <w:r>
+        <w:t xml:space="preserve"> anteriormente configurado.</w:t>
+      </w:r>
+    </w:p>
+    <w:p>
+      <w:r>
+        <w:rPr>
+          <w:noProof/>
+        </w:rPr>
+        <w:drawing>
+          <wp:inline distT="0" distB="0" distL="0" distR="0" wp14:anchorId="2252B499" wp14:editId="59E7097A">
+            <wp:extent cx="2727960" cy="175260"/>
+            <wp:effectExtent l="0" t="0" r="0" b="0"/>
+            <wp:docPr id="7" name="Imagem 7"/>
+            <wp:cNvGraphicFramePr>
+              <a:graphicFrameLocks xmlns:a="http://schemas.openxmlformats.org/drawingml/2006/main" noChangeAspect="1"/>
+            </wp:cNvGraphicFramePr>
+            <a:graphic xmlns:a="http://schemas.openxmlformats.org/drawingml/2006/main">
+              <a:graphicData uri="http://schemas.openxmlformats.org/drawingml/2006/picture">
+                <pic:pic xmlns:pic="http://schemas.openxmlformats.org/drawingml/2006/picture">
+                  <pic:nvPicPr>
+                    <pic:cNvPr id="0" name="Picture 1"/>
+                    <pic:cNvPicPr>
+                      <a:picLocks noChangeAspect="1" noChangeArrowheads="1"/>
+                    </pic:cNvPicPr>
+                  </pic:nvPicPr>
+                  <pic:blipFill>
+                    <a:blip r:embed="rId14">
+                      <a:extLst>
+                        <a:ext uri="{28A0092B-C50C-407E-A947-70E740481C1C}">
+                          <a14:useLocalDpi xmlns:a14="http://schemas.microsoft.com/office/drawing/2010/main" val="0"/>
+                        </a:ext>
+                      </a:extLst>
+                    </a:blip>
+                    <a:srcRect/>
+                    <a:stretch>
+                      <a:fillRect/>
+                    </a:stretch>
+                  </pic:blipFill>
+                  <pic:spPr bwMode="auto">
+                    <a:xfrm>
+                      <a:off x="0" y="0"/>
+                      <a:ext cx="2727960" cy="175260"/>
+                    </a:xfrm>
+                    <a:prstGeom prst="rect">
+                      <a:avLst/>
+                    </a:prstGeom>
+                    <a:noFill/>
+                    <a:ln>
+                      <a:noFill/>
+                    </a:ln>
+                  </pic:spPr>
+                </pic:pic>
+              </a:graphicData>
+            </a:graphic>
+          </wp:inline>
+        </w:drawing>
+      </w:r>
+    </w:p>
+    <w:p>
+      <w:r>
+        <w:tab/>
+        <w:t xml:space="preserve">Depois de aberto o ficheiro colocamos o endereço de </w:t>
+      </w:r>
+      <w:proofErr w:type="spellStart"/>
+      <w:r>
+        <w:t>ips</w:t>
+      </w:r>
+      <w:proofErr w:type="spellEnd"/>
+      <w:r>
+        <w:t xml:space="preserve"> que pretendemos que o server </w:t>
+      </w:r>
+      <w:proofErr w:type="spellStart"/>
+      <w:r>
+        <w:t>dhcp</w:t>
+      </w:r>
+      <w:proofErr w:type="spellEnd"/>
+      <w:r>
+        <w:t xml:space="preserve"> forneça. Isto foi definido dentro da </w:t>
+      </w:r>
+      <w:proofErr w:type="spellStart"/>
+      <w:proofErr w:type="gramStart"/>
+      <w:r>
+        <w:t>subnet</w:t>
+      </w:r>
+      <w:proofErr w:type="spellEnd"/>
+      <w:r>
+        <w:t>,  com</w:t>
+      </w:r>
+      <w:proofErr w:type="gramEnd"/>
+      <w:r>
+        <w:t xml:space="preserve"> o comando range definindo o intervalo de </w:t>
+      </w:r>
+      <w:proofErr w:type="spellStart"/>
+      <w:r>
+        <w:t>ips</w:t>
+      </w:r>
+      <w:proofErr w:type="spellEnd"/>
+      <w:r>
+        <w:t>.</w:t>
+      </w:r>
+    </w:p>
+    <w:p>
+      <w:r>
+        <w:rPr>
+          <w:noProof/>
+        </w:rPr>
+        <w:drawing>
+          <wp:inline distT="0" distB="0" distL="0" distR="0" wp14:anchorId="0F637A7E" wp14:editId="765F0033">
+            <wp:extent cx="4625340" cy="2918460"/>
+            <wp:effectExtent l="0" t="0" r="3810" b="0"/>
+            <wp:docPr id="13" name="Imagem 13"/>
+            <wp:cNvGraphicFramePr>
+              <a:graphicFrameLocks xmlns:a="http://schemas.openxmlformats.org/drawingml/2006/main" noChangeAspect="1"/>
+            </wp:cNvGraphicFramePr>
+            <a:graphic xmlns:a="http://schemas.openxmlformats.org/drawingml/2006/main">
+              <a:graphicData uri="http://schemas.openxmlformats.org/drawingml/2006/picture">
+                <pic:pic xmlns:pic="http://schemas.openxmlformats.org/drawingml/2006/picture">
+                  <pic:nvPicPr>
+                    <pic:cNvPr id="0" name="Picture 2"/>
+                    <pic:cNvPicPr>
+                      <a:picLocks noChangeAspect="1" noChangeArrowheads="1"/>
+                    </pic:cNvPicPr>
+                  </pic:nvPicPr>
+                  <pic:blipFill rotWithShape="1">
+                    <a:blip r:embed="rId15">
+                      <a:extLst>
+                        <a:ext uri="{28A0092B-C50C-407E-A947-70E740481C1C}">
+                          <a14:useLocalDpi xmlns:a14="http://schemas.microsoft.com/office/drawing/2010/main" val="0"/>
+                        </a:ext>
+                      </a:extLst>
+                    </a:blip>
+                    <a:srcRect t="16811" b="16811"/>
+                    <a:stretch/>
+                  </pic:blipFill>
+                  <pic:spPr bwMode="auto">
+                    <a:xfrm>
+                      <a:off x="0" y="0"/>
+                      <a:ext cx="4625340" cy="2918460"/>
+                    </a:xfrm>
+                    <a:prstGeom prst="rect">
+                      <a:avLst/>
+                    </a:prstGeom>
+                    <a:noFill/>
+                    <a:ln>
+                      <a:noFill/>
+                    </a:ln>
+                    <a:extLst>
+                      <a:ext uri="{53640926-AAD7-44D8-BBD7-CCE9431645EC}">
+                        <a14:shadowObscured xmlns:a14="http://schemas.microsoft.com/office/drawing/2010/main"/>
+                      </a:ext>
+                    </a:extLst>
+                  </pic:spPr>
+                </pic:pic>
+              </a:graphicData>
+            </a:graphic>
+          </wp:inline>
+        </w:drawing>
+      </w:r>
+    </w:p>
+    <w:p>
+      <w:r>
+        <w:tab/>
+        <w:t>Definindo a range no Linux passamos agora para o Windows.</w:t>
+      </w:r>
+    </w:p>
+    <w:p>
+      <w:r>
+        <w:lastRenderedPageBreak/>
+        <w:tab/>
+        <w:t>Para configurarmos a range temos de ir a Ferramentas -&gt; DHCP.</w:t>
+      </w:r>
+      <w:r>
+        <w:rPr>
+          <w:noProof/>
+        </w:rPr>
+        <w:drawing>
+          <wp:inline distT="0" distB="0" distL="0" distR="0" wp14:anchorId="359788DB" wp14:editId="116A1BCB">
+            <wp:extent cx="5394960" cy="3169920"/>
+            <wp:effectExtent l="0" t="0" r="0" b="0"/>
+            <wp:docPr id="15" name="Imagem 15"/>
+            <wp:cNvGraphicFramePr>
+              <a:graphicFrameLocks xmlns:a="http://schemas.openxmlformats.org/drawingml/2006/main" noChangeAspect="1"/>
+            </wp:cNvGraphicFramePr>
+            <a:graphic xmlns:a="http://schemas.openxmlformats.org/drawingml/2006/main">
+              <a:graphicData uri="http://schemas.openxmlformats.org/drawingml/2006/picture">
+                <pic:pic xmlns:pic="http://schemas.openxmlformats.org/drawingml/2006/picture">
+                  <pic:nvPicPr>
+                    <pic:cNvPr id="0" name="Picture 3"/>
+                    <pic:cNvPicPr>
+                      <a:picLocks noChangeAspect="1" noChangeArrowheads="1"/>
+                    </pic:cNvPicPr>
+                  </pic:nvPicPr>
+                  <pic:blipFill rotWithShape="1">
+                    <a:blip r:embed="rId16">
+                      <a:extLst>
+                        <a:ext uri="{28A0092B-C50C-407E-A947-70E740481C1C}">
+                          <a14:useLocalDpi xmlns:a14="http://schemas.microsoft.com/office/drawing/2010/main" val="0"/>
+                        </a:ext>
+                      </a:extLst>
+                    </a:blip>
+                    <a:srcRect b="18110"/>
+                    <a:stretch/>
+                  </pic:blipFill>
+                  <pic:spPr bwMode="auto">
+                    <a:xfrm>
+                      <a:off x="0" y="0"/>
+                      <a:ext cx="5394960" cy="3169920"/>
+                    </a:xfrm>
+                    <a:prstGeom prst="rect">
+                      <a:avLst/>
+                    </a:prstGeom>
+                    <a:noFill/>
+                    <a:ln>
+                      <a:noFill/>
+                    </a:ln>
+                    <a:extLst>
+                      <a:ext uri="{53640926-AAD7-44D8-BBD7-CCE9431645EC}">
+                        <a14:shadowObscured xmlns:a14="http://schemas.microsoft.com/office/drawing/2010/main"/>
+                      </a:ext>
+                    </a:extLst>
+                  </pic:spPr>
+                </pic:pic>
+              </a:graphicData>
+            </a:graphic>
+          </wp:inline>
+        </w:drawing>
+      </w:r>
+    </w:p>
+    <w:p>
+      <w:r>
+        <w:tab/>
+        <w:t>Dentro do DHCP carregamos com o lado direito do mouse em cima do IPv4 e clicamos em adicionar novo âmbito.</w:t>
+      </w:r>
+      <w:r>
+        <w:rPr>
+          <w:noProof/>
+        </w:rPr>
+        <w:drawing>
+          <wp:inline distT="0" distB="0" distL="0" distR="0" wp14:anchorId="2EB8F33E" wp14:editId="085869B8">
+            <wp:extent cx="5402580" cy="3848100"/>
+            <wp:effectExtent l="0" t="0" r="7620" b="0"/>
+            <wp:docPr id="17" name="Imagem 17"/>
+            <wp:cNvGraphicFramePr>
+              <a:graphicFrameLocks xmlns:a="http://schemas.openxmlformats.org/drawingml/2006/main" noChangeAspect="1"/>
+            </wp:cNvGraphicFramePr>
+            <a:graphic xmlns:a="http://schemas.openxmlformats.org/drawingml/2006/main">
+              <a:graphicData uri="http://schemas.openxmlformats.org/drawingml/2006/picture">
+                <pic:pic xmlns:pic="http://schemas.openxmlformats.org/drawingml/2006/picture">
+                  <pic:nvPicPr>
+                    <pic:cNvPr id="0" name="Picture 4"/>
+                    <pic:cNvPicPr>
+                      <a:picLocks noChangeAspect="1" noChangeArrowheads="1"/>
+                    </pic:cNvPicPr>
+                  </pic:nvPicPr>
+                  <pic:blipFill>
+                    <a:blip r:embed="rId17">
+                      <a:extLst>
+                        <a:ext uri="{28A0092B-C50C-407E-A947-70E740481C1C}">
+                          <a14:useLocalDpi xmlns:a14="http://schemas.microsoft.com/office/drawing/2010/main" val="0"/>
+                        </a:ext>
+                      </a:extLst>
+                    </a:blip>
+                    <a:srcRect/>
+                    <a:stretch>
+                      <a:fillRect/>
+                    </a:stretch>
+                  </pic:blipFill>
+                  <pic:spPr bwMode="auto">
+                    <a:xfrm>
+                      <a:off x="0" y="0"/>
+                      <a:ext cx="5402580" cy="3848100"/>
+                    </a:xfrm>
+                    <a:prstGeom prst="rect">
+                      <a:avLst/>
+                    </a:prstGeom>
+                    <a:noFill/>
+                    <a:ln>
+                      <a:noFill/>
+                    </a:ln>
+                  </pic:spPr>
+                </pic:pic>
+              </a:graphicData>
+            </a:graphic>
+          </wp:inline>
+        </w:drawing>
+      </w:r>
+    </w:p>
+    <w:p>
+      <w:r>
+        <w:lastRenderedPageBreak/>
+        <w:t xml:space="preserve">Depois definimos este mesmo âmbito com os restantes </w:t>
+      </w:r>
+      <w:proofErr w:type="spellStart"/>
+      <w:r>
+        <w:t>ips</w:t>
+      </w:r>
+      <w:proofErr w:type="spellEnd"/>
+      <w:r>
+        <w:t xml:space="preserve"> a serem distribuídos que neste caso são do 192.168.125.151 até ao 192.168.125.200.</w:t>
+      </w:r>
+    </w:p>
+    <w:p>
+      <w:r>
+        <w:tab/>
+      </w:r>
+      <w:r>
+        <w:rPr>
+          <w:noProof/>
+        </w:rPr>
+        <w:drawing>
+          <wp:inline distT="0" distB="0" distL="0" distR="0" wp14:anchorId="42DC634D" wp14:editId="1BDA684D">
+            <wp:extent cx="3947160" cy="3337560"/>
+            <wp:effectExtent l="0" t="0" r="0" b="0"/>
+            <wp:docPr id="18" name="Imagem 18"/>
+            <wp:cNvGraphicFramePr>
+              <a:graphicFrameLocks xmlns:a="http://schemas.openxmlformats.org/drawingml/2006/main" noChangeAspect="1"/>
+            </wp:cNvGraphicFramePr>
+            <a:graphic xmlns:a="http://schemas.openxmlformats.org/drawingml/2006/main">
+              <a:graphicData uri="http://schemas.openxmlformats.org/drawingml/2006/picture">
+                <pic:pic xmlns:pic="http://schemas.openxmlformats.org/drawingml/2006/picture">
+                  <pic:nvPicPr>
+                    <pic:cNvPr id="0" name="Picture 6"/>
+                    <pic:cNvPicPr>
+                      <a:picLocks noChangeAspect="1" noChangeArrowheads="1"/>
+                    </pic:cNvPicPr>
+                  </pic:nvPicPr>
+                  <pic:blipFill>
+                    <a:blip r:embed="rId18">
+                      <a:extLst>
+                        <a:ext uri="{28A0092B-C50C-407E-A947-70E740481C1C}">
+                          <a14:useLocalDpi xmlns:a14="http://schemas.microsoft.com/office/drawing/2010/main" val="0"/>
+                        </a:ext>
+                      </a:extLst>
+                    </a:blip>
+                    <a:srcRect/>
+                    <a:stretch>
+                      <a:fillRect/>
+                    </a:stretch>
+                  </pic:blipFill>
+                  <pic:spPr bwMode="auto">
+                    <a:xfrm>
+                      <a:off x="0" y="0"/>
+                      <a:ext cx="3947160" cy="3337560"/>
+                    </a:xfrm>
+                    <a:prstGeom prst="rect">
+                      <a:avLst/>
+                    </a:prstGeom>
+                    <a:noFill/>
+                    <a:ln>
+                      <a:noFill/>
+                    </a:ln>
+                  </pic:spPr>
+                </pic:pic>
+              </a:graphicData>
+            </a:graphic>
+          </wp:inline>
+        </w:drawing>
+      </w:r>
+    </w:p>
+    <w:p>
+      <w:pPr>
+        <w:rPr>
+          <w:noProof/>
+        </w:rPr>
+      </w:pPr>
+      <w:r>
+        <w:tab/>
+        <w:t>Concluímos a ação e verificamos que o âmbito foi adicionado à configuração do DHCP.</w:t>
+      </w:r>
+      <w:r>
+        <w:rPr>
+          <w:noProof/>
+        </w:rPr>
+        <w:t xml:space="preserve"> </w:t>
+      </w:r>
+      <w:r>
+        <w:rPr>
+          <w:noProof/>
+        </w:rPr>
+        <w:drawing>
+          <wp:inline distT="0" distB="0" distL="0" distR="0" wp14:anchorId="24E017F5" wp14:editId="4403DE81">
+            <wp:extent cx="5402580" cy="1767840"/>
+            <wp:effectExtent l="0" t="0" r="7620" b="3810"/>
+            <wp:docPr id="19" name="Imagem 19"/>
+            <wp:cNvGraphicFramePr>
+              <a:graphicFrameLocks xmlns:a="http://schemas.openxmlformats.org/drawingml/2006/main" noChangeAspect="1"/>
+            </wp:cNvGraphicFramePr>
+            <a:graphic xmlns:a="http://schemas.openxmlformats.org/drawingml/2006/main">
+              <a:graphicData uri="http://schemas.openxmlformats.org/drawingml/2006/picture">
+                <pic:pic xmlns:pic="http://schemas.openxmlformats.org/drawingml/2006/picture">
+                  <pic:nvPicPr>
+                    <pic:cNvPr id="0" name="Picture 8"/>
+                    <pic:cNvPicPr>
+                      <a:picLocks noChangeAspect="1" noChangeArrowheads="1"/>
+                    </pic:cNvPicPr>
+                  </pic:nvPicPr>
+                  <pic:blipFill rotWithShape="1">
+                    <a:blip r:embed="rId19">
+                      <a:extLst>
+                        <a:ext uri="{28A0092B-C50C-407E-A947-70E740481C1C}">
+                          <a14:useLocalDpi xmlns:a14="http://schemas.microsoft.com/office/drawing/2010/main" val="0"/>
+                        </a:ext>
+                      </a:extLst>
+                    </a:blip>
+                    <a:srcRect b="54059"/>
+                    <a:stretch/>
+                  </pic:blipFill>
+                  <pic:spPr bwMode="auto">
+                    <a:xfrm>
+                      <a:off x="0" y="0"/>
+                      <a:ext cx="5402580" cy="1767840"/>
+                    </a:xfrm>
+                    <a:prstGeom prst="rect">
+                      <a:avLst/>
+                    </a:prstGeom>
+                    <a:noFill/>
+                    <a:ln>
+                      <a:noFill/>
+                    </a:ln>
+                    <a:extLst>
+                      <a:ext uri="{53640926-AAD7-44D8-BBD7-CCE9431645EC}">
+                        <a14:shadowObscured xmlns:a14="http://schemas.microsoft.com/office/drawing/2010/main"/>
+                      </a:ext>
+                    </a:extLst>
+                  </pic:spPr>
+                </pic:pic>
+              </a:graphicData>
+            </a:graphic>
+          </wp:inline>
+        </w:drawing>
+      </w:r>
+    </w:p>
+    <w:p>
+      <w:pPr>
+        <w:rPr>
+          <w:noProof/>
+        </w:rPr>
+      </w:pPr>
+    </w:p>
+    <w:p/>
+    <w:p>
+      <w:pPr>
+        <w:pStyle w:val="Ttulo2"/>
+        <w:rPr>
+          <w:lang w:val="pt"/>
+        </w:rPr>
+      </w:pPr>
+      <w:r>
+        <w:rPr>
+          <w:lang w:val="pt"/>
+        </w:rPr>
         <w:br w:type="page"/>
       </w:r>
-      <w:bookmarkStart w:id="2" w:name="_Toc57991430"/>
+      <w:bookmarkStart w:id="3" w:name="_Toc57991430"/>
       <w:r>
         <w:rPr>
           <w:lang w:val="pt"/>
@@ -2835,7 +3348,7 @@
         <w:lastRenderedPageBreak/>
         <w:t>Caso de Uso 3</w:t>
       </w:r>
-      <w:bookmarkEnd w:id="2"/>
+      <w:bookmarkEnd w:id="3"/>
     </w:p>
     <w:p>
       <w:pPr>
@@ -2851,14 +3364,14 @@
           <w:lang w:val="pt"/>
         </w:rPr>
       </w:pPr>
-      <w:bookmarkStart w:id="3" w:name="_Toc57991431"/>
+      <w:bookmarkStart w:id="4" w:name="_Toc57991431"/>
       <w:r>
         <w:rPr>
           <w:lang w:val="pt"/>
         </w:rPr>
         <w:t>Problemática em causa:</w:t>
       </w:r>
-      <w:bookmarkEnd w:id="3"/>
+      <w:bookmarkEnd w:id="4"/>
       <w:r>
         <w:rPr>
           <w:lang w:val="pt"/>
@@ -2912,14 +3425,14 @@
           <w:lang w:val="pt"/>
         </w:rPr>
       </w:pPr>
-      <w:bookmarkStart w:id="4" w:name="_Toc57991432"/>
+      <w:bookmarkStart w:id="5" w:name="_Toc57991432"/>
       <w:r>
         <w:rPr>
           <w:lang w:val="pt"/>
         </w:rPr>
         <w:t>Resolução proposta:</w:t>
       </w:r>
-      <w:bookmarkEnd w:id="4"/>
+      <w:bookmarkEnd w:id="5"/>
     </w:p>
     <w:p>
       <w:pPr>
@@ -2985,7 +3498,7 @@
                     </pic:cNvPicPr>
                   </pic:nvPicPr>
                   <pic:blipFill>
-                    <a:blip r:embed="rId14">
+                    <a:blip r:embed="rId20">
                       <a:extLst>
                         <a:ext uri="{28A0092B-C50C-407E-A947-70E740481C1C}">
                           <a14:useLocalDpi xmlns:a14="http://schemas.microsoft.com/office/drawing/2010/main" val="0"/>
@@ -3082,7 +3595,7 @@
                     </pic:cNvPicPr>
                   </pic:nvPicPr>
                   <pic:blipFill>
-                    <a:blip r:embed="rId15">
+                    <a:blip r:embed="rId21">
                       <a:extLst>
                         <a:ext uri="{28A0092B-C50C-407E-A947-70E740481C1C}">
                           <a14:useLocalDpi xmlns:a14="http://schemas.microsoft.com/office/drawing/2010/main" val="0"/>
@@ -3179,7 +3692,7 @@
                     </pic:cNvPicPr>
                   </pic:nvPicPr>
                   <pic:blipFill>
-                    <a:blip r:embed="rId16">
+                    <a:blip r:embed="rId22">
                       <a:extLst>
                         <a:ext uri="{28A0092B-C50C-407E-A947-70E740481C1C}">
                           <a14:useLocalDpi xmlns:a14="http://schemas.microsoft.com/office/drawing/2010/main" val="0"/>
@@ -3285,17 +3798,37 @@
           <w:rFonts w:ascii="Calibri" w:hAnsi="Calibri" w:cs="Calibri"/>
           <w:sz w:val="24"/>
           <w:szCs w:val="24"/>
-          <w:lang w:val="pt"/>
-        </w:rPr>
-      </w:pPr>
-      <w:r>
-        <w:rPr>
-          <w:rFonts w:ascii="Calibri" w:hAnsi="Calibri" w:cs="Calibri"/>
-          <w:sz w:val="24"/>
-          <w:szCs w:val="24"/>
-          <w:lang w:val="pt"/>
-        </w:rPr>
-        <w:t>-G = To add a supplementary groups.</w:t>
+          <w:lang w:val="en-US"/>
+        </w:rPr>
+      </w:pPr>
+      <w:r>
+        <w:rPr>
+          <w:rFonts w:ascii="Calibri" w:hAnsi="Calibri" w:cs="Calibri"/>
+          <w:sz w:val="24"/>
+          <w:szCs w:val="24"/>
+          <w:lang w:val="en-US"/>
+        </w:rPr>
+        <w:t xml:space="preserve">-G = To add a </w:t>
+      </w:r>
+      <w:proofErr w:type="gramStart"/>
+      <w:r>
+        <w:rPr>
+          <w:rFonts w:ascii="Calibri" w:hAnsi="Calibri" w:cs="Calibri"/>
+          <w:sz w:val="24"/>
+          <w:szCs w:val="24"/>
+          <w:lang w:val="en-US"/>
+        </w:rPr>
+        <w:t>supplementary groups</w:t>
+      </w:r>
+      <w:proofErr w:type="gramEnd"/>
+      <w:r>
+        <w:rPr>
+          <w:rFonts w:ascii="Calibri" w:hAnsi="Calibri" w:cs="Calibri"/>
+          <w:sz w:val="24"/>
+          <w:szCs w:val="24"/>
+          <w:lang w:val="en-US"/>
+        </w:rPr>
+        <w:t>.</w:t>
       </w:r>
     </w:p>
     <w:p>
@@ -3309,15 +3842,15 @@
           <w:rFonts w:ascii="Calibri" w:hAnsi="Calibri" w:cs="Calibri"/>
           <w:sz w:val="24"/>
           <w:szCs w:val="24"/>
-          <w:lang w:val="pt"/>
-        </w:rPr>
-      </w:pPr>
-      <w:r>
-        <w:rPr>
-          <w:rFonts w:ascii="Calibri" w:hAnsi="Calibri" w:cs="Calibri"/>
-          <w:sz w:val="24"/>
-          <w:szCs w:val="24"/>
-          <w:lang w:val="pt"/>
+          <w:lang w:val="en-US"/>
+        </w:rPr>
+      </w:pPr>
+      <w:r>
+        <w:rPr>
+          <w:rFonts w:ascii="Calibri" w:hAnsi="Calibri" w:cs="Calibri"/>
+          <w:sz w:val="24"/>
+          <w:szCs w:val="24"/>
+          <w:lang w:val="en-US"/>
         </w:rPr>
         <w:t>-a = To add anyone of the group to a secondary group.</w:t>
       </w:r>
@@ -3334,11 +3867,10 @@
           <w:rFonts w:ascii="Calibri" w:hAnsi="Calibri" w:cs="Calibri"/>
           <w:sz w:val="24"/>
           <w:szCs w:val="24"/>
-          <w:lang w:val="pt"/>
         </w:rPr>
         <w:br w:type="page"/>
       </w:r>
-      <w:bookmarkStart w:id="5" w:name="_Toc57991433"/>
+      <w:bookmarkStart w:id="6" w:name="_Toc57991433"/>
       <w:r>
         <w:rPr>
           <w:lang w:val="pt"/>
@@ -3346,7 +3878,7 @@
         <w:lastRenderedPageBreak/>
         <w:t>Caso de Uso 4</w:t>
       </w:r>
-      <w:bookmarkEnd w:id="5"/>
+      <w:bookmarkEnd w:id="6"/>
     </w:p>
     <w:p>
       <w:pPr>
@@ -3362,14 +3894,14 @@
           <w:lang w:val="pt"/>
         </w:rPr>
       </w:pPr>
-      <w:bookmarkStart w:id="6" w:name="_Toc57991434"/>
+      <w:bookmarkStart w:id="7" w:name="_Toc57991434"/>
       <w:r>
         <w:rPr>
           <w:lang w:val="pt"/>
         </w:rPr>
         <w:t>Problemática em causa:</w:t>
       </w:r>
-      <w:bookmarkEnd w:id="6"/>
+      <w:bookmarkEnd w:id="7"/>
       <w:r>
         <w:rPr>
           <w:lang w:val="pt"/>
@@ -3422,14 +3954,14 @@
           <w:lang w:val="pt"/>
         </w:rPr>
       </w:pPr>
-      <w:bookmarkStart w:id="7" w:name="_Toc57991435"/>
+      <w:bookmarkStart w:id="8" w:name="_Toc57991435"/>
       <w:r>
         <w:rPr>
           <w:lang w:val="pt"/>
         </w:rPr>
         <w:t>Proposta de Resolução:</w:t>
       </w:r>
-      <w:bookmarkEnd w:id="7"/>
+      <w:bookmarkEnd w:id="8"/>
     </w:p>
     <w:p>
       <w:pPr>
@@ -3460,17 +3992,28 @@
           <w:rFonts w:cstheme="minorHAnsi"/>
           <w:sz w:val="24"/>
           <w:szCs w:val="24"/>
-          <w:lang w:val="pt"/>
-        </w:rPr>
-      </w:pPr>
+          <w:lang w:val="en-US"/>
+        </w:rPr>
+      </w:pPr>
+      <w:proofErr w:type="spellStart"/>
       <w:r>
         <w:rPr>
           <w:rFonts w:cstheme="minorHAnsi"/>
           <w:sz w:val="24"/>
           <w:szCs w:val="24"/>
-          <w:lang w:val="pt"/>
-        </w:rPr>
-        <w:t>sudo iptables -A OUTPUT -p all -s 192.168.125.0/24 -j ACCEPT</w:t>
+          <w:lang w:val="en-US"/>
+        </w:rPr>
+        <w:t>sudo</w:t>
+      </w:r>
+      <w:proofErr w:type="spellEnd"/>
+      <w:r>
+        <w:rPr>
+          <w:rFonts w:cstheme="minorHAnsi"/>
+          <w:sz w:val="24"/>
+          <w:szCs w:val="24"/>
+          <w:lang w:val="en-US"/>
+        </w:rPr>
+        <w:t xml:space="preserve"> iptables -A OUTPUT -p all -s 192.168.125.0/24 -j ACCEPT</w:t>
       </w:r>
     </w:p>
     <w:p>
@@ -3483,35 +4026,46 @@
           <w:rFonts w:cstheme="minorHAnsi"/>
           <w:sz w:val="24"/>
           <w:szCs w:val="24"/>
-          <w:lang w:val="pt"/>
-        </w:rPr>
-      </w:pPr>
+          <w:lang w:val="en-US"/>
+        </w:rPr>
+      </w:pPr>
+      <w:proofErr w:type="spellStart"/>
       <w:r>
         <w:rPr>
           <w:rFonts w:cstheme="minorHAnsi"/>
           <w:sz w:val="24"/>
           <w:szCs w:val="24"/>
-          <w:lang w:val="pt"/>
-        </w:rPr>
-        <w:t>sudo iptables -A INPUT-p all -s 192.168.125.0/24 -j ACCEPT</w:t>
-      </w:r>
-    </w:p>
-    <w:p>
-      <w:pPr>
+          <w:lang w:val="en-US"/>
+        </w:rPr>
+        <w:t>sudo</w:t>
+      </w:r>
+      <w:proofErr w:type="spellEnd"/>
+      <w:r>
         <w:rPr>
           <w:rFonts w:cstheme="minorHAnsi"/>
           <w:sz w:val="24"/>
           <w:szCs w:val="24"/>
-          <w:lang w:val="pt"/>
-        </w:rPr>
-      </w:pPr>
-      <w:r>
+          <w:lang w:val="en-US"/>
+        </w:rPr>
+        <w:t xml:space="preserve"> iptables -A INPUT-p all -s 192.168.125.0/24 -j ACCEPT</w:t>
+      </w:r>
+    </w:p>
+    <w:p>
+      <w:pPr>
         <w:rPr>
           <w:rFonts w:cstheme="minorHAnsi"/>
           <w:sz w:val="24"/>
           <w:szCs w:val="24"/>
           <w:lang w:val="pt"/>
         </w:rPr>
+      </w:pPr>
+      <w:r>
+        <w:rPr>
+          <w:rFonts w:cstheme="minorHAnsi"/>
+          <w:sz w:val="24"/>
+          <w:szCs w:val="24"/>
+          <w:lang w:val="pt"/>
+        </w:rPr>
         <w:t>Estes comandos aceitam</w:t>
       </w:r>
       <w:r>
@@ -3581,7 +4135,7 @@
         </w:rPr>
         <w:br w:type="page"/>
       </w:r>
-      <w:bookmarkStart w:id="8" w:name="_Toc57991436"/>
+      <w:bookmarkStart w:id="9" w:name="_Toc57991436"/>
       <w:r>
         <w:rPr>
           <w:lang w:val="pt"/>
@@ -3589,7 +4143,7 @@
         <w:lastRenderedPageBreak/>
         <w:t>Caso de Uso 5</w:t>
       </w:r>
-      <w:bookmarkEnd w:id="8"/>
+      <w:bookmarkEnd w:id="9"/>
     </w:p>
     <w:p>
       <w:pPr>
@@ -3605,14 +4159,14 @@
           <w:lang w:val="pt"/>
         </w:rPr>
       </w:pPr>
-      <w:bookmarkStart w:id="9" w:name="_Toc57991437"/>
+      <w:bookmarkStart w:id="10" w:name="_Toc57991437"/>
       <w:r>
         <w:rPr>
           <w:lang w:val="pt"/>
         </w:rPr>
         <w:t>Problemática em causa:</w:t>
       </w:r>
-      <w:bookmarkEnd w:id="9"/>
+      <w:bookmarkEnd w:id="10"/>
       <w:r>
         <w:rPr>
           <w:lang w:val="pt"/>
@@ -3655,14 +4209,14 @@
           <w:lang w:val="pt"/>
         </w:rPr>
       </w:pPr>
-      <w:bookmarkStart w:id="10" w:name="_Toc57991438"/>
+      <w:bookmarkStart w:id="11" w:name="_Toc57991438"/>
       <w:r>
         <w:rPr>
           <w:lang w:val="pt"/>
         </w:rPr>
         <w:t>Proposta de Resolução:</w:t>
       </w:r>
-      <w:bookmarkEnd w:id="10"/>
+      <w:bookmarkEnd w:id="11"/>
     </w:p>
     <w:p>
       <w:pPr>
@@ -3735,7 +4289,7 @@
                     <pic:cNvPicPr/>
                   </pic:nvPicPr>
                   <pic:blipFill>
-                    <a:blip r:embed="rId17"/>
+                    <a:blip r:embed="rId23"/>
                     <a:stretch>
                       <a:fillRect/>
                     </a:stretch>
@@ -3853,7 +4407,7 @@
         </w:rPr>
         <w:br w:type="page"/>
       </w:r>
-      <w:bookmarkStart w:id="11" w:name="_Toc57991439"/>
+      <w:bookmarkStart w:id="12" w:name="_Toc57991439"/>
       <w:r>
         <w:rPr>
           <w:lang w:val="pt"/>
@@ -3861,7 +4415,7 @@
         <w:lastRenderedPageBreak/>
         <w:t>Caso de Uso 6</w:t>
       </w:r>
-      <w:bookmarkEnd w:id="11"/>
+      <w:bookmarkEnd w:id="12"/>
     </w:p>
     <w:p>
       <w:pPr>
@@ -3874,11 +4428,11 @@
       <w:pPr>
         <w:pStyle w:val="Ttulo3"/>
       </w:pPr>
-      <w:bookmarkStart w:id="12" w:name="_Toc57991440"/>
+      <w:bookmarkStart w:id="13" w:name="_Toc57991440"/>
       <w:r>
         <w:t>Problemática em causa:</w:t>
       </w:r>
-      <w:bookmarkEnd w:id="12"/>
+      <w:bookmarkEnd w:id="13"/>
       <w:r>
         <w:t xml:space="preserve"> </w:t>
       </w:r>
@@ -3902,18 +4456,54 @@
           <w:sz w:val="24"/>
           <w:szCs w:val="24"/>
         </w:rPr>
-        <w:t>Como administrador da infraestrutura quero que o acesso ao sistema seja inibido aos utilizadores listados em /etc/bad-guys.</w:t>
+        <w:t>Como administrador da infraestrutura quero que o acesso ao sistema seja inibido aos utilizadores listados em /</w:t>
+      </w:r>
+      <w:proofErr w:type="spellStart"/>
+      <w:r>
+        <w:rPr>
+          <w:rFonts w:ascii="Calibri" w:hAnsi="Calibri" w:cs="Calibri"/>
+          <w:sz w:val="24"/>
+          <w:szCs w:val="24"/>
+        </w:rPr>
+        <w:t>etc</w:t>
+      </w:r>
+      <w:proofErr w:type="spellEnd"/>
+      <w:r>
+        <w:rPr>
+          <w:rFonts w:ascii="Calibri" w:hAnsi="Calibri" w:cs="Calibri"/>
+          <w:sz w:val="24"/>
+          <w:szCs w:val="24"/>
+        </w:rPr>
+        <w:t>/</w:t>
+      </w:r>
+      <w:proofErr w:type="spellStart"/>
+      <w:r>
+        <w:rPr>
+          <w:rFonts w:ascii="Calibri" w:hAnsi="Calibri" w:cs="Calibri"/>
+          <w:sz w:val="24"/>
+          <w:szCs w:val="24"/>
+        </w:rPr>
+        <w:t>bad-guys</w:t>
+      </w:r>
+      <w:proofErr w:type="spellEnd"/>
+      <w:r>
+        <w:rPr>
+          <w:rFonts w:ascii="Calibri" w:hAnsi="Calibri" w:cs="Calibri"/>
+          <w:sz w:val="24"/>
+          <w:szCs w:val="24"/>
+        </w:rPr>
+        <w:t>.</w:t>
       </w:r>
     </w:p>
     <w:p>
       <w:pPr>
         <w:pStyle w:val="Ttulo3"/>
       </w:pPr>
-      <w:bookmarkStart w:id="13" w:name="_Toc57991441"/>
+      <w:bookmarkStart w:id="14" w:name="_Toc57991441"/>
       <w:r>
         <w:t>Resolução proposta:</w:t>
       </w:r>
-      <w:bookmarkEnd w:id="13"/>
+      <w:bookmarkEnd w:id="14"/>
       <w:r>
         <w:t xml:space="preserve"> </w:t>
       </w:r>
@@ -3937,7 +4527,79 @@
           <w:sz w:val="24"/>
           <w:szCs w:val="24"/>
         </w:rPr>
-        <w:t>Começamos por abordar o problema em linux. Primeiro criamos o ficheiro bad-guys na pasta /etc e colocamos lá dentro 4 utilizadores definidos por nós em PLs passadas, luser1, luser2, luser3, luser4.</w:t>
+        <w:t xml:space="preserve">Começamos por abordar o problema em </w:t>
+      </w:r>
+      <w:proofErr w:type="spellStart"/>
+      <w:r>
+        <w:rPr>
+          <w:rFonts w:ascii="Calibri" w:hAnsi="Calibri" w:cs="Calibri"/>
+          <w:sz w:val="24"/>
+          <w:szCs w:val="24"/>
+        </w:rPr>
+        <w:t>linux</w:t>
+      </w:r>
+      <w:proofErr w:type="spellEnd"/>
+      <w:r>
+        <w:rPr>
+          <w:rFonts w:ascii="Calibri" w:hAnsi="Calibri" w:cs="Calibri"/>
+          <w:sz w:val="24"/>
+          <w:szCs w:val="24"/>
+        </w:rPr>
+        <w:t xml:space="preserve">. Primeiro criamos o ficheiro </w:t>
+      </w:r>
+      <w:proofErr w:type="spellStart"/>
+      <w:r>
+        <w:rPr>
+          <w:rFonts w:ascii="Calibri" w:hAnsi="Calibri" w:cs="Calibri"/>
+          <w:sz w:val="24"/>
+          <w:szCs w:val="24"/>
+        </w:rPr>
+        <w:t>bad-guys</w:t>
+      </w:r>
+      <w:proofErr w:type="spellEnd"/>
+      <w:r>
+        <w:rPr>
+          <w:rFonts w:ascii="Calibri" w:hAnsi="Calibri" w:cs="Calibri"/>
+          <w:sz w:val="24"/>
+          <w:szCs w:val="24"/>
+        </w:rPr>
+        <w:t xml:space="preserve"> na pasta /</w:t>
+      </w:r>
+      <w:proofErr w:type="spellStart"/>
+      <w:r>
+        <w:rPr>
+          <w:rFonts w:ascii="Calibri" w:hAnsi="Calibri" w:cs="Calibri"/>
+          <w:sz w:val="24"/>
+          <w:szCs w:val="24"/>
+        </w:rPr>
+        <w:t>etc</w:t>
+      </w:r>
+      <w:proofErr w:type="spellEnd"/>
+      <w:r>
+        <w:rPr>
+          <w:rFonts w:ascii="Calibri" w:hAnsi="Calibri" w:cs="Calibri"/>
+          <w:sz w:val="24"/>
+          <w:szCs w:val="24"/>
+        </w:rPr>
+        <w:t xml:space="preserve"> e colocamos lá dentro 4 utilizadores definidos por nós em </w:t>
+      </w:r>
+      <w:proofErr w:type="spellStart"/>
+      <w:r>
+        <w:rPr>
+          <w:rFonts w:ascii="Calibri" w:hAnsi="Calibri" w:cs="Calibri"/>
+          <w:sz w:val="24"/>
+          <w:szCs w:val="24"/>
+        </w:rPr>
+        <w:t>PLs</w:t>
+      </w:r>
+      <w:proofErr w:type="spellEnd"/>
+      <w:r>
+        <w:rPr>
+          <w:rFonts w:ascii="Calibri" w:hAnsi="Calibri" w:cs="Calibri"/>
+          <w:sz w:val="24"/>
+          <w:szCs w:val="24"/>
+        </w:rPr>
+        <w:t xml:space="preserve"> passadas, luser1, luser2, luser3, luser4.</w:t>
       </w:r>
     </w:p>
     <w:p>
@@ -3959,7 +4621,63 @@
           <w:sz w:val="24"/>
           <w:szCs w:val="24"/>
         </w:rPr>
-        <w:t>Depois da pasta estar criada e dos utilizadores já se encontrarem na mesma temos que lhes remover permissões, para isso temos que aceder à pasta /etc/pam.d/common-auth e introduzir a linha seguinte linha:</w:t>
+        <w:t>Depois da pasta estar criada e dos utilizadores já se encontrarem na mesma temos que lhes remover permissões, para isso temos que aceder à pasta /</w:t>
+      </w:r>
+      <w:proofErr w:type="spellStart"/>
+      <w:r>
+        <w:rPr>
+          <w:rFonts w:ascii="Calibri" w:hAnsi="Calibri" w:cs="Calibri"/>
+          <w:sz w:val="24"/>
+          <w:szCs w:val="24"/>
+        </w:rPr>
+        <w:t>etc</w:t>
+      </w:r>
+      <w:proofErr w:type="spellEnd"/>
+      <w:r>
+        <w:rPr>
+          <w:rFonts w:ascii="Calibri" w:hAnsi="Calibri" w:cs="Calibri"/>
+          <w:sz w:val="24"/>
+          <w:szCs w:val="24"/>
+        </w:rPr>
+        <w:t>/</w:t>
+      </w:r>
+      <w:proofErr w:type="spellStart"/>
+      <w:proofErr w:type="gramStart"/>
+      <w:r>
+        <w:rPr>
+          <w:rFonts w:ascii="Calibri" w:hAnsi="Calibri" w:cs="Calibri"/>
+          <w:sz w:val="24"/>
+          <w:szCs w:val="24"/>
+        </w:rPr>
+        <w:t>pam.d</w:t>
+      </w:r>
+      <w:proofErr w:type="spellEnd"/>
+      <w:proofErr w:type="gramEnd"/>
+      <w:r>
+        <w:rPr>
+          <w:rFonts w:ascii="Calibri" w:hAnsi="Calibri" w:cs="Calibri"/>
+          <w:sz w:val="24"/>
+          <w:szCs w:val="24"/>
+        </w:rPr>
+        <w:t>/</w:t>
+      </w:r>
+      <w:proofErr w:type="spellStart"/>
+      <w:r>
+        <w:rPr>
+          <w:rFonts w:ascii="Calibri" w:hAnsi="Calibri" w:cs="Calibri"/>
+          <w:sz w:val="24"/>
+          <w:szCs w:val="24"/>
+        </w:rPr>
+        <w:t>common-auth</w:t>
+      </w:r>
+      <w:proofErr w:type="spellEnd"/>
+      <w:r>
+        <w:rPr>
+          <w:rFonts w:ascii="Calibri" w:hAnsi="Calibri" w:cs="Calibri"/>
+          <w:sz w:val="24"/>
+          <w:szCs w:val="24"/>
+        </w:rPr>
+        <w:t xml:space="preserve"> e introduzir a linha seguinte linha:</w:t>
       </w:r>
     </w:p>
     <w:p>
@@ -4000,7 +4718,7 @@
                     </pic:cNvPicPr>
                   </pic:nvPicPr>
                   <pic:blipFill>
-                    <a:blip r:embed="rId18">
+                    <a:blip r:embed="rId24">
                       <a:extLst>
                         <a:ext uri="{28A0092B-C50C-407E-A947-70E740481C1C}">
                           <a14:useLocalDpi xmlns:a14="http://schemas.microsoft.com/office/drawing/2010/main" val="0"/>
@@ -4043,15 +4761,77 @@
           <w:rFonts w:ascii="Calibri" w:hAnsi="Calibri" w:cs="Calibri"/>
           <w:sz w:val="24"/>
           <w:szCs w:val="24"/>
-        </w:rPr>
-      </w:pPr>
-      <w:r>
-        <w:rPr>
-          <w:rFonts w:ascii="Calibri" w:hAnsi="Calibri" w:cs="Calibri"/>
-          <w:sz w:val="24"/>
-          <w:szCs w:val="24"/>
-        </w:rPr>
-        <w:t>auth required pam_listfile.so item=user sense=deny file=/etc/bad-guys onerr=succeed</w:t>
+          <w:lang w:val="en-US"/>
+        </w:rPr>
+      </w:pPr>
+      <w:r>
+        <w:rPr>
+          <w:rFonts w:ascii="Calibri" w:hAnsi="Calibri" w:cs="Calibri"/>
+          <w:sz w:val="24"/>
+          <w:szCs w:val="24"/>
+          <w:lang w:val="en-US"/>
+        </w:rPr>
+        <w:t>auth required pam_listfile.so item=user sense=deny file=/</w:t>
+      </w:r>
+      <w:proofErr w:type="spellStart"/>
+      <w:r>
+        <w:rPr>
+          <w:rFonts w:ascii="Calibri" w:hAnsi="Calibri" w:cs="Calibri"/>
+          <w:sz w:val="24"/>
+          <w:szCs w:val="24"/>
+          <w:lang w:val="en-US"/>
+        </w:rPr>
+        <w:t>etc</w:t>
+      </w:r>
+      <w:proofErr w:type="spellEnd"/>
+      <w:r>
+        <w:rPr>
+          <w:rFonts w:ascii="Calibri" w:hAnsi="Calibri" w:cs="Calibri"/>
+          <w:sz w:val="24"/>
+          <w:szCs w:val="24"/>
+          <w:lang w:val="en-US"/>
+        </w:rPr>
+        <w:t>/</w:t>
+      </w:r>
+      <w:proofErr w:type="gramStart"/>
+      <w:r>
+        <w:rPr>
+          <w:rFonts w:ascii="Calibri" w:hAnsi="Calibri" w:cs="Calibri"/>
+          <w:sz w:val="24"/>
+          <w:szCs w:val="24"/>
+          <w:lang w:val="en-US"/>
+        </w:rPr>
+        <w:t>bad-guys</w:t>
+      </w:r>
+      <w:proofErr w:type="gramEnd"/>
+      <w:r>
+        <w:rPr>
+          <w:rFonts w:ascii="Calibri" w:hAnsi="Calibri" w:cs="Calibri"/>
+          <w:sz w:val="24"/>
+          <w:szCs w:val="24"/>
+          <w:lang w:val="en-US"/>
+        </w:rPr>
+        <w:t xml:space="preserve"> </w:t>
+      </w:r>
+      <w:proofErr w:type="spellStart"/>
+      <w:r>
+        <w:rPr>
+          <w:rFonts w:ascii="Calibri" w:hAnsi="Calibri" w:cs="Calibri"/>
+          <w:sz w:val="24"/>
+          <w:szCs w:val="24"/>
+          <w:lang w:val="en-US"/>
+        </w:rPr>
+        <w:t>onerr</w:t>
+      </w:r>
+      <w:proofErr w:type="spellEnd"/>
+      <w:r>
+        <w:rPr>
+          <w:rFonts w:ascii="Calibri" w:hAnsi="Calibri" w:cs="Calibri"/>
+          <w:sz w:val="24"/>
+          <w:szCs w:val="24"/>
+          <w:lang w:val="en-US"/>
+        </w:rPr>
+        <w:t>=succeed</w:t>
       </w:r>
     </w:p>
     <w:p>
@@ -4082,7 +4862,187 @@
           <w:szCs w:val="24"/>
         </w:rPr>
         <w:lastRenderedPageBreak/>
-        <w:t>O modulo vai buscar o item do tipo especificado e garantir que este é denied (sense=deny) é também necessário indicar a localização do ficheiro (file=/etc/bad-guys ) e que a condição de sucesso é o err na autenticação do user (onerr=succeed).</w:t>
+        <w:t xml:space="preserve">O modulo vai buscar o item do tipo especificado e garantir que este é </w:t>
+      </w:r>
+      <w:proofErr w:type="spellStart"/>
+      <w:r>
+        <w:rPr>
+          <w:rFonts w:ascii="Calibri" w:hAnsi="Calibri" w:cs="Calibri"/>
+          <w:sz w:val="24"/>
+          <w:szCs w:val="24"/>
+        </w:rPr>
+        <w:t>denied</w:t>
+      </w:r>
+      <w:proofErr w:type="spellEnd"/>
+      <w:r>
+        <w:rPr>
+          <w:rFonts w:ascii="Calibri" w:hAnsi="Calibri" w:cs="Calibri"/>
+          <w:sz w:val="24"/>
+          <w:szCs w:val="24"/>
+        </w:rPr>
+        <w:t xml:space="preserve"> (</w:t>
+      </w:r>
+      <w:proofErr w:type="spellStart"/>
+      <w:r>
+        <w:rPr>
+          <w:rFonts w:ascii="Calibri" w:hAnsi="Calibri" w:cs="Calibri"/>
+          <w:sz w:val="24"/>
+          <w:szCs w:val="24"/>
+        </w:rPr>
+        <w:t>sense</w:t>
+      </w:r>
+      <w:proofErr w:type="spellEnd"/>
+      <w:r>
+        <w:rPr>
+          <w:rFonts w:ascii="Calibri" w:hAnsi="Calibri" w:cs="Calibri"/>
+          <w:sz w:val="24"/>
+          <w:szCs w:val="24"/>
+        </w:rPr>
+        <w:t>=</w:t>
+      </w:r>
+      <w:proofErr w:type="spellStart"/>
+      <w:r>
+        <w:rPr>
+          <w:rFonts w:ascii="Calibri" w:hAnsi="Calibri" w:cs="Calibri"/>
+          <w:sz w:val="24"/>
+          <w:szCs w:val="24"/>
+        </w:rPr>
+        <w:t>deny</w:t>
+      </w:r>
+      <w:proofErr w:type="spellEnd"/>
+      <w:r>
+        <w:rPr>
+          <w:rFonts w:ascii="Calibri" w:hAnsi="Calibri" w:cs="Calibri"/>
+          <w:sz w:val="24"/>
+          <w:szCs w:val="24"/>
+        </w:rPr>
+        <w:t>) é também necessário indicar a localização do ficheiro (file=/</w:t>
+      </w:r>
+      <w:proofErr w:type="spellStart"/>
+      <w:r>
+        <w:rPr>
+          <w:rFonts w:ascii="Calibri" w:hAnsi="Calibri" w:cs="Calibri"/>
+          <w:sz w:val="24"/>
+          <w:szCs w:val="24"/>
+        </w:rPr>
+        <w:t>etc</w:t>
+      </w:r>
+      <w:proofErr w:type="spellEnd"/>
+      <w:r>
+        <w:rPr>
+          <w:rFonts w:ascii="Calibri" w:hAnsi="Calibri" w:cs="Calibri"/>
+          <w:sz w:val="24"/>
+          <w:szCs w:val="24"/>
+        </w:rPr>
+        <w:t>/</w:t>
+      </w:r>
+      <w:proofErr w:type="spellStart"/>
+      <w:r>
+        <w:rPr>
+          <w:rFonts w:ascii="Calibri" w:hAnsi="Calibri" w:cs="Calibri"/>
+          <w:sz w:val="24"/>
+          <w:szCs w:val="24"/>
+        </w:rPr>
+        <w:t>bad-</w:t>
+      </w:r>
+      <w:proofErr w:type="gramStart"/>
+      <w:r>
+        <w:rPr>
+          <w:rFonts w:ascii="Calibri" w:hAnsi="Calibri" w:cs="Calibri"/>
+          <w:sz w:val="24"/>
+          <w:szCs w:val="24"/>
+        </w:rPr>
+        <w:t>guys</w:t>
+      </w:r>
+      <w:proofErr w:type="spellEnd"/>
+      <w:r>
+        <w:rPr>
+          <w:rFonts w:ascii="Calibri" w:hAnsi="Calibri" w:cs="Calibri"/>
+          <w:sz w:val="24"/>
+          <w:szCs w:val="24"/>
+        </w:rPr>
+        <w:t xml:space="preserve"> )</w:t>
+      </w:r>
+      <w:proofErr w:type="gramEnd"/>
+      <w:r>
+        <w:rPr>
+          <w:rFonts w:ascii="Calibri" w:hAnsi="Calibri" w:cs="Calibri"/>
+          <w:sz w:val="24"/>
+          <w:szCs w:val="24"/>
+        </w:rPr>
+        <w:t xml:space="preserve"> e que a condição de sucesso é o </w:t>
+      </w:r>
+      <w:proofErr w:type="spellStart"/>
+      <w:r>
+        <w:rPr>
+          <w:rFonts w:ascii="Calibri" w:hAnsi="Calibri" w:cs="Calibri"/>
+          <w:sz w:val="24"/>
+          <w:szCs w:val="24"/>
+        </w:rPr>
+        <w:t>err</w:t>
+      </w:r>
+      <w:proofErr w:type="spellEnd"/>
+      <w:r>
+        <w:rPr>
+          <w:rFonts w:ascii="Calibri" w:hAnsi="Calibri" w:cs="Calibri"/>
+          <w:sz w:val="24"/>
+          <w:szCs w:val="24"/>
+        </w:rPr>
+        <w:t xml:space="preserve"> na autenticação do </w:t>
+      </w:r>
+      <w:proofErr w:type="spellStart"/>
+      <w:r>
+        <w:rPr>
+          <w:rFonts w:ascii="Calibri" w:hAnsi="Calibri" w:cs="Calibri"/>
+          <w:sz w:val="24"/>
+          <w:szCs w:val="24"/>
+        </w:rPr>
+        <w:t>user</w:t>
+      </w:r>
+      <w:proofErr w:type="spellEnd"/>
+      <w:r>
+        <w:rPr>
+          <w:rFonts w:ascii="Calibri" w:hAnsi="Calibri" w:cs="Calibri"/>
+          <w:sz w:val="24"/>
+          <w:szCs w:val="24"/>
+        </w:rPr>
+        <w:t xml:space="preserve"> (</w:t>
+      </w:r>
+      <w:proofErr w:type="spellStart"/>
+      <w:r>
+        <w:rPr>
+          <w:rFonts w:ascii="Calibri" w:hAnsi="Calibri" w:cs="Calibri"/>
+          <w:sz w:val="24"/>
+          <w:szCs w:val="24"/>
+        </w:rPr>
+        <w:t>onerr</w:t>
+      </w:r>
+      <w:proofErr w:type="spellEnd"/>
+      <w:r>
+        <w:rPr>
+          <w:rFonts w:ascii="Calibri" w:hAnsi="Calibri" w:cs="Calibri"/>
+          <w:sz w:val="24"/>
+          <w:szCs w:val="24"/>
+        </w:rPr>
+        <w:t>=</w:t>
+      </w:r>
+      <w:proofErr w:type="spellStart"/>
+      <w:r>
+        <w:rPr>
+          <w:rFonts w:ascii="Calibri" w:hAnsi="Calibri" w:cs="Calibri"/>
+          <w:sz w:val="24"/>
+          <w:szCs w:val="24"/>
+        </w:rPr>
+        <w:t>succeed</w:t>
+      </w:r>
+      <w:proofErr w:type="spellEnd"/>
+      <w:r>
+        <w:rPr>
+          <w:rFonts w:ascii="Calibri" w:hAnsi="Calibri" w:cs="Calibri"/>
+          <w:sz w:val="24"/>
+          <w:szCs w:val="24"/>
+        </w:rPr>
+        <w:t>).</w:t>
       </w:r>
     </w:p>
     <w:p>
@@ -4104,7 +5064,61 @@
           <w:sz w:val="24"/>
           <w:szCs w:val="24"/>
         </w:rPr>
-        <w:t>Para que as alterações sejam aplicadas é necessário dar restart ao ssh e sshd com os comandos:</w:t>
+        <w:t xml:space="preserve">Para que as alterações sejam aplicadas é necessário dar </w:t>
+      </w:r>
+      <w:proofErr w:type="spellStart"/>
+      <w:r>
+        <w:rPr>
+          <w:rFonts w:ascii="Calibri" w:hAnsi="Calibri" w:cs="Calibri"/>
+          <w:sz w:val="24"/>
+          <w:szCs w:val="24"/>
+        </w:rPr>
+        <w:t>restart</w:t>
+      </w:r>
+      <w:proofErr w:type="spellEnd"/>
+      <w:r>
+        <w:rPr>
+          <w:rFonts w:ascii="Calibri" w:hAnsi="Calibri" w:cs="Calibri"/>
+          <w:sz w:val="24"/>
+          <w:szCs w:val="24"/>
+        </w:rPr>
+        <w:t xml:space="preserve"> ao </w:t>
+      </w:r>
+      <w:proofErr w:type="spellStart"/>
+      <w:r>
+        <w:rPr>
+          <w:rFonts w:ascii="Calibri" w:hAnsi="Calibri" w:cs="Calibri"/>
+          <w:sz w:val="24"/>
+          <w:szCs w:val="24"/>
+        </w:rPr>
+        <w:t>ssh</w:t>
+      </w:r>
+      <w:proofErr w:type="spellEnd"/>
+      <w:r>
+        <w:rPr>
+          <w:rFonts w:ascii="Calibri" w:hAnsi="Calibri" w:cs="Calibri"/>
+          <w:sz w:val="24"/>
+          <w:szCs w:val="24"/>
+        </w:rPr>
+        <w:t xml:space="preserve"> e </w:t>
+      </w:r>
+      <w:proofErr w:type="spellStart"/>
+      <w:r>
+        <w:rPr>
+          <w:rFonts w:ascii="Calibri" w:hAnsi="Calibri" w:cs="Calibri"/>
+          <w:sz w:val="24"/>
+          <w:szCs w:val="24"/>
+        </w:rPr>
+        <w:t>sshd</w:t>
+      </w:r>
+      <w:proofErr w:type="spellEnd"/>
+      <w:r>
+        <w:rPr>
+          <w:rFonts w:ascii="Calibri" w:hAnsi="Calibri" w:cs="Calibri"/>
+          <w:sz w:val="24"/>
+          <w:szCs w:val="24"/>
+        </w:rPr>
+        <w:t xml:space="preserve"> com os comandos:</w:t>
       </w:r>
     </w:p>
     <w:p>
@@ -4118,15 +5132,48 @@
           <w:rFonts w:ascii="Calibri" w:hAnsi="Calibri" w:cs="Calibri"/>
           <w:sz w:val="24"/>
           <w:szCs w:val="24"/>
-        </w:rPr>
-      </w:pPr>
-      <w:r>
-        <w:rPr>
-          <w:rFonts w:ascii="Calibri" w:hAnsi="Calibri" w:cs="Calibri"/>
-          <w:sz w:val="24"/>
-          <w:szCs w:val="24"/>
-        </w:rPr>
-        <w:t xml:space="preserve">sudo service ssh restart </w:t>
+          <w:lang w:val="en-US"/>
+        </w:rPr>
+      </w:pPr>
+      <w:proofErr w:type="spellStart"/>
+      <w:r>
+        <w:rPr>
+          <w:rFonts w:ascii="Calibri" w:hAnsi="Calibri" w:cs="Calibri"/>
+          <w:sz w:val="24"/>
+          <w:szCs w:val="24"/>
+          <w:lang w:val="en-US"/>
+        </w:rPr>
+        <w:t>sudo</w:t>
+      </w:r>
+      <w:proofErr w:type="spellEnd"/>
+      <w:r>
+        <w:rPr>
+          <w:rFonts w:ascii="Calibri" w:hAnsi="Calibri" w:cs="Calibri"/>
+          <w:sz w:val="24"/>
+          <w:szCs w:val="24"/>
+          <w:lang w:val="en-US"/>
+        </w:rPr>
+        <w:t xml:space="preserve"> service </w:t>
+      </w:r>
+      <w:proofErr w:type="spellStart"/>
+      <w:r>
+        <w:rPr>
+          <w:rFonts w:ascii="Calibri" w:hAnsi="Calibri" w:cs="Calibri"/>
+          <w:sz w:val="24"/>
+          <w:szCs w:val="24"/>
+          <w:lang w:val="en-US"/>
+        </w:rPr>
+        <w:t>ssh</w:t>
+      </w:r>
+      <w:proofErr w:type="spellEnd"/>
+      <w:r>
+        <w:rPr>
+          <w:rFonts w:ascii="Calibri" w:hAnsi="Calibri" w:cs="Calibri"/>
+          <w:sz w:val="24"/>
+          <w:szCs w:val="24"/>
+          <w:lang w:val="en-US"/>
+        </w:rPr>
+        <w:t xml:space="preserve"> restart </w:t>
       </w:r>
     </w:p>
     <w:p>
@@ -4140,15 +5187,48 @@
           <w:rFonts w:ascii="Calibri" w:hAnsi="Calibri" w:cs="Calibri"/>
           <w:sz w:val="24"/>
           <w:szCs w:val="24"/>
-        </w:rPr>
-      </w:pPr>
-      <w:r>
-        <w:rPr>
-          <w:rFonts w:ascii="Calibri" w:hAnsi="Calibri" w:cs="Calibri"/>
-          <w:sz w:val="24"/>
-          <w:szCs w:val="24"/>
-        </w:rPr>
-        <w:t>sudo service sshd restart</w:t>
+          <w:lang w:val="en-US"/>
+        </w:rPr>
+      </w:pPr>
+      <w:proofErr w:type="spellStart"/>
+      <w:r>
+        <w:rPr>
+          <w:rFonts w:ascii="Calibri" w:hAnsi="Calibri" w:cs="Calibri"/>
+          <w:sz w:val="24"/>
+          <w:szCs w:val="24"/>
+          <w:lang w:val="en-US"/>
+        </w:rPr>
+        <w:t>sudo</w:t>
+      </w:r>
+      <w:proofErr w:type="spellEnd"/>
+      <w:r>
+        <w:rPr>
+          <w:rFonts w:ascii="Calibri" w:hAnsi="Calibri" w:cs="Calibri"/>
+          <w:sz w:val="24"/>
+          <w:szCs w:val="24"/>
+          <w:lang w:val="en-US"/>
+        </w:rPr>
+        <w:t xml:space="preserve"> service </w:t>
+      </w:r>
+      <w:proofErr w:type="spellStart"/>
+      <w:r>
+        <w:rPr>
+          <w:rFonts w:ascii="Calibri" w:hAnsi="Calibri" w:cs="Calibri"/>
+          <w:sz w:val="24"/>
+          <w:szCs w:val="24"/>
+          <w:lang w:val="en-US"/>
+        </w:rPr>
+        <w:t>sshd</w:t>
+      </w:r>
+      <w:proofErr w:type="spellEnd"/>
+      <w:r>
+        <w:rPr>
+          <w:rFonts w:ascii="Calibri" w:hAnsi="Calibri" w:cs="Calibri"/>
+          <w:sz w:val="24"/>
+          <w:szCs w:val="24"/>
+          <w:lang w:val="en-US"/>
+        </w:rPr>
+        <w:t xml:space="preserve"> restart</w:t>
       </w:r>
     </w:p>
     <w:p>
@@ -4179,7 +5259,7 @@
         </w:rPr>
         <w:br w:type="page"/>
       </w:r>
-      <w:bookmarkStart w:id="14" w:name="_Toc57991442"/>
+      <w:bookmarkStart w:id="15" w:name="_Toc57991442"/>
       <w:r>
         <w:rPr>
           <w:lang w:val="pt"/>
@@ -4187,7 +5267,7 @@
         <w:lastRenderedPageBreak/>
         <w:t>Caso de Uso 7</w:t>
       </w:r>
-      <w:bookmarkEnd w:id="14"/>
+      <w:bookmarkEnd w:id="15"/>
     </w:p>
     <w:p>
       <w:pPr>
@@ -4207,9 +5287,701 @@
         <w:rPr>
           <w:lang w:val="pt"/>
         </w:rPr>
+        <w:t xml:space="preserve">Problemática em causa: </w:t>
+      </w:r>
+    </w:p>
+    <w:p>
+      <w:pPr>
+        <w:pStyle w:val="Ttulo2"/>
+        <w:rPr>
+          <w:rFonts w:asciiTheme="minorHAnsi" w:eastAsiaTheme="minorEastAsia" w:hAnsiTheme="minorHAnsi" w:cstheme="minorHAnsi"/>
+          <w:color w:val="auto"/>
+          <w:sz w:val="24"/>
+          <w:szCs w:val="24"/>
+          <w:lang w:val="pt"/>
+        </w:rPr>
+      </w:pPr>
+      <w:r>
+        <w:rPr>
+          <w:rFonts w:asciiTheme="minorHAnsi" w:eastAsiaTheme="minorEastAsia" w:hAnsiTheme="minorHAnsi" w:cstheme="minorHAnsi"/>
+          <w:color w:val="auto"/>
+          <w:sz w:val="24"/>
+          <w:szCs w:val="24"/>
+          <w:lang w:val="pt"/>
+        </w:rPr>
+        <w:t>Como administrador da infraestrutura quero que as mensagens pré-login e pós-login bem sucedido sejam dinâmicas (por exemplo, “[Bom dia] | [Boa tarde] username”, etc.</w:t>
+      </w:r>
+    </w:p>
+    <w:p>
+      <w:pPr>
+        <w:rPr>
+          <w:lang w:val="pt"/>
+        </w:rPr>
+      </w:pPr>
+    </w:p>
+    <w:p>
+      <w:pPr>
+        <w:rPr>
+          <w:noProof/>
+        </w:rPr>
+      </w:pPr>
+      <w:r>
+        <w:rPr>
+          <w:noProof/>
+        </w:rPr>
+        <w:t>Primeiramente editamos o ficheiro para no qual queremos colocar a mensagem de pré-login.</w:t>
+      </w:r>
+    </w:p>
+    <w:p>
+      <w:pPr>
+        <w:rPr>
+          <w:noProof/>
+        </w:rPr>
+      </w:pPr>
+      <w:r>
+        <w:rPr>
+          <w:noProof/>
+        </w:rPr>
+        <w:tab/>
+      </w:r>
+      <w:r>
+        <w:rPr>
+          <w:noProof/>
+        </w:rPr>
+        <w:drawing>
+          <wp:inline distT="0" distB="0" distL="0" distR="0" wp14:anchorId="0C9E8B4D" wp14:editId="3952C6F0">
+            <wp:extent cx="2788920" cy="160020"/>
+            <wp:effectExtent l="0" t="0" r="0" b="0"/>
+            <wp:docPr id="20" name="Imagem 20"/>
+            <wp:cNvGraphicFramePr>
+              <a:graphicFrameLocks xmlns:a="http://schemas.openxmlformats.org/drawingml/2006/main" noChangeAspect="1"/>
+            </wp:cNvGraphicFramePr>
+            <a:graphic xmlns:a="http://schemas.openxmlformats.org/drawingml/2006/main">
+              <a:graphicData uri="http://schemas.openxmlformats.org/drawingml/2006/picture">
+                <pic:pic xmlns:pic="http://schemas.openxmlformats.org/drawingml/2006/picture">
+                  <pic:nvPicPr>
+                    <pic:cNvPr id="0" name="Picture 9"/>
+                    <pic:cNvPicPr>
+                      <a:picLocks noChangeAspect="1" noChangeArrowheads="1"/>
+                    </pic:cNvPicPr>
+                  </pic:nvPicPr>
+                  <pic:blipFill>
+                    <a:blip r:embed="rId25">
+                      <a:extLst>
+                        <a:ext uri="{28A0092B-C50C-407E-A947-70E740481C1C}">
+                          <a14:useLocalDpi xmlns:a14="http://schemas.microsoft.com/office/drawing/2010/main" val="0"/>
+                        </a:ext>
+                      </a:extLst>
+                    </a:blip>
+                    <a:srcRect/>
+                    <a:stretch>
+                      <a:fillRect/>
+                    </a:stretch>
+                  </pic:blipFill>
+                  <pic:spPr bwMode="auto">
+                    <a:xfrm>
+                      <a:off x="0" y="0"/>
+                      <a:ext cx="2788920" cy="160020"/>
+                    </a:xfrm>
+                    <a:prstGeom prst="rect">
+                      <a:avLst/>
+                    </a:prstGeom>
+                    <a:noFill/>
+                    <a:ln>
+                      <a:noFill/>
+                    </a:ln>
+                  </pic:spPr>
+                </pic:pic>
+              </a:graphicData>
+            </a:graphic>
+          </wp:inline>
+        </w:drawing>
+      </w:r>
+    </w:p>
+    <w:p>
+      <w:pPr>
+        <w:rPr>
+          <w:noProof/>
+        </w:rPr>
+      </w:pPr>
+      <w:r>
+        <w:rPr>
+          <w:noProof/>
+        </w:rPr>
+        <w:tab/>
+        <w:t>Editamos então o ficheiro com a respetiva mensagem.</w:t>
+      </w:r>
+    </w:p>
+    <w:p>
+      <w:pPr>
+        <w:rPr>
+          <w:noProof/>
+        </w:rPr>
+      </w:pPr>
+      <w:r>
+        <w:rPr>
+          <w:noProof/>
+        </w:rPr>
+        <w:tab/>
+      </w:r>
+      <w:r>
+        <w:rPr>
+          <w:noProof/>
+        </w:rPr>
+        <w:drawing>
+          <wp:inline distT="0" distB="0" distL="0" distR="0" wp14:anchorId="37A6C758" wp14:editId="143A52DD">
+            <wp:extent cx="3931920" cy="2890833"/>
+            <wp:effectExtent l="0" t="0" r="0" b="5080"/>
+            <wp:docPr id="21" name="Imagem 21"/>
+            <wp:cNvGraphicFramePr>
+              <a:graphicFrameLocks xmlns:a="http://schemas.openxmlformats.org/drawingml/2006/main" noChangeAspect="1"/>
+            </wp:cNvGraphicFramePr>
+            <a:graphic xmlns:a="http://schemas.openxmlformats.org/drawingml/2006/main">
+              <a:graphicData uri="http://schemas.openxmlformats.org/drawingml/2006/picture">
+                <pic:pic xmlns:pic="http://schemas.openxmlformats.org/drawingml/2006/picture">
+                  <pic:nvPicPr>
+                    <pic:cNvPr id="0" name="Picture 10"/>
+                    <pic:cNvPicPr>
+                      <a:picLocks noChangeAspect="1" noChangeArrowheads="1"/>
+                    </pic:cNvPicPr>
+                  </pic:nvPicPr>
+                  <pic:blipFill>
+                    <a:blip r:embed="rId26">
+                      <a:extLst>
+                        <a:ext uri="{28A0092B-C50C-407E-A947-70E740481C1C}">
+                          <a14:useLocalDpi xmlns:a14="http://schemas.microsoft.com/office/drawing/2010/main" val="0"/>
+                        </a:ext>
+                      </a:extLst>
+                    </a:blip>
+                    <a:srcRect/>
+                    <a:stretch>
+                      <a:fillRect/>
+                    </a:stretch>
+                  </pic:blipFill>
+                  <pic:spPr bwMode="auto">
+                    <a:xfrm>
+                      <a:off x="0" y="0"/>
+                      <a:ext cx="3975105" cy="2922583"/>
+                    </a:xfrm>
+                    <a:prstGeom prst="rect">
+                      <a:avLst/>
+                    </a:prstGeom>
+                    <a:noFill/>
+                    <a:ln>
+                      <a:noFill/>
+                    </a:ln>
+                  </pic:spPr>
+                </pic:pic>
+              </a:graphicData>
+            </a:graphic>
+          </wp:inline>
+        </w:drawing>
+      </w:r>
+    </w:p>
+    <w:p>
+      <w:pPr>
+        <w:rPr>
+          <w:noProof/>
+        </w:rPr>
+      </w:pPr>
+      <w:r>
+        <w:rPr>
+          <w:noProof/>
+        </w:rPr>
+        <w:tab/>
+        <w:t>Depois tivemos que ir ao ao sshd_config onde colocamos o ficheiro editado anteriormente como banner de pré-login.</w:t>
+      </w:r>
+    </w:p>
+    <w:p>
+      <w:pPr>
+        <w:rPr>
+          <w:noProof/>
+        </w:rPr>
+      </w:pPr>
+      <w:r>
+        <w:rPr>
+          <w:noProof/>
+        </w:rPr>
+        <w:tab/>
+        <w:t xml:space="preserve"> </w:t>
+      </w:r>
+      <w:r>
+        <w:rPr>
+          <w:noProof/>
+        </w:rPr>
+        <w:drawing>
+          <wp:inline distT="0" distB="0" distL="0" distR="0" wp14:anchorId="1C899E3C" wp14:editId="6688353E">
+            <wp:extent cx="2758440" cy="137160"/>
+            <wp:effectExtent l="0" t="0" r="3810" b="0"/>
+            <wp:docPr id="22" name="Imagem 22"/>
+            <wp:cNvGraphicFramePr>
+              <a:graphicFrameLocks xmlns:a="http://schemas.openxmlformats.org/drawingml/2006/main" noChangeAspect="1"/>
+            </wp:cNvGraphicFramePr>
+            <a:graphic xmlns:a="http://schemas.openxmlformats.org/drawingml/2006/main">
+              <a:graphicData uri="http://schemas.openxmlformats.org/drawingml/2006/picture">
+                <pic:pic xmlns:pic="http://schemas.openxmlformats.org/drawingml/2006/picture">
+                  <pic:nvPicPr>
+                    <pic:cNvPr id="0" name="Picture 11"/>
+                    <pic:cNvPicPr>
+                      <a:picLocks noChangeAspect="1" noChangeArrowheads="1"/>
+                    </pic:cNvPicPr>
+                  </pic:nvPicPr>
+                  <pic:blipFill>
+                    <a:blip r:embed="rId27">
+                      <a:extLst>
+                        <a:ext uri="{28A0092B-C50C-407E-A947-70E740481C1C}">
+                          <a14:useLocalDpi xmlns:a14="http://schemas.microsoft.com/office/drawing/2010/main" val="0"/>
+                        </a:ext>
+                      </a:extLst>
+                    </a:blip>
+                    <a:srcRect/>
+                    <a:stretch>
+                      <a:fillRect/>
+                    </a:stretch>
+                  </pic:blipFill>
+                  <pic:spPr bwMode="auto">
+                    <a:xfrm>
+                      <a:off x="0" y="0"/>
+                      <a:ext cx="2758440" cy="137160"/>
+                    </a:xfrm>
+                    <a:prstGeom prst="rect">
+                      <a:avLst/>
+                    </a:prstGeom>
+                    <a:noFill/>
+                    <a:ln>
+                      <a:noFill/>
+                    </a:ln>
+                  </pic:spPr>
+                </pic:pic>
+              </a:graphicData>
+            </a:graphic>
+          </wp:inline>
+        </w:drawing>
+      </w:r>
+    </w:p>
+    <w:p>
+      <w:pPr>
+        <w:rPr>
+          <w:noProof/>
+        </w:rPr>
+      </w:pPr>
+      <w:r>
+        <w:rPr>
+          <w:noProof/>
+        </w:rPr>
+        <w:tab/>
+        <w:t>Descomentamos então o banner e colocamos o caminho para o ficheiro com a mensagem.</w:t>
+      </w:r>
+    </w:p>
+    <w:p>
+      <w:pPr>
+        <w:rPr>
+          <w:noProof/>
+        </w:rPr>
+      </w:pPr>
+      <w:r>
+        <w:rPr>
+          <w:noProof/>
+        </w:rPr>
+        <w:drawing>
+          <wp:inline distT="0" distB="0" distL="0" distR="0" wp14:anchorId="53518F4D" wp14:editId="7AF3602D">
+            <wp:extent cx="5394960" cy="1859280"/>
+            <wp:effectExtent l="0" t="0" r="0" b="0"/>
+            <wp:docPr id="23" name="Imagem 23"/>
+            <wp:cNvGraphicFramePr>
+              <a:graphicFrameLocks xmlns:a="http://schemas.openxmlformats.org/drawingml/2006/main" noChangeAspect="1"/>
+            </wp:cNvGraphicFramePr>
+            <a:graphic xmlns:a="http://schemas.openxmlformats.org/drawingml/2006/main">
+              <a:graphicData uri="http://schemas.openxmlformats.org/drawingml/2006/picture">
+                <pic:pic xmlns:pic="http://schemas.openxmlformats.org/drawingml/2006/picture">
+                  <pic:nvPicPr>
+                    <pic:cNvPr id="0" name="Picture 12"/>
+                    <pic:cNvPicPr>
+                      <a:picLocks noChangeAspect="1" noChangeArrowheads="1"/>
+                    </pic:cNvPicPr>
+                  </pic:nvPicPr>
+                  <pic:blipFill rotWithShape="1">
+                    <a:blip r:embed="rId28">
+                      <a:extLst>
+                        <a:ext uri="{28A0092B-C50C-407E-A947-70E740481C1C}">
+                          <a14:useLocalDpi xmlns:a14="http://schemas.microsoft.com/office/drawing/2010/main" val="0"/>
+                        </a:ext>
+                      </a:extLst>
+                    </a:blip>
+                    <a:srcRect t="32030" b="22532"/>
+                    <a:stretch/>
+                  </pic:blipFill>
+                  <pic:spPr bwMode="auto">
+                    <a:xfrm>
+                      <a:off x="0" y="0"/>
+                      <a:ext cx="5394960" cy="1859280"/>
+                    </a:xfrm>
+                    <a:prstGeom prst="rect">
+                      <a:avLst/>
+                    </a:prstGeom>
+                    <a:noFill/>
+                    <a:ln>
+                      <a:noFill/>
+                    </a:ln>
+                    <a:extLst>
+                      <a:ext uri="{53640926-AAD7-44D8-BBD7-CCE9431645EC}">
+                        <a14:shadowObscured xmlns:a14="http://schemas.microsoft.com/office/drawing/2010/main"/>
+                      </a:ext>
+                    </a:extLst>
+                  </pic:spPr>
+                </pic:pic>
+              </a:graphicData>
+            </a:graphic>
+          </wp:inline>
+        </w:drawing>
+      </w:r>
+    </w:p>
+    <w:p>
+      <w:pPr>
+        <w:rPr>
+          <w:noProof/>
+        </w:rPr>
+      </w:pPr>
+    </w:p>
+    <w:p>
+      <w:pPr>
+        <w:rPr>
+          <w:noProof/>
+        </w:rPr>
+      </w:pPr>
+      <w:r>
+        <w:rPr>
+          <w:noProof/>
+        </w:rPr>
+        <w:tab/>
+        <w:t xml:space="preserve">Depois de editado reiniciamos a máquina e verificamos: </w:t>
+      </w:r>
+    </w:p>
+    <w:p>
+      <w:pPr>
+        <w:rPr>
+          <w:noProof/>
+        </w:rPr>
+      </w:pPr>
+      <w:r>
+        <w:rPr>
+          <w:noProof/>
+        </w:rPr>
+        <w:drawing>
+          <wp:inline distT="0" distB="0" distL="0" distR="0" wp14:anchorId="46F3B113" wp14:editId="0DDCFC73">
+            <wp:extent cx="5394960" cy="1737360"/>
+            <wp:effectExtent l="0" t="0" r="0" b="0"/>
+            <wp:docPr id="24" name="Imagem 24"/>
+            <wp:cNvGraphicFramePr>
+              <a:graphicFrameLocks xmlns:a="http://schemas.openxmlformats.org/drawingml/2006/main" noChangeAspect="1"/>
+            </wp:cNvGraphicFramePr>
+            <a:graphic xmlns:a="http://schemas.openxmlformats.org/drawingml/2006/main">
+              <a:graphicData uri="http://schemas.openxmlformats.org/drawingml/2006/picture">
+                <pic:pic xmlns:pic="http://schemas.openxmlformats.org/drawingml/2006/picture">
+                  <pic:nvPicPr>
+                    <pic:cNvPr id="0" name="Picture 13"/>
+                    <pic:cNvPicPr>
+                      <a:picLocks noChangeAspect="1" noChangeArrowheads="1"/>
+                    </pic:cNvPicPr>
+                  </pic:nvPicPr>
+                  <pic:blipFill>
+                    <a:blip r:embed="rId29">
+                      <a:extLst>
+                        <a:ext uri="{28A0092B-C50C-407E-A947-70E740481C1C}">
+                          <a14:useLocalDpi xmlns:a14="http://schemas.microsoft.com/office/drawing/2010/main" val="0"/>
+                        </a:ext>
+                      </a:extLst>
+                    </a:blip>
+                    <a:srcRect/>
+                    <a:stretch>
+                      <a:fillRect/>
+                    </a:stretch>
+                  </pic:blipFill>
+                  <pic:spPr bwMode="auto">
+                    <a:xfrm>
+                      <a:off x="0" y="0"/>
+                      <a:ext cx="5394960" cy="1737360"/>
+                    </a:xfrm>
+                    <a:prstGeom prst="rect">
+                      <a:avLst/>
+                    </a:prstGeom>
+                    <a:noFill/>
+                    <a:ln>
+                      <a:noFill/>
+                    </a:ln>
+                  </pic:spPr>
+                </pic:pic>
+              </a:graphicData>
+            </a:graphic>
+          </wp:inline>
+        </w:drawing>
+      </w:r>
+    </w:p>
+    <w:p>
+      <w:pPr>
+        <w:rPr>
+          <w:noProof/>
+        </w:rPr>
+      </w:pPr>
+      <w:r>
+        <w:rPr>
+          <w:noProof/>
+        </w:rPr>
+        <w:tab/>
+        <w:t>Para configurar a mensagem de pós-login dinamicamente foi necessário criar um script. Para isso editamos o ficheiro profile .</w:t>
+      </w:r>
+    </w:p>
+    <w:p>
+      <w:pPr>
+        <w:rPr>
+          <w:noProof/>
+        </w:rPr>
+      </w:pPr>
+      <w:r>
+        <w:rPr>
+          <w:noProof/>
+        </w:rPr>
+        <w:tab/>
+      </w:r>
+      <w:r>
+        <w:rPr>
+          <w:noProof/>
+        </w:rPr>
+        <w:tab/>
+      </w:r>
+      <w:r>
+        <w:rPr>
+          <w:noProof/>
+        </w:rPr>
+        <w:tab/>
+      </w:r>
+      <w:r>
+        <w:rPr>
+          <w:noProof/>
+        </w:rPr>
+        <w:drawing>
+          <wp:inline distT="0" distB="0" distL="0" distR="0" wp14:anchorId="71CD7362" wp14:editId="71D06BDD">
+            <wp:extent cx="2308860" cy="152400"/>
+            <wp:effectExtent l="0" t="0" r="0" b="0"/>
+            <wp:docPr id="25" name="Imagem 25"/>
+            <wp:cNvGraphicFramePr>
+              <a:graphicFrameLocks xmlns:a="http://schemas.openxmlformats.org/drawingml/2006/main" noChangeAspect="1"/>
+            </wp:cNvGraphicFramePr>
+            <a:graphic xmlns:a="http://schemas.openxmlformats.org/drawingml/2006/main">
+              <a:graphicData uri="http://schemas.openxmlformats.org/drawingml/2006/picture">
+                <pic:pic xmlns:pic="http://schemas.openxmlformats.org/drawingml/2006/picture">
+                  <pic:nvPicPr>
+                    <pic:cNvPr id="0" name="Picture 14"/>
+                    <pic:cNvPicPr>
+                      <a:picLocks noChangeAspect="1" noChangeArrowheads="1"/>
+                    </pic:cNvPicPr>
+                  </pic:nvPicPr>
+                  <pic:blipFill>
+                    <a:blip r:embed="rId30">
+                      <a:extLst>
+                        <a:ext uri="{28A0092B-C50C-407E-A947-70E740481C1C}">
+                          <a14:useLocalDpi xmlns:a14="http://schemas.microsoft.com/office/drawing/2010/main" val="0"/>
+                        </a:ext>
+                      </a:extLst>
+                    </a:blip>
+                    <a:srcRect/>
+                    <a:stretch>
+                      <a:fillRect/>
+                    </a:stretch>
+                  </pic:blipFill>
+                  <pic:spPr bwMode="auto">
+                    <a:xfrm>
+                      <a:off x="0" y="0"/>
+                      <a:ext cx="2308860" cy="152400"/>
+                    </a:xfrm>
+                    <a:prstGeom prst="rect">
+                      <a:avLst/>
+                    </a:prstGeom>
+                    <a:noFill/>
+                    <a:ln>
+                      <a:noFill/>
+                    </a:ln>
+                  </pic:spPr>
+                </pic:pic>
+              </a:graphicData>
+            </a:graphic>
+          </wp:inline>
+        </w:drawing>
+      </w:r>
+    </w:p>
+    <w:p>
+      <w:pPr>
+        <w:rPr>
+          <w:noProof/>
+        </w:rPr>
+      </w:pPr>
+      <w:r>
+        <w:rPr>
+          <w:noProof/>
+        </w:rPr>
+        <w:tab/>
+      </w:r>
+      <w:r>
+        <w:rPr>
+          <w:noProof/>
+        </w:rPr>
+        <w:drawing>
+          <wp:inline distT="0" distB="0" distL="0" distR="0" wp14:anchorId="63C6E176" wp14:editId="5FC46686">
+            <wp:extent cx="4396740" cy="1264920"/>
+            <wp:effectExtent l="0" t="0" r="3810" b="0"/>
+            <wp:docPr id="26" name="Imagem 26"/>
+            <wp:cNvGraphicFramePr>
+              <a:graphicFrameLocks xmlns:a="http://schemas.openxmlformats.org/drawingml/2006/main" noChangeAspect="1"/>
+            </wp:cNvGraphicFramePr>
+            <a:graphic xmlns:a="http://schemas.openxmlformats.org/drawingml/2006/main">
+              <a:graphicData uri="http://schemas.openxmlformats.org/drawingml/2006/picture">
+                <pic:pic xmlns:pic="http://schemas.openxmlformats.org/drawingml/2006/picture">
+                  <pic:nvPicPr>
+                    <pic:cNvPr id="0" name="Picture 16"/>
+                    <pic:cNvPicPr>
+                      <a:picLocks noChangeAspect="1" noChangeArrowheads="1"/>
+                    </pic:cNvPicPr>
+                  </pic:nvPicPr>
+                  <pic:blipFill rotWithShape="1">
+                    <a:blip r:embed="rId31">
+                      <a:extLst>
+                        <a:ext uri="{28A0092B-C50C-407E-A947-70E740481C1C}">
+                          <a14:useLocalDpi xmlns:a14="http://schemas.microsoft.com/office/drawing/2010/main" val="0"/>
+                        </a:ext>
+                      </a:extLst>
+                    </a:blip>
+                    <a:srcRect t="72379"/>
+                    <a:stretch/>
+                  </pic:blipFill>
+                  <pic:spPr bwMode="auto">
+                    <a:xfrm>
+                      <a:off x="0" y="0"/>
+                      <a:ext cx="4396740" cy="1264920"/>
+                    </a:xfrm>
+                    <a:prstGeom prst="rect">
+                      <a:avLst/>
+                    </a:prstGeom>
+                    <a:noFill/>
+                    <a:ln>
+                      <a:noFill/>
+                    </a:ln>
+                    <a:extLst>
+                      <a:ext uri="{53640926-AAD7-44D8-BBD7-CCE9431645EC}">
+                        <a14:shadowObscured xmlns:a14="http://schemas.microsoft.com/office/drawing/2010/main"/>
+                      </a:ext>
+                    </a:extLst>
+                  </pic:spPr>
+                </pic:pic>
+              </a:graphicData>
+            </a:graphic>
+          </wp:inline>
+        </w:drawing>
+      </w:r>
+    </w:p>
+    <w:p>
+      <w:pPr>
+        <w:rPr>
+          <w:noProof/>
+        </w:rPr>
+      </w:pPr>
+      <w:r>
+        <w:rPr>
+          <w:noProof/>
+        </w:rPr>
+        <w:tab/>
+        <w:t>Reiniciamos a máquina e o resultado foi:</w:t>
+      </w:r>
+    </w:p>
+    <w:p>
+      <w:pPr>
+        <w:rPr>
+          <w:noProof/>
+        </w:rPr>
+      </w:pPr>
+      <w:r>
+        <w:rPr>
+          <w:noProof/>
+        </w:rPr>
+        <w:t xml:space="preserve">      </w:t>
+      </w:r>
+      <w:r>
+        <w:rPr>
+          <w:noProof/>
+        </w:rPr>
+        <w:drawing>
+          <wp:inline distT="0" distB="0" distL="0" distR="0" wp14:anchorId="0C9E09C9" wp14:editId="25EA1519">
+            <wp:extent cx="4762500" cy="403860"/>
+            <wp:effectExtent l="0" t="0" r="0" b="0"/>
+            <wp:docPr id="27" name="Imagem 27"/>
+            <wp:cNvGraphicFramePr>
+              <a:graphicFrameLocks xmlns:a="http://schemas.openxmlformats.org/drawingml/2006/main" noChangeAspect="1"/>
+            </wp:cNvGraphicFramePr>
+            <a:graphic xmlns:a="http://schemas.openxmlformats.org/drawingml/2006/main">
+              <a:graphicData uri="http://schemas.openxmlformats.org/drawingml/2006/picture">
+                <pic:pic xmlns:pic="http://schemas.openxmlformats.org/drawingml/2006/picture">
+                  <pic:nvPicPr>
+                    <pic:cNvPr id="0" name="Picture 17"/>
+                    <pic:cNvPicPr>
+                      <a:picLocks noChangeAspect="1" noChangeArrowheads="1"/>
+                    </pic:cNvPicPr>
+                  </pic:nvPicPr>
+                  <pic:blipFill rotWithShape="1">
+                    <a:blip r:embed="rId32">
+                      <a:extLst>
+                        <a:ext uri="{28A0092B-C50C-407E-A947-70E740481C1C}">
+                          <a14:useLocalDpi xmlns:a14="http://schemas.microsoft.com/office/drawing/2010/main" val="0"/>
+                        </a:ext>
+                      </a:extLst>
+                    </a:blip>
+                    <a:srcRect b="55085"/>
+                    <a:stretch/>
+                  </pic:blipFill>
+                  <pic:spPr bwMode="auto">
+                    <a:xfrm>
+                      <a:off x="0" y="0"/>
+                      <a:ext cx="4762500" cy="403860"/>
+                    </a:xfrm>
+                    <a:prstGeom prst="rect">
+                      <a:avLst/>
+                    </a:prstGeom>
+                    <a:noFill/>
+                    <a:ln>
+                      <a:noFill/>
+                    </a:ln>
+                    <a:extLst>
+                      <a:ext uri="{53640926-AAD7-44D8-BBD7-CCE9431645EC}">
+                        <a14:shadowObscured xmlns:a14="http://schemas.microsoft.com/office/drawing/2010/main"/>
+                      </a:ext>
+                    </a:extLst>
+                  </pic:spPr>
+                </pic:pic>
+              </a:graphicData>
+            </a:graphic>
+          </wp:inline>
+        </w:drawing>
+      </w:r>
+    </w:p>
+    <w:p>
+      <w:pPr>
+        <w:rPr>
+          <w:lang w:val="pt"/>
+        </w:rPr>
+      </w:pPr>
+    </w:p>
+    <w:p>
+      <w:pPr>
+        <w:pStyle w:val="Ttulo2"/>
+        <w:rPr>
+          <w:lang w:val="pt"/>
+        </w:rPr>
+      </w:pPr>
+      <w:r>
+        <w:rPr>
+          <w:lang w:val="pt"/>
+        </w:rPr>
         <w:br w:type="page"/>
       </w:r>
-      <w:bookmarkStart w:id="15" w:name="_Toc57991443"/>
+      <w:bookmarkStart w:id="16" w:name="_Toc57991443"/>
       <w:r>
         <w:rPr>
           <w:lang w:val="pt"/>
@@ -4217,7 +5989,7 @@
         <w:lastRenderedPageBreak/>
         <w:t>Caso de Uso 8</w:t>
       </w:r>
-      <w:bookmarkEnd w:id="15"/>
+      <w:bookmarkEnd w:id="16"/>
     </w:p>
     <w:sectPr>
       <w:pgSz w:w="12240" w:h="15840"/>

</xml_diff>

<commit_message>
Update relatório de ASIST
</commit_message>
<xml_diff>
--- a/relatório asist/Relatório de ASIST.docx
+++ b/relatório asist/Relatório de ASIST.docx
@@ -1,6 +1,6 @@
 
 <file path=word/document.xml><?xml version="1.0" encoding="utf-8"?>
-<w:document xmlns:wpc="http://schemas.microsoft.com/office/word/2010/wordprocessingCanvas" xmlns:cx="http://schemas.microsoft.com/office/drawing/2014/chartex" xmlns:cx1="http://schemas.microsoft.com/office/drawing/2015/9/8/chartex" xmlns:cx2="http://schemas.microsoft.com/office/drawing/2015/10/21/chartex" xmlns:cx3="http://schemas.microsoft.com/office/drawing/2016/5/9/chartex" xmlns:cx4="http://schemas.microsoft.com/office/drawing/2016/5/10/chartex" xmlns:cx5="http://schemas.microsoft.com/office/drawing/2016/5/11/chartex" xmlns:cx6="http://schemas.microsoft.com/office/drawing/2016/5/12/chartex" xmlns:cx7="http://schemas.microsoft.com/office/drawing/2016/5/13/chartex" xmlns:cx8="http://schemas.microsoft.com/office/drawing/2016/5/14/chartex" xmlns:mc="http://schemas.openxmlformats.org/markup-compatibility/2006" xmlns:aink="http://schemas.microsoft.com/office/drawing/2016/ink" xmlns:am3d="http://schemas.microsoft.com/office/drawing/2017/model3d" xmlns:o="urn:schemas-microsoft-com:office:office" xmlns:r="http://schemas.openxmlformats.org/officeDocument/2006/relationships" xmlns:m="http://schemas.openxmlformats.org/officeDocument/2006/math" xmlns:v="urn:schemas-microsoft-com:vml" xmlns:wp14="http://schemas.microsoft.com/office/word/2010/wordprocessingDrawing" xmlns:wp="http://schemas.openxmlformats.org/drawingml/2006/wordprocessingDrawing" xmlns:w10="urn:schemas-microsoft-com:office:word" xmlns:w="http://schemas.openxmlformats.org/wordprocessingml/2006/main" xmlns:w14="http://schemas.microsoft.com/office/word/2010/wordml" xmlns:w15="http://schemas.microsoft.com/office/word/2012/wordml" xmlns:w16cex="http://schemas.microsoft.com/office/word/2018/wordml/cex" xmlns:w16cid="http://schemas.microsoft.com/office/word/2016/wordml/cid" xmlns:w16="http://schemas.microsoft.com/office/word/2018/wordml" xmlns:w16se="http://schemas.microsoft.com/office/word/2015/wordml/symex" xmlns:wpg="http://schemas.microsoft.com/office/word/2010/wordprocessingGroup" xmlns:wpi="http://schemas.microsoft.com/office/word/2010/wordprocessingInk" xmlns:wne="http://schemas.microsoft.com/office/word/2006/wordml" xmlns:wps="http://schemas.microsoft.com/office/word/2010/wordprocessingShape" mc:Ignorable="w14 w15 w16se w16cid w16 w16cex wp14">
+<w:document xmlns:wpc="http://schemas.microsoft.com/office/word/2010/wordprocessingCanvas" xmlns:cx="http://schemas.microsoft.com/office/drawing/2014/chartex" xmlns:cx1="http://schemas.microsoft.com/office/drawing/2015/9/8/chartex" xmlns:cx2="http://schemas.microsoft.com/office/drawing/2015/10/21/chartex" xmlns:cx3="http://schemas.microsoft.com/office/drawing/2016/5/9/chartex" xmlns:cx4="http://schemas.microsoft.com/office/drawing/2016/5/10/chartex" xmlns:cx5="http://schemas.microsoft.com/office/drawing/2016/5/11/chartex" xmlns:cx6="http://schemas.microsoft.com/office/drawing/2016/5/12/chartex" xmlns:cx7="http://schemas.microsoft.com/office/drawing/2016/5/13/chartex" xmlns:cx8="http://schemas.microsoft.com/office/drawing/2016/5/14/chartex" xmlns:mc="http://schemas.openxmlformats.org/markup-compatibility/2006" xmlns:aink="http://schemas.microsoft.com/office/drawing/2016/ink" xmlns:am3d="http://schemas.microsoft.com/office/drawing/2017/model3d" xmlns:o="urn:schemas-microsoft-com:office:office" xmlns:r="http://schemas.openxmlformats.org/officeDocument/2006/relationships" xmlns:m="http://schemas.openxmlformats.org/officeDocument/2006/math" xmlns:v="urn:schemas-microsoft-com:vml" xmlns:wp14="http://schemas.microsoft.com/office/word/2010/wordprocessingDrawing" xmlns:wp="http://schemas.openxmlformats.org/drawingml/2006/wordprocessingDrawing" xmlns:w10="urn:schemas-microsoft-com:office:word" xmlns:w="http://schemas.openxmlformats.org/wordprocessingml/2006/main" xmlns:w14="http://schemas.microsoft.com/office/word/2010/wordml" xmlns:w15="http://schemas.microsoft.com/office/word/2012/wordml" xmlns:w16cex="http://schemas.microsoft.com/office/word/2018/wordml/cex" xmlns:w16cid="http://schemas.microsoft.com/office/word/2016/wordml/cid" xmlns:w16="http://schemas.microsoft.com/office/word/2018/wordml" xmlns:w16se="http://schemas.microsoft.com/office/word/2015/wordml/symex" xmlns:wpg="http://schemas.microsoft.com/office/word/2010/wordprocessingGroup" xmlns:wpi="http://schemas.microsoft.com/office/word/2010/wordprocessingInk" xmlns:wne="http://schemas.microsoft.com/office/word/2006/wordml" xmlns:wps="http://schemas.microsoft.com/office/word/2010/wordprocessingShape" xmlns:a="http://schemas.openxmlformats.org/drawingml/2006/main" xmlns:pic="http://schemas.openxmlformats.org/drawingml/2006/picture" xmlns:a14="http://schemas.microsoft.com/office/drawing/2010/main" mc:Ignorable="w14 w15 w16se w16cid w16 w16cex wp14">
   <w:body>
     <w:p>
       <w:pPr>
@@ -17,7 +17,7 @@
           <w:lang w:val="pt"/>
         </w:rPr>
       </w:pPr>
-      <w:bookmarkStart w:id="0" w:name="_Hlk58010448"/>
+      <w:bookmarkStart w:name="_Hlk58010448" w:id="0"/>
       <w:bookmarkEnd w:id="0"/>
       <w:r>
         <w:rPr>
@@ -434,7 +434,7 @@
           <w:noProof/>
         </w:rPr>
       </w:pPr>
-      <w:hyperlink w:anchor="_Toc58158061" w:history="1">
+      <w:hyperlink w:history="1" w:anchor="_Toc58158061">
         <w:r>
           <w:rPr>
             <w:rStyle w:val="Hiperligao"/>
@@ -503,7 +503,7 @@
           <w:noProof/>
         </w:rPr>
       </w:pPr>
-      <w:hyperlink w:anchor="_Toc58158062" w:history="1">
+      <w:hyperlink w:history="1" w:anchor="_Toc58158062">
         <w:r>
           <w:rPr>
             <w:rStyle w:val="Hiperligao"/>
@@ -572,7 +572,7 @@
           <w:noProof/>
         </w:rPr>
       </w:pPr>
-      <w:hyperlink w:anchor="_Toc58158063" w:history="1">
+      <w:hyperlink w:history="1" w:anchor="_Toc58158063">
         <w:r>
           <w:rPr>
             <w:rStyle w:val="Hiperligao"/>
@@ -641,7 +641,7 @@
           <w:noProof/>
         </w:rPr>
       </w:pPr>
-      <w:hyperlink w:anchor="_Toc58158064" w:history="1">
+      <w:hyperlink w:history="1" w:anchor="_Toc58158064">
         <w:r>
           <w:rPr>
             <w:rStyle w:val="Hiperligao"/>
@@ -710,7 +710,7 @@
           <w:noProof/>
         </w:rPr>
       </w:pPr>
-      <w:hyperlink w:anchor="_Toc58158065" w:history="1">
+      <w:hyperlink w:history="1" w:anchor="_Toc58158065">
         <w:r>
           <w:rPr>
             <w:rStyle w:val="Hiperligao"/>
@@ -779,7 +779,7 @@
           <w:noProof/>
         </w:rPr>
       </w:pPr>
-      <w:hyperlink w:anchor="_Toc58158066" w:history="1">
+      <w:hyperlink w:history="1" w:anchor="_Toc58158066">
         <w:r>
           <w:rPr>
             <w:rStyle w:val="Hiperligao"/>
@@ -847,7 +847,7 @@
           <w:noProof/>
         </w:rPr>
       </w:pPr>
-      <w:hyperlink w:anchor="_Toc58158067" w:history="1">
+      <w:hyperlink w:history="1" w:anchor="_Toc58158067">
         <w:r>
           <w:rPr>
             <w:rStyle w:val="Hiperligao"/>
@@ -916,7 +916,7 @@
           <w:noProof/>
         </w:rPr>
       </w:pPr>
-      <w:hyperlink w:anchor="_Toc58158068" w:history="1">
+      <w:hyperlink w:history="1" w:anchor="_Toc58158068">
         <w:r>
           <w:rPr>
             <w:rStyle w:val="Hiperligao"/>
@@ -985,7 +985,7 @@
           <w:noProof/>
         </w:rPr>
       </w:pPr>
-      <w:hyperlink w:anchor="_Toc58158069" w:history="1">
+      <w:hyperlink w:history="1" w:anchor="_Toc58158069">
         <w:r>
           <w:rPr>
             <w:rStyle w:val="Hiperligao"/>
@@ -1054,7 +1054,7 @@
           <w:noProof/>
         </w:rPr>
       </w:pPr>
-      <w:hyperlink w:anchor="_Toc58158070" w:history="1">
+      <w:hyperlink w:history="1" w:anchor="_Toc58158070">
         <w:r>
           <w:rPr>
             <w:rStyle w:val="Hiperligao"/>
@@ -1123,7 +1123,7 @@
           <w:noProof/>
         </w:rPr>
       </w:pPr>
-      <w:hyperlink w:anchor="_Toc58158071" w:history="1">
+      <w:hyperlink w:history="1" w:anchor="_Toc58158071">
         <w:r>
           <w:rPr>
             <w:rStyle w:val="Hiperligao"/>
@@ -1192,7 +1192,7 @@
           <w:noProof/>
         </w:rPr>
       </w:pPr>
-      <w:hyperlink w:anchor="_Toc58158072" w:history="1">
+      <w:hyperlink w:history="1" w:anchor="_Toc58158072">
         <w:r>
           <w:rPr>
             <w:rStyle w:val="Hiperligao"/>
@@ -1261,7 +1261,7 @@
           <w:noProof/>
         </w:rPr>
       </w:pPr>
-      <w:hyperlink w:anchor="_Toc58158073" w:history="1">
+      <w:hyperlink w:history="1" w:anchor="_Toc58158073">
         <w:r>
           <w:rPr>
             <w:rStyle w:val="Hiperligao"/>
@@ -1330,7 +1330,7 @@
           <w:noProof/>
         </w:rPr>
       </w:pPr>
-      <w:hyperlink w:anchor="_Toc58158074" w:history="1">
+      <w:hyperlink w:history="1" w:anchor="_Toc58158074">
         <w:r>
           <w:rPr>
             <w:rStyle w:val="Hiperligao"/>
@@ -1399,7 +1399,7 @@
           <w:noProof/>
         </w:rPr>
       </w:pPr>
-      <w:hyperlink w:anchor="_Toc58158075" w:history="1">
+      <w:hyperlink w:history="1" w:anchor="_Toc58158075">
         <w:r>
           <w:rPr>
             <w:rStyle w:val="Hiperligao"/>
@@ -1468,7 +1468,7 @@
           <w:noProof/>
         </w:rPr>
       </w:pPr>
-      <w:hyperlink w:anchor="_Toc58158076" w:history="1">
+      <w:hyperlink w:history="1" w:anchor="_Toc58158076">
         <w:r>
           <w:rPr>
             <w:rStyle w:val="Hiperligao"/>
@@ -1537,7 +1537,7 @@
           <w:noProof/>
         </w:rPr>
       </w:pPr>
-      <w:hyperlink w:anchor="_Toc58158077" w:history="1">
+      <w:hyperlink w:history="1" w:anchor="_Toc58158077">
         <w:r>
           <w:rPr>
             <w:rStyle w:val="Hiperligao"/>
@@ -1605,7 +1605,7 @@
           <w:noProof/>
         </w:rPr>
       </w:pPr>
-      <w:hyperlink w:anchor="_Toc58158078" w:history="1">
+      <w:hyperlink w:history="1" w:anchor="_Toc58158078">
         <w:r>
           <w:rPr>
             <w:rStyle w:val="Hiperligao"/>
@@ -1673,7 +1673,7 @@
           <w:noProof/>
         </w:rPr>
       </w:pPr>
-      <w:hyperlink w:anchor="_Toc58158079" w:history="1">
+      <w:hyperlink w:history="1" w:anchor="_Toc58158079">
         <w:r>
           <w:rPr>
             <w:rStyle w:val="Hiperligao"/>
@@ -1742,7 +1742,7 @@
           <w:noProof/>
         </w:rPr>
       </w:pPr>
-      <w:hyperlink w:anchor="_Toc58158080" w:history="1">
+      <w:hyperlink w:history="1" w:anchor="_Toc58158080">
         <w:r>
           <w:rPr>
             <w:rStyle w:val="Hiperligao"/>
@@ -1811,7 +1811,7 @@
           <w:noProof/>
         </w:rPr>
       </w:pPr>
-      <w:hyperlink w:anchor="_Toc58158081" w:history="1">
+      <w:hyperlink w:history="1" w:anchor="_Toc58158081">
         <w:r>
           <w:rPr>
             <w:rStyle w:val="Hiperligao"/>
@@ -1879,7 +1879,7 @@
           <w:noProof/>
         </w:rPr>
       </w:pPr>
-      <w:hyperlink w:anchor="_Toc58158082" w:history="1">
+      <w:hyperlink w:history="1" w:anchor="_Toc58158082">
         <w:r>
           <w:rPr>
             <w:rStyle w:val="Hiperligao"/>
@@ -1963,7 +1963,7 @@
         </w:rPr>
         <w:br w:type="page"/>
       </w:r>
-      <w:bookmarkStart w:id="1" w:name="_Toc58158061"/>
+      <w:bookmarkStart w:name="_Toc58158061" w:id="1"/>
       <w:r>
         <w:rPr>
           <w:lang w:val="pt"/>
@@ -1987,7 +1987,7 @@
           <w:lang w:val="pt"/>
         </w:rPr>
       </w:pPr>
-      <w:bookmarkStart w:id="2" w:name="_Toc58158062"/>
+      <w:bookmarkStart w:name="_Toc58158062" w:id="2"/>
       <w:r>
         <w:rPr>
           <w:lang w:val="pt"/>
@@ -2047,7 +2047,7 @@
           <w:lang w:val="pt"/>
         </w:rPr>
       </w:pPr>
-      <w:bookmarkStart w:id="3" w:name="_Toc58158063"/>
+      <w:bookmarkStart w:name="_Toc58158063" w:id="3"/>
       <w:r>
         <w:rPr>
           <w:lang w:val="pt"/>
@@ -2465,8 +2465,8 @@
       </w:r>
       <w:r>
         <w:rPr>
-          <w:b/>
-          <w:bCs/>
+          <w:b w:val="1"/>
+          <w:bCs w:val="1"/>
           <w:lang w:val="pt"/>
         </w:rPr>
         <w:t>sudo service isc-dhcp-server start</w:t>
@@ -2651,8 +2651,8 @@
       </w:r>
       <w:r>
         <w:rPr>
-          <w:b/>
-          <w:bCs/>
+          <w:b w:val="1"/>
+          <w:bCs w:val="1"/>
           <w:lang w:val="pt"/>
         </w:rPr>
         <w:t>Adicionar funções e funcionalidades</w:t>
@@ -2775,6 +2775,10 @@
           </wp:anchor>
         </w:drawing>
       </w:r>
+      <w:r>
+        <w:rPr/>
+        <w:t/>
+      </w:r>
     </w:p>
     <w:p>
       <w:pPr>
@@ -2865,8 +2869,8 @@
       </w:r>
       <w:r>
         <w:rPr>
-          <w:b/>
-          <w:bCs/>
+          <w:b w:val="1"/>
+          <w:bCs w:val="1"/>
           <w:lang w:val="pt"/>
         </w:rPr>
         <w:t>Gestor de DHCP</w:t>
@@ -2978,8 +2982,8 @@
       </w:r>
       <w:r>
         <w:rPr>
-          <w:b/>
-          <w:bCs/>
+          <w:b w:val="1"/>
+          <w:bCs w:val="1"/>
           <w:lang w:val="pt"/>
         </w:rPr>
         <w:t xml:space="preserve"> IPv4</w:t>
@@ -2992,8 +2996,8 @@
       </w:r>
       <w:r>
         <w:rPr>
-          <w:b/>
-          <w:bCs/>
+          <w:b w:val="1"/>
+          <w:bCs w:val="1"/>
           <w:lang w:val="pt"/>
         </w:rPr>
         <w:t>Novo âmbito...</w:t>
@@ -3111,8 +3115,8 @@
       </w:r>
       <w:r>
         <w:rPr>
-          <w:b/>
-          <w:bCs/>
+          <w:b w:val="1"/>
+          <w:bCs w:val="1"/>
           <w:lang w:val="pt"/>
         </w:rPr>
         <w:t>192.168.125.0/24</w:t>
@@ -3228,7 +3232,7 @@
         </w:rPr>
         <w:br w:type="page"/>
       </w:r>
-      <w:bookmarkStart w:id="4" w:name="_Toc58158064"/>
+      <w:bookmarkStart w:name="_Toc58158064" w:id="4"/>
       <w:r>
         <w:rPr>
           <w:lang w:val="pt"/>
@@ -3252,7 +3256,7 @@
           <w:lang w:val="pt"/>
         </w:rPr>
       </w:pPr>
-      <w:bookmarkStart w:id="5" w:name="_Toc58158065"/>
+      <w:bookmarkStart w:name="_Toc58158065" w:id="5"/>
       <w:r>
         <w:rPr>
           <w:lang w:val="pt"/>
@@ -3300,8 +3304,8 @@
       <w:pPr>
         <w:pStyle w:val="Ttulo3"/>
       </w:pPr>
-      <w:bookmarkStart w:id="6" w:name="_Toc57991441"/>
-      <w:bookmarkStart w:id="7" w:name="_Toc58158066"/>
+      <w:bookmarkStart w:name="_Toc57991441" w:id="6"/>
+      <w:bookmarkStart w:name="_Toc58158066" w:id="7"/>
       <w:r>
         <w:t>Resolução proposta:</w:t>
       </w:r>
@@ -3314,6 +3318,8 @@
     <w:p>
       <w:r>
         <w:tab/>
+      </w:r>
+      <w:r>
         <w:t xml:space="preserve">Primeiramente começamos por definir a range do </w:t>
       </w:r>
       <w:proofErr w:type="spellStart"/>
@@ -3335,51 +3341,41 @@
     </w:p>
     <w:p>
       <w:r>
-        <w:rPr>
-          <w:noProof/>
-        </w:rPr>
         <w:drawing>
-          <wp:inline distT="0" distB="0" distL="0" distR="0" wp14:anchorId="2252B499" wp14:editId="59E7097A">
+          <wp:inline wp14:editId="39E9EAB8" wp14:anchorId="2252B499">
             <wp:extent cx="2727960" cy="175260"/>
             <wp:effectExtent l="0" t="0" r="0" b="0"/>
-            <wp:docPr id="7" name="Imagem 7"/>
+            <wp:docPr id="7" name="Imagem 7" title=""/>
             <wp:cNvGraphicFramePr>
-              <a:graphicFrameLocks xmlns:a="http://schemas.openxmlformats.org/drawingml/2006/main" noChangeAspect="1"/>
+              <a:graphicFrameLocks noChangeAspect="1"/>
             </wp:cNvGraphicFramePr>
-            <a:graphic xmlns:a="http://schemas.openxmlformats.org/drawingml/2006/main">
+            <a:graphic>
               <a:graphicData uri="http://schemas.openxmlformats.org/drawingml/2006/picture">
-                <pic:pic xmlns:pic="http://schemas.openxmlformats.org/drawingml/2006/picture">
+                <pic:pic>
                   <pic:nvPicPr>
-                    <pic:cNvPr id="0" name="Picture 1"/>
-                    <pic:cNvPicPr>
-                      <a:picLocks noChangeAspect="1" noChangeArrowheads="1"/>
-                    </pic:cNvPicPr>
+                    <pic:cNvPr id="0" name="Imagem 7"/>
+                    <pic:cNvPicPr/>
                   </pic:nvPicPr>
                   <pic:blipFill>
-                    <a:blip r:embed="rId14">
-                      <a:extLst>
+                    <a:blip r:embed="R17258e4676694479">
+                      <a:extLst xmlns:a="http://schemas.openxmlformats.org/drawingml/2006/main">
                         <a:ext uri="{28A0092B-C50C-407E-A947-70E740481C1C}">
                           <a14:useLocalDpi xmlns:a14="http://schemas.microsoft.com/office/drawing/2010/main" val="0"/>
                         </a:ext>
                       </a:extLst>
                     </a:blip>
-                    <a:srcRect/>
                     <a:stretch>
                       <a:fillRect/>
                     </a:stretch>
                   </pic:blipFill>
-                  <pic:spPr bwMode="auto">
-                    <a:xfrm>
+                  <pic:spPr>
+                    <a:xfrm rot="0" flipH="0" flipV="0">
                       <a:off x="0" y="0"/>
                       <a:ext cx="2727960" cy="175260"/>
                     </a:xfrm>
                     <a:prstGeom prst="rect">
                       <a:avLst/>
                     </a:prstGeom>
-                    <a:noFill/>
-                    <a:ln>
-                      <a:noFill/>
-                    </a:ln>
                   </pic:spPr>
                 </pic:pic>
               </a:graphicData>
@@ -3391,6 +3387,8 @@
     <w:p>
       <w:r>
         <w:tab/>
+      </w:r>
+      <w:r>
         <w:t xml:space="preserve">Depois de aberto o ficheiro colocamos o endereço de </w:t>
       </w:r>
       <w:proofErr w:type="spellStart"/>
@@ -3492,6 +3490,8 @@
     <w:p>
       <w:r>
         <w:tab/>
+      </w:r>
+      <w:r>
         <w:t>Definindo a range no Linux passamos agora para o Windows.</w:t>
       </w:r>
     </w:p>
@@ -3499,6 +3499,9 @@
       <w:r>
         <w:lastRenderedPageBreak/>
         <w:tab/>
+      </w:r>
+      <w:r>
+        <w:rPr/>
         <w:t>Para configurarmos a range temos de ir a Ferramentas -&gt; DHCP.</w:t>
       </w:r>
       <w:r>
@@ -3561,6 +3564,9 @@
     <w:p>
       <w:r>
         <w:tab/>
+      </w:r>
+      <w:r>
+        <w:rPr/>
         <w:t>Dentro do DHCP carregamos com o lado direito do mouse em cima do IPv4 e clicamos em adicionar novo âmbito.</w:t>
       </w:r>
       <w:r>
@@ -3697,6 +3703,9 @@
       </w:pPr>
       <w:r>
         <w:tab/>
+      </w:r>
+      <w:r>
+        <w:rPr/>
         <w:t>Concluímos a ação e verificamos que o âmbito foi adicionado à configuração do DHCP.</w:t>
       </w:r>
       <w:r>
@@ -3783,7 +3792,7 @@
         </w:rPr>
         <w:br w:type="page"/>
       </w:r>
-      <w:bookmarkStart w:id="8" w:name="_Toc58158067"/>
+      <w:bookmarkStart w:name="_Toc58158067" w:id="8"/>
       <w:r>
         <w:rPr>
           <w:lang w:val="pt"/>
@@ -3807,7 +3816,7 @@
           <w:lang w:val="pt"/>
         </w:rPr>
       </w:pPr>
-      <w:bookmarkStart w:id="9" w:name="_Toc58158068"/>
+      <w:bookmarkStart w:name="_Toc58158068" w:id="9"/>
       <w:r>
         <w:rPr>
           <w:lang w:val="pt"/>
@@ -3868,7 +3877,7 @@
           <w:lang w:val="pt"/>
         </w:rPr>
       </w:pPr>
-      <w:bookmarkStart w:id="10" w:name="_Toc58158069"/>
+      <w:bookmarkStart w:name="_Toc58158069" w:id="10"/>
       <w:r>
         <w:rPr>
           <w:lang w:val="pt"/>
@@ -3916,55 +3925,41 @@
         </w:rPr>
       </w:pPr>
       <w:r>
-        <w:rPr>
-          <w:rFonts w:ascii="Calibri" w:hAnsi="Calibri" w:cs="Calibri"/>
-          <w:noProof/>
-          <w:sz w:val="24"/>
-          <w:szCs w:val="24"/>
-          <w:lang w:val="pt"/>
-        </w:rPr>
         <w:drawing>
-          <wp:inline distT="0" distB="0" distL="0" distR="0" wp14:anchorId="06F03CD1" wp14:editId="4959C809">
+          <wp:inline wp14:editId="046F474D" wp14:anchorId="06F03CD1">
             <wp:extent cx="3390900" cy="180975"/>
             <wp:effectExtent l="0" t="0" r="0" b="0"/>
-            <wp:docPr id="1" name="Imagem 1"/>
+            <wp:docPr id="1" name="Imagem 1" title=""/>
             <wp:cNvGraphicFramePr>
-              <a:graphicFrameLocks xmlns:a="http://schemas.openxmlformats.org/drawingml/2006/main" noChangeAspect="1"/>
+              <a:graphicFrameLocks noChangeAspect="1"/>
             </wp:cNvGraphicFramePr>
-            <a:graphic xmlns:a="http://schemas.openxmlformats.org/drawingml/2006/main">
+            <a:graphic>
               <a:graphicData uri="http://schemas.openxmlformats.org/drawingml/2006/picture">
-                <pic:pic xmlns:pic="http://schemas.openxmlformats.org/drawingml/2006/picture">
+                <pic:pic>
                   <pic:nvPicPr>
-                    <pic:cNvPr id="0" name="Picture 1"/>
-                    <pic:cNvPicPr>
-                      <a:picLocks noChangeAspect="1" noChangeArrowheads="1"/>
-                    </pic:cNvPicPr>
+                    <pic:cNvPr id="0" name="Imagem 1"/>
+                    <pic:cNvPicPr/>
                   </pic:nvPicPr>
                   <pic:blipFill>
-                    <a:blip r:embed="rId20">
-                      <a:extLst>
+                    <a:blip r:embed="Rcef90ad3e0c24b82">
+                      <a:extLst xmlns:a="http://schemas.openxmlformats.org/drawingml/2006/main">
                         <a:ext uri="{28A0092B-C50C-407E-A947-70E740481C1C}">
                           <a14:useLocalDpi xmlns:a14="http://schemas.microsoft.com/office/drawing/2010/main" val="0"/>
                         </a:ext>
                       </a:extLst>
                     </a:blip>
-                    <a:srcRect/>
                     <a:stretch>
                       <a:fillRect/>
                     </a:stretch>
                   </pic:blipFill>
-                  <pic:spPr bwMode="auto">
-                    <a:xfrm>
+                  <pic:spPr>
+                    <a:xfrm rot="0" flipH="0" flipV="0">
                       <a:off x="0" y="0"/>
                       <a:ext cx="3390900" cy="180975"/>
                     </a:xfrm>
                     <a:prstGeom prst="rect">
                       <a:avLst/>
                     </a:prstGeom>
-                    <a:noFill/>
-                    <a:ln>
-                      <a:noFill/>
-                    </a:ln>
                   </pic:spPr>
                 </pic:pic>
               </a:graphicData>
@@ -4012,56 +4007,41 @@
         </w:rPr>
       </w:pPr>
       <w:r>
-        <w:rPr>
-          <w:rFonts w:ascii="Calibri" w:hAnsi="Calibri" w:cs="Calibri"/>
-          <w:noProof/>
-          <w:sz w:val="24"/>
-          <w:szCs w:val="24"/>
-          <w:lang w:val="pt"/>
-        </w:rPr>
-        <w:lastRenderedPageBreak/>
         <w:drawing>
-          <wp:inline distT="0" distB="0" distL="0" distR="0" wp14:anchorId="145BDE42" wp14:editId="236A4D6A">
-            <wp:extent cx="5276850" cy="4648200"/>
+          <wp:inline wp14:editId="69A6E3DA" wp14:anchorId="145BDE42">
+            <wp:extent cx="5276852" cy="4648202"/>
             <wp:effectExtent l="0" t="0" r="0" b="0"/>
-            <wp:docPr id="2" name="Imagem 2"/>
+            <wp:docPr id="2" name="Imagem 2" title=""/>
             <wp:cNvGraphicFramePr>
-              <a:graphicFrameLocks xmlns:a="http://schemas.openxmlformats.org/drawingml/2006/main" noChangeAspect="1"/>
+              <a:graphicFrameLocks noChangeAspect="1"/>
             </wp:cNvGraphicFramePr>
-            <a:graphic xmlns:a="http://schemas.openxmlformats.org/drawingml/2006/main">
+            <a:graphic>
               <a:graphicData uri="http://schemas.openxmlformats.org/drawingml/2006/picture">
-                <pic:pic xmlns:pic="http://schemas.openxmlformats.org/drawingml/2006/picture">
+                <pic:pic>
                   <pic:nvPicPr>
-                    <pic:cNvPr id="0" name="Picture 2"/>
-                    <pic:cNvPicPr>
-                      <a:picLocks noChangeAspect="1" noChangeArrowheads="1"/>
-                    </pic:cNvPicPr>
+                    <pic:cNvPr id="0" name="Imagem 2"/>
+                    <pic:cNvPicPr/>
                   </pic:nvPicPr>
                   <pic:blipFill>
-                    <a:blip r:embed="rId21">
-                      <a:extLst>
+                    <a:blip r:embed="R7fec87af979b4b8d">
+                      <a:extLst xmlns:a="http://schemas.openxmlformats.org/drawingml/2006/main">
                         <a:ext uri="{28A0092B-C50C-407E-A947-70E740481C1C}">
                           <a14:useLocalDpi xmlns:a14="http://schemas.microsoft.com/office/drawing/2010/main" val="0"/>
                         </a:ext>
                       </a:extLst>
                     </a:blip>
-                    <a:srcRect/>
                     <a:stretch>
                       <a:fillRect/>
                     </a:stretch>
                   </pic:blipFill>
-                  <pic:spPr bwMode="auto">
-                    <a:xfrm>
+                  <pic:spPr>
+                    <a:xfrm rot="0" flipH="0" flipV="0">
                       <a:off x="0" y="0"/>
-                      <a:ext cx="5276850" cy="4648200"/>
+                      <a:ext cx="5276852" cy="4648202"/>
                     </a:xfrm>
                     <a:prstGeom prst="rect">
                       <a:avLst/>
                     </a:prstGeom>
-                    <a:noFill/>
-                    <a:ln>
-                      <a:noFill/>
-                    </a:ln>
                   </pic:spPr>
                 </pic:pic>
               </a:graphicData>
@@ -4109,56 +4089,41 @@
         </w:rPr>
       </w:pPr>
       <w:r>
-        <w:rPr>
-          <w:rFonts w:ascii="Calibri" w:hAnsi="Calibri" w:cs="Calibri"/>
-          <w:noProof/>
-          <w:sz w:val="24"/>
-          <w:szCs w:val="24"/>
-          <w:lang w:val="pt"/>
-        </w:rPr>
-        <w:lastRenderedPageBreak/>
         <w:drawing>
-          <wp:inline distT="0" distB="0" distL="0" distR="0" wp14:anchorId="4028A144" wp14:editId="71BF8BA9">
+          <wp:inline wp14:editId="4F5F5FBA" wp14:anchorId="4028A144">
             <wp:extent cx="5229225" cy="3971925"/>
             <wp:effectExtent l="0" t="0" r="0" b="0"/>
-            <wp:docPr id="3" name="Imagem 3"/>
+            <wp:docPr id="3" name="Imagem 3" title=""/>
             <wp:cNvGraphicFramePr>
-              <a:graphicFrameLocks xmlns:a="http://schemas.openxmlformats.org/drawingml/2006/main" noChangeAspect="1"/>
+              <a:graphicFrameLocks noChangeAspect="1"/>
             </wp:cNvGraphicFramePr>
-            <a:graphic xmlns:a="http://schemas.openxmlformats.org/drawingml/2006/main">
+            <a:graphic>
               <a:graphicData uri="http://schemas.openxmlformats.org/drawingml/2006/picture">
-                <pic:pic xmlns:pic="http://schemas.openxmlformats.org/drawingml/2006/picture">
+                <pic:pic>
                   <pic:nvPicPr>
-                    <pic:cNvPr id="0" name="Picture 3"/>
-                    <pic:cNvPicPr>
-                      <a:picLocks noChangeAspect="1" noChangeArrowheads="1"/>
-                    </pic:cNvPicPr>
+                    <pic:cNvPr id="0" name="Imagem 3"/>
+                    <pic:cNvPicPr/>
                   </pic:nvPicPr>
                   <pic:blipFill>
-                    <a:blip r:embed="rId22">
-                      <a:extLst>
+                    <a:blip r:embed="R4ef82c3943db433c">
+                      <a:extLst xmlns:a="http://schemas.openxmlformats.org/drawingml/2006/main">
                         <a:ext uri="{28A0092B-C50C-407E-A947-70E740481C1C}">
                           <a14:useLocalDpi xmlns:a14="http://schemas.microsoft.com/office/drawing/2010/main" val="0"/>
                         </a:ext>
                       </a:extLst>
                     </a:blip>
-                    <a:srcRect/>
                     <a:stretch>
                       <a:fillRect/>
                     </a:stretch>
                   </pic:blipFill>
-                  <pic:spPr bwMode="auto">
-                    <a:xfrm>
+                  <pic:spPr>
+                    <a:xfrm rot="0" flipH="0" flipV="0">
                       <a:off x="0" y="0"/>
                       <a:ext cx="5229225" cy="3971925"/>
                     </a:xfrm>
                     <a:prstGeom prst="rect">
                       <a:avLst/>
                     </a:prstGeom>
-                    <a:noFill/>
-                    <a:ln>
-                      <a:noFill/>
-                    </a:ln>
                   </pic:spPr>
                 </pic:pic>
               </a:graphicData>
@@ -4193,10 +4158,6 @@
     </w:p>
     <w:p>
       <w:pPr>
-        <w:widowControl w:val="0"/>
-        <w:autoSpaceDE w:val="0"/>
-        <w:autoSpaceDN w:val="0"/>
-        <w:adjustRightInd w:val="0"/>
         <w:spacing w:after="200" w:line="240" w:lineRule="auto"/>
         <w:rPr>
           <w:rFonts w:ascii="Calibri" w:hAnsi="Calibri" w:cs="Calibri"/>
@@ -4212,15 +4173,21 @@
           <w:szCs w:val="24"/>
           <w:lang w:val="pt"/>
         </w:rPr>
-        <w:t>Certificamo-nos que o script é sempre corrido quando a máquina liga para garantir a mesma não fique desprotegida e que as iptables nunca ficam sem configuração. Como queremos esta funcionalidade criamos um service com a função de correr o script.</w:t>
-      </w:r>
-    </w:p>
-    <w:p>
-      <w:pPr>
-        <w:widowControl w:val="0"/>
-        <w:autoSpaceDE w:val="0"/>
-        <w:autoSpaceDN w:val="0"/>
-        <w:adjustRightInd w:val="0"/>
+        <w:t>Certificamo-nos que o script é sempre corrido quando a máquina liga para garantir a mesma não fique desprotegida e que as iptables nunca ficam sem configuração. Como queremos esta funcionalidade criamos um service com a função de correr o script</w:t>
+      </w:r>
+      <w:r>
+        <w:rPr>
+          <w:rFonts w:ascii="Calibri" w:hAnsi="Calibri" w:cs="Calibri"/>
+          <w:sz w:val="24"/>
+          <w:szCs w:val="24"/>
+          <w:lang w:val="pt"/>
+        </w:rPr>
+        <w:t>.</w:t>
+      </w:r>
+    </w:p>
+    <w:p>
+      <w:pPr>
+        <w:pStyle w:val="Normal"/>
         <w:spacing w:after="200" w:line="240" w:lineRule="auto"/>
         <w:rPr>
           <w:rFonts w:ascii="Calibri" w:hAnsi="Calibri" w:cs="Calibri"/>
@@ -4229,516 +4196,572 @@
           <w:lang w:val="pt"/>
         </w:rPr>
       </w:pPr>
-    </w:p>
-    <w:p>
-      <w:pPr>
-        <w:widowControl w:val="0"/>
-        <w:autoSpaceDE w:val="0"/>
-        <w:autoSpaceDN w:val="0"/>
-        <w:adjustRightInd w:val="0"/>
-        <w:spacing w:after="200" w:line="276" w:lineRule="auto"/>
-        <w:rPr>
-          <w:rFonts w:ascii="Calibri" w:hAnsi="Calibri" w:cs="Calibri"/>
-          <w:sz w:val="24"/>
-          <w:szCs w:val="24"/>
-          <w:lang w:val="en-US"/>
-        </w:rPr>
-      </w:pPr>
-      <w:r>
-        <w:rPr>
-          <w:rFonts w:ascii="Calibri" w:hAnsi="Calibri" w:cs="Calibri"/>
-          <w:sz w:val="24"/>
-          <w:szCs w:val="24"/>
-          <w:lang w:val="en-US"/>
-        </w:rPr>
-        <w:t xml:space="preserve">-G = To add a </w:t>
-      </w:r>
-      <w:proofErr w:type="gramStart"/>
-      <w:r>
-        <w:rPr>
-          <w:rFonts w:ascii="Calibri" w:hAnsi="Calibri" w:cs="Calibri"/>
-          <w:sz w:val="24"/>
-          <w:szCs w:val="24"/>
-          <w:lang w:val="en-US"/>
-        </w:rPr>
-        <w:t>supplementary groups</w:t>
-      </w:r>
-      <w:proofErr w:type="gramEnd"/>
-      <w:r>
-        <w:rPr>
-          <w:rFonts w:ascii="Calibri" w:hAnsi="Calibri" w:cs="Calibri"/>
-          <w:sz w:val="24"/>
-          <w:szCs w:val="24"/>
-          <w:lang w:val="en-US"/>
+      <w:r>
+        <w:rPr>
+          <w:rFonts w:ascii="Calibri" w:hAnsi="Calibri" w:cs="Calibri"/>
+          <w:sz w:val="24"/>
+          <w:szCs w:val="24"/>
+          <w:lang w:val="pt"/>
+        </w:rPr>
+        <w:t>Para bloquear todos os acessos em linux foi necessário utilizar a firewall e por defeito bloquear todos os incoming packets e depois permitir acesso às portas 22,80 e 443</w:t>
+      </w:r>
+      <w:r>
+        <w:rPr>
+          <w:rFonts w:ascii="Calibri" w:hAnsi="Calibri" w:cs="Calibri"/>
+          <w:sz w:val="24"/>
+          <w:szCs w:val="24"/>
+          <w:lang w:val="pt"/>
         </w:rPr>
         <w:t>.</w:t>
       </w:r>
-    </w:p>
-    <w:p>
-      <w:pPr>
-        <w:widowControl w:val="0"/>
-        <w:autoSpaceDE w:val="0"/>
-        <w:autoSpaceDN w:val="0"/>
-        <w:adjustRightInd w:val="0"/>
-        <w:spacing w:after="200" w:line="276" w:lineRule="auto"/>
-        <w:rPr>
-          <w:rFonts w:ascii="Calibri" w:hAnsi="Calibri" w:cs="Calibri"/>
-          <w:sz w:val="24"/>
-          <w:szCs w:val="24"/>
-          <w:lang w:val="en-US"/>
-        </w:rPr>
-      </w:pPr>
-      <w:r>
-        <w:rPr>
-          <w:rFonts w:ascii="Calibri" w:hAnsi="Calibri" w:cs="Calibri"/>
-          <w:sz w:val="24"/>
-          <w:szCs w:val="24"/>
-          <w:lang w:val="en-US"/>
-        </w:rPr>
-        <w:t>-a = To add anyone of the group to a secondary group.</w:t>
-      </w:r>
-    </w:p>
-    <w:p>
-      <w:pPr>
-        <w:pStyle w:val="Ttulo2"/>
-        <w:rPr>
-          <w:lang w:val="pt"/>
-        </w:rPr>
-      </w:pPr>
-      <w:r>
-        <w:rPr>
-          <w:rFonts w:ascii="Calibri" w:hAnsi="Calibri" w:cs="Calibri"/>
-          <w:sz w:val="24"/>
-          <w:szCs w:val="24"/>
-        </w:rPr>
-        <w:br w:type="page"/>
-      </w:r>
-      <w:bookmarkStart w:id="11" w:name="_Toc58158070"/>
-      <w:r>
-        <w:rPr>
-          <w:lang w:val="pt"/>
-        </w:rPr>
-        <w:lastRenderedPageBreak/>
-        <w:t>Caso de Uso 4</w:t>
-      </w:r>
-      <w:bookmarkEnd w:id="11"/>
-    </w:p>
-    <w:p>
-      <w:pPr>
-        <w:rPr>
-          <w:lang w:val="pt"/>
-        </w:rPr>
-      </w:pPr>
-    </w:p>
-    <w:p>
-      <w:pPr>
-        <w:pStyle w:val="Ttulo3"/>
-        <w:rPr>
-          <w:lang w:val="pt"/>
-        </w:rPr>
-      </w:pPr>
-      <w:bookmarkStart w:id="12" w:name="_Toc58158071"/>
-      <w:r>
-        <w:rPr>
-          <w:lang w:val="pt"/>
-        </w:rPr>
-        <w:t>Problemática em causa:</w:t>
-      </w:r>
-      <w:bookmarkEnd w:id="12"/>
-      <w:r>
-        <w:rPr>
-          <w:lang w:val="pt"/>
-        </w:rPr>
-        <w:t xml:space="preserve"> </w:t>
-      </w:r>
-    </w:p>
-    <w:p>
-      <w:pPr>
-        <w:rPr>
-          <w:rFonts w:cstheme="minorHAnsi"/>
-          <w:sz w:val="24"/>
-          <w:szCs w:val="24"/>
-          <w:lang w:val="pt"/>
-        </w:rPr>
-      </w:pPr>
-      <w:r>
-        <w:rPr>
-          <w:rFonts w:cstheme="minorHAnsi"/>
-          <w:sz w:val="24"/>
-          <w:szCs w:val="24"/>
-          <w:lang w:val="pt"/>
-        </w:rPr>
-        <w:t>Como administrador da infraestrutura quero impedir o IP spoofing na minha rede</w:t>
-      </w:r>
-      <w:r>
-        <w:rPr>
-          <w:rFonts w:cstheme="minorHAnsi"/>
-          <w:sz w:val="24"/>
-          <w:szCs w:val="24"/>
-          <w:lang w:val="pt"/>
-        </w:rPr>
-        <w:t>.</w:t>
-      </w:r>
-    </w:p>
-    <w:p>
-      <w:pPr>
-        <w:rPr>
-          <w:rFonts w:cstheme="minorHAnsi"/>
-          <w:sz w:val="24"/>
-          <w:szCs w:val="24"/>
-          <w:lang w:val="pt"/>
-        </w:rPr>
-      </w:pPr>
-    </w:p>
-    <w:p>
-      <w:pPr>
-        <w:pStyle w:val="Ttulo3"/>
-        <w:rPr>
-          <w:lang w:val="pt"/>
-        </w:rPr>
-      </w:pPr>
-      <w:bookmarkStart w:id="13" w:name="_Toc58158072"/>
-      <w:r>
-        <w:rPr>
-          <w:lang w:val="pt"/>
-        </w:rPr>
-        <w:t>Proposta de Resolução:</w:t>
-      </w:r>
-      <w:bookmarkEnd w:id="13"/>
-    </w:p>
-    <w:p>
-      <w:pPr>
-        <w:rPr>
-          <w:rFonts w:cstheme="minorHAnsi"/>
-          <w:sz w:val="24"/>
-          <w:szCs w:val="24"/>
-          <w:lang w:val="pt"/>
-        </w:rPr>
-      </w:pPr>
-      <w:r>
-        <w:rPr>
-          <w:rFonts w:cstheme="minorHAnsi"/>
-          <w:sz w:val="24"/>
-          <w:szCs w:val="24"/>
-          <w:lang w:val="pt"/>
-        </w:rPr>
-        <w:t>Para esta problemática, o grupo decidiu fazer o IP Spoofing de acordo com o IP Tables, deixando apenas receber ou enviar pacotes com a source de uma das máquinas com IP’s atribuidos pelo DHCP. De acordo com isto, usamos dois comandos:</w:t>
-      </w:r>
-    </w:p>
-    <w:p>
-      <w:pPr>
-        <w:numPr>
-          <w:ilvl w:val="0"/>
-          <w:numId w:val="2"/>
-        </w:numPr>
-        <w:rPr>
-          <w:rFonts w:cstheme="minorHAnsi"/>
-          <w:sz w:val="24"/>
-          <w:szCs w:val="24"/>
-          <w:lang w:val="en-US"/>
-        </w:rPr>
-      </w:pPr>
-      <w:proofErr w:type="spellStart"/>
-      <w:r>
-        <w:rPr>
-          <w:rFonts w:cstheme="minorHAnsi"/>
-          <w:sz w:val="24"/>
-          <w:szCs w:val="24"/>
-          <w:lang w:val="en-US"/>
-        </w:rPr>
-        <w:t>sudo</w:t>
-      </w:r>
-      <w:proofErr w:type="spellEnd"/>
-      <w:r>
-        <w:rPr>
-          <w:rFonts w:cstheme="minorHAnsi"/>
-          <w:sz w:val="24"/>
-          <w:szCs w:val="24"/>
-          <w:lang w:val="en-US"/>
-        </w:rPr>
-        <w:t xml:space="preserve"> iptables -A OUTPUT -p all -s 192.168.125.0/24 -j ACCEPT</w:t>
-      </w:r>
-    </w:p>
-    <w:p>
-      <w:pPr>
-        <w:numPr>
-          <w:ilvl w:val="0"/>
-          <w:numId w:val="2"/>
-        </w:numPr>
-        <w:rPr>
-          <w:rFonts w:cstheme="minorHAnsi"/>
-          <w:sz w:val="24"/>
-          <w:szCs w:val="24"/>
-          <w:lang w:val="en-US"/>
-        </w:rPr>
-      </w:pPr>
-      <w:proofErr w:type="spellStart"/>
-      <w:r>
-        <w:rPr>
-          <w:rFonts w:cstheme="minorHAnsi"/>
-          <w:sz w:val="24"/>
-          <w:szCs w:val="24"/>
-          <w:lang w:val="en-US"/>
-        </w:rPr>
-        <w:t>sudo</w:t>
-      </w:r>
-      <w:proofErr w:type="spellEnd"/>
-      <w:r>
-        <w:rPr>
-          <w:rFonts w:cstheme="minorHAnsi"/>
-          <w:sz w:val="24"/>
-          <w:szCs w:val="24"/>
-          <w:lang w:val="en-US"/>
-        </w:rPr>
-        <w:t xml:space="preserve"> iptables -A INPUT-p all -s 192.168.125.0/24 -j ACCEPT</w:t>
-      </w:r>
-    </w:p>
-    <w:p>
-      <w:pPr>
-        <w:rPr>
-          <w:rFonts w:cstheme="minorHAnsi"/>
-          <w:sz w:val="24"/>
-          <w:szCs w:val="24"/>
-          <w:lang w:val="pt"/>
-        </w:rPr>
-      </w:pPr>
-      <w:r>
-        <w:rPr>
-          <w:rFonts w:cstheme="minorHAnsi"/>
-          <w:sz w:val="24"/>
-          <w:szCs w:val="24"/>
-          <w:lang w:val="pt"/>
-        </w:rPr>
-        <w:t>Estes comandos aceitam</w:t>
-      </w:r>
-      <w:r>
-        <w:rPr>
-          <w:rFonts w:cstheme="minorHAnsi"/>
-          <w:sz w:val="24"/>
-          <w:szCs w:val="24"/>
-          <w:lang w:val="pt"/>
-        </w:rPr>
-        <w:t xml:space="preserve"> (-j ACCEPT)</w:t>
-      </w:r>
-      <w:r>
-        <w:rPr>
-          <w:rFonts w:cstheme="minorHAnsi"/>
-          <w:sz w:val="24"/>
-          <w:szCs w:val="24"/>
-          <w:lang w:val="pt"/>
-        </w:rPr>
-        <w:t xml:space="preserve"> todos os tipos de </w:t>
-      </w:r>
-      <w:r>
-        <w:rPr>
-          <w:rFonts w:cstheme="minorHAnsi"/>
-          <w:sz w:val="24"/>
-          <w:szCs w:val="24"/>
-          <w:lang w:val="pt"/>
-        </w:rPr>
-        <w:t>pacotes (-p all), de uma origem dentro da gama de IP’s definido (-s 192.168.125.0/24).</w:t>
-      </w:r>
-    </w:p>
-    <w:p>
-      <w:pPr>
-        <w:rPr>
-          <w:rFonts w:cstheme="minorHAnsi"/>
-          <w:sz w:val="24"/>
-          <w:szCs w:val="24"/>
-          <w:lang w:val="pt"/>
-        </w:rPr>
-      </w:pPr>
-      <w:r>
-        <w:rPr>
-          <w:rFonts w:cstheme="minorHAnsi"/>
-          <w:sz w:val="24"/>
-          <w:szCs w:val="24"/>
-          <w:lang w:val="pt"/>
-        </w:rPr>
-        <w:t>Por defeito a tabela rejeita todos os tipos de pacotes de qualquer maquina com a origem ou destino, e vai apenas aceitar os pacotes com a origem definida entre a gama de IP’s.</w:t>
-      </w:r>
-    </w:p>
-    <w:p>
-      <w:pPr>
-        <w:rPr>
-          <w:lang w:val="pt"/>
-        </w:rPr>
-      </w:pPr>
-    </w:p>
-    <w:p>
-      <w:pPr>
-        <w:pStyle w:val="Ttulo2"/>
-        <w:rPr>
-          <w:lang w:val="pt"/>
-        </w:rPr>
-      </w:pPr>
-      <w:r>
-        <w:rPr>
-          <w:lang w:val="pt"/>
-        </w:rPr>
-        <w:br w:type="page"/>
-      </w:r>
-      <w:bookmarkStart w:id="14" w:name="_Toc58158073"/>
-      <w:r>
-        <w:rPr>
-          <w:lang w:val="pt"/>
-        </w:rPr>
-        <w:lastRenderedPageBreak/>
-        <w:t>Caso de Uso 5</w:t>
-      </w:r>
-      <w:bookmarkEnd w:id="14"/>
-    </w:p>
-    <w:p>
-      <w:pPr>
-        <w:rPr>
-          <w:lang w:val="pt"/>
-        </w:rPr>
-      </w:pPr>
-    </w:p>
-    <w:p>
-      <w:pPr>
-        <w:pStyle w:val="Ttulo3"/>
-        <w:rPr>
-          <w:lang w:val="pt"/>
-        </w:rPr>
-      </w:pPr>
-      <w:bookmarkStart w:id="15" w:name="_Toc58158074"/>
-      <w:r>
-        <w:rPr>
-          <w:lang w:val="pt"/>
-        </w:rPr>
-        <w:t>Problemática em causa:</w:t>
-      </w:r>
-      <w:bookmarkEnd w:id="15"/>
-      <w:r>
-        <w:rPr>
-          <w:lang w:val="pt"/>
-        </w:rPr>
-        <w:t xml:space="preserve"> </w:t>
-      </w:r>
-    </w:p>
-    <w:p>
-      <w:pPr>
-        <w:rPr>
-          <w:rFonts w:cstheme="minorHAnsi"/>
-          <w:sz w:val="24"/>
-          <w:szCs w:val="24"/>
-          <w:lang w:val="pt"/>
-        </w:rPr>
-      </w:pPr>
-      <w:r>
-        <w:rPr>
-          <w:rFonts w:cstheme="minorHAnsi"/>
-          <w:sz w:val="24"/>
-          <w:szCs w:val="24"/>
-          <w:lang w:val="pt"/>
-        </w:rPr>
-        <w:t>Como administrador da infraestrutura quero que os utilizadores registados no Linux com UID entre 6000 e 6500 só consigam aceder via SSH se esse acesso for a partir de uma máquina listada em /etc/remote-hosts</w:t>
-      </w:r>
-      <w:r>
-        <w:rPr>
-          <w:rFonts w:cstheme="minorHAnsi"/>
-          <w:sz w:val="24"/>
-          <w:szCs w:val="24"/>
-          <w:lang w:val="pt"/>
-        </w:rPr>
-        <w:t>.</w:t>
-      </w:r>
-    </w:p>
-    <w:p>
-      <w:pPr>
-        <w:pStyle w:val="Ttulo3"/>
-        <w:rPr>
-          <w:lang w:val="pt"/>
-        </w:rPr>
-      </w:pPr>
-      <w:bookmarkStart w:id="16" w:name="_Toc58158075"/>
-      <w:r>
-        <w:rPr>
-          <w:lang w:val="pt"/>
-        </w:rPr>
-        <w:t>Proposta de Resolução:</w:t>
-      </w:r>
-      <w:bookmarkEnd w:id="16"/>
-    </w:p>
-    <w:p>
-      <w:pPr>
-        <w:rPr>
-          <w:rFonts w:cstheme="minorHAnsi"/>
-          <w:sz w:val="24"/>
-          <w:szCs w:val="24"/>
-          <w:lang w:val="pt"/>
-        </w:rPr>
-      </w:pPr>
-      <w:r>
-        <w:rPr>
-          <w:rFonts w:cstheme="minorHAnsi"/>
-          <w:sz w:val="24"/>
-          <w:szCs w:val="24"/>
-          <w:lang w:val="pt"/>
-        </w:rPr>
-        <w:t>Para esta problemática, foi necessário alterar o ficheiro que está no localizado no diretório /etc/pam.d/sshd, e inserir alguns comandos.</w:t>
-      </w:r>
-    </w:p>
-    <w:p>
-      <w:pPr>
-        <w:rPr>
-          <w:rFonts w:cstheme="minorHAnsi"/>
-          <w:sz w:val="24"/>
-          <w:szCs w:val="24"/>
-          <w:lang w:val="pt"/>
-        </w:rPr>
-      </w:pPr>
-      <w:r>
-        <w:rPr>
-          <w:rFonts w:cstheme="minorHAnsi"/>
-          <w:sz w:val="24"/>
-          <w:szCs w:val="24"/>
-          <w:lang w:val="pt"/>
-        </w:rPr>
-        <w:t xml:space="preserve">Os comandos são os seguintes: </w:t>
-      </w:r>
-    </w:p>
-    <w:p>
-      <w:pPr>
-        <w:rPr>
-          <w:rFonts w:cstheme="minorHAnsi"/>
-          <w:sz w:val="24"/>
-          <w:szCs w:val="24"/>
-          <w:lang w:val="pt"/>
-        </w:rPr>
-      </w:pPr>
-      <w:r>
-        <w:rPr>
-          <w:rFonts w:cstheme="minorHAnsi"/>
-          <w:noProof/>
-          <w:sz w:val="24"/>
-          <w:szCs w:val="24"/>
-          <w:lang w:val="pt"/>
-        </w:rPr>
+      <w:r>
         <w:drawing>
-          <wp:inline distT="0" distB="0" distL="0" distR="0" wp14:anchorId="18B08AFE" wp14:editId="325E2BF8">
-            <wp:extent cx="5612130" cy="560705"/>
+          <wp:inline wp14:editId="5D2A8EE2" wp14:anchorId="077D655A">
+            <wp:extent cx="3905250" cy="4572000"/>
             <wp:effectExtent l="0" t="0" r="0" b="0"/>
-            <wp:docPr id="4" name="Imagem 4"/>
+            <wp:docPr id="47424156" name="" title=""/>
             <wp:cNvGraphicFramePr>
-              <a:graphicFrameLocks xmlns:a="http://schemas.openxmlformats.org/drawingml/2006/main" noChangeAspect="1"/>
+              <a:graphicFrameLocks noChangeAspect="1"/>
             </wp:cNvGraphicFramePr>
-            <a:graphic xmlns:a="http://schemas.openxmlformats.org/drawingml/2006/main">
+            <a:graphic>
               <a:graphicData uri="http://schemas.openxmlformats.org/drawingml/2006/picture">
-                <pic:pic xmlns:pic="http://schemas.openxmlformats.org/drawingml/2006/picture">
+                <pic:pic>
                   <pic:nvPicPr>
-                    <pic:cNvPr id="4" name="Imagem 4"/>
+                    <pic:cNvPr id="0" name=""/>
                     <pic:cNvPicPr/>
                   </pic:nvPicPr>
                   <pic:blipFill>
-                    <a:blip r:embed="rId23"/>
+                    <a:blip r:embed="Rb67907b70f354b53">
+                      <a:extLst>
+                        <a:ext xmlns:a="http://schemas.openxmlformats.org/drawingml/2006/main" uri="{28A0092B-C50C-407E-A947-70E740481C1C}">
+                          <a14:useLocalDpi val="0"/>
+                        </a:ext>
+                      </a:extLst>
+                    </a:blip>
                     <a:stretch>
                       <a:fillRect/>
                     </a:stretch>
                   </pic:blipFill>
                   <pic:spPr>
                     <a:xfrm>
+                      <a:off x="0" y="0"/>
+                      <a:ext cx="3905250" cy="4572000"/>
+                    </a:xfrm>
+                    <a:prstGeom prst="rect">
+                      <a:avLst/>
+                    </a:prstGeom>
+                  </pic:spPr>
+                </pic:pic>
+              </a:graphicData>
+            </a:graphic>
+          </wp:inline>
+        </w:drawing>
+      </w:r>
+      <w:r>
+        <w:drawing>
+          <wp:inline wp14:editId="027B1D9E" wp14:anchorId="016E31F1">
+            <wp:extent cx="3819525" cy="4314825"/>
+            <wp:effectExtent l="0" t="0" r="0" b="0"/>
+            <wp:docPr id="466580193" name="" title=""/>
+            <wp:cNvGraphicFramePr>
+              <a:graphicFrameLocks noChangeAspect="1"/>
+            </wp:cNvGraphicFramePr>
+            <a:graphic>
+              <a:graphicData uri="http://schemas.openxmlformats.org/drawingml/2006/picture">
+                <pic:pic>
+                  <pic:nvPicPr>
+                    <pic:cNvPr id="0" name=""/>
+                    <pic:cNvPicPr/>
+                  </pic:nvPicPr>
+                  <pic:blipFill>
+                    <a:blip r:embed="Ra3a3c637138c4dfc">
+                      <a:extLst>
+                        <a:ext xmlns:a="http://schemas.openxmlformats.org/drawingml/2006/main" uri="{28A0092B-C50C-407E-A947-70E740481C1C}">
+                          <a14:useLocalDpi val="0"/>
+                        </a:ext>
+                      </a:extLst>
+                    </a:blip>
+                    <a:stretch>
+                      <a:fillRect/>
+                    </a:stretch>
+                  </pic:blipFill>
+                  <pic:spPr>
+                    <a:xfrm>
+                      <a:off x="0" y="0"/>
+                      <a:ext cx="3819525" cy="4314825"/>
+                    </a:xfrm>
+                    <a:prstGeom prst="rect">
+                      <a:avLst/>
+                    </a:prstGeom>
+                  </pic:spPr>
+                </pic:pic>
+              </a:graphicData>
+            </a:graphic>
+          </wp:inline>
+        </w:drawing>
+      </w:r>
+    </w:p>
+    <w:p>
+      <w:pPr>
+        <w:pStyle w:val="Normal"/>
+        <w:spacing w:after="200" w:line="240" w:lineRule="auto"/>
+        <w:rPr>
+          <w:rFonts w:ascii="Calibri" w:hAnsi="Calibri" w:cs="Calibri"/>
+          <w:sz w:val="24"/>
+          <w:szCs w:val="24"/>
+          <w:lang w:val="pt"/>
+        </w:rPr>
+      </w:pPr>
+      <w:r>
+        <w:rPr>
+          <w:rFonts w:ascii="Calibri" w:hAnsi="Calibri" w:cs="Calibri"/>
+          <w:sz w:val="24"/>
+          <w:szCs w:val="24"/>
+          <w:lang w:val="pt"/>
+        </w:rPr>
+        <w:t>Como se vê nos exemplos acima.</w:t>
+      </w:r>
+    </w:p>
+    <w:p>
+      <w:pPr>
+        <w:pStyle w:val="Ttulo2"/>
+        <w:rPr>
+          <w:lang w:val="pt"/>
+        </w:rPr>
+      </w:pPr>
+      <w:r>
+        <w:rPr>
+          <w:rFonts w:ascii="Calibri" w:hAnsi="Calibri" w:cs="Calibri"/>
+          <w:sz w:val="24"/>
+          <w:szCs w:val="24"/>
+        </w:rPr>
+        <w:br w:type="page"/>
+      </w:r>
+      <w:bookmarkStart w:name="_Toc58158070" w:id="11"/>
+      <w:r>
+        <w:rPr>
+          <w:lang w:val="pt"/>
+        </w:rPr>
+        <w:lastRenderedPageBreak/>
+        <w:t>Caso de Uso 4</w:t>
+      </w:r>
+      <w:bookmarkEnd w:id="11"/>
+    </w:p>
+    <w:p>
+      <w:pPr>
+        <w:rPr>
+          <w:lang w:val="pt"/>
+        </w:rPr>
+      </w:pPr>
+    </w:p>
+    <w:p>
+      <w:pPr>
+        <w:pStyle w:val="Ttulo3"/>
+        <w:rPr>
+          <w:lang w:val="pt"/>
+        </w:rPr>
+      </w:pPr>
+      <w:bookmarkStart w:name="_Toc58158071" w:id="12"/>
+      <w:r>
+        <w:rPr>
+          <w:lang w:val="pt"/>
+        </w:rPr>
+        <w:t>Problemática em causa:</w:t>
+      </w:r>
+      <w:bookmarkEnd w:id="12"/>
+      <w:r>
+        <w:rPr>
+          <w:lang w:val="pt"/>
+        </w:rPr>
+        <w:t xml:space="preserve"> </w:t>
+      </w:r>
+    </w:p>
+    <w:p>
+      <w:pPr>
+        <w:rPr>
+          <w:rFonts w:cstheme="minorHAnsi"/>
+          <w:sz w:val="24"/>
+          <w:szCs w:val="24"/>
+          <w:lang w:val="pt"/>
+        </w:rPr>
+      </w:pPr>
+      <w:r>
+        <w:rPr>
+          <w:rFonts w:cstheme="minorHAnsi"/>
+          <w:sz w:val="24"/>
+          <w:szCs w:val="24"/>
+          <w:lang w:val="pt"/>
+        </w:rPr>
+        <w:t>Como administrador da infraestrutura quero impedir o IP spoofing na minha rede</w:t>
+      </w:r>
+      <w:r>
+        <w:rPr>
+          <w:rFonts w:cstheme="minorHAnsi"/>
+          <w:sz w:val="24"/>
+          <w:szCs w:val="24"/>
+          <w:lang w:val="pt"/>
+        </w:rPr>
+        <w:t>.</w:t>
+      </w:r>
+    </w:p>
+    <w:p>
+      <w:pPr>
+        <w:rPr>
+          <w:rFonts w:cstheme="minorHAnsi"/>
+          <w:sz w:val="24"/>
+          <w:szCs w:val="24"/>
+          <w:lang w:val="pt"/>
+        </w:rPr>
+      </w:pPr>
+    </w:p>
+    <w:p>
+      <w:pPr>
+        <w:pStyle w:val="Ttulo3"/>
+        <w:rPr>
+          <w:lang w:val="pt"/>
+        </w:rPr>
+      </w:pPr>
+      <w:bookmarkStart w:name="_Toc58158072" w:id="13"/>
+      <w:r>
+        <w:rPr>
+          <w:lang w:val="pt"/>
+        </w:rPr>
+        <w:t>Proposta de Resolução:</w:t>
+      </w:r>
+      <w:bookmarkEnd w:id="13"/>
+    </w:p>
+    <w:p>
+      <w:pPr>
+        <w:rPr>
+          <w:rFonts w:cstheme="minorHAnsi"/>
+          <w:sz w:val="24"/>
+          <w:szCs w:val="24"/>
+          <w:lang w:val="pt"/>
+        </w:rPr>
+      </w:pPr>
+      <w:r>
+        <w:rPr>
+          <w:rFonts w:cstheme="minorHAnsi"/>
+          <w:sz w:val="24"/>
+          <w:szCs w:val="24"/>
+          <w:lang w:val="pt"/>
+        </w:rPr>
+        <w:t>Para esta problemática, o grupo decidiu fazer o IP Spoofing de acordo com o IP Tables, deixando apenas receber ou enviar pacotes com a source de uma das máquinas com IP’s atribuidos pelo DHCP. De acordo com isto, usamos dois comandos:</w:t>
+      </w:r>
+    </w:p>
+    <w:p>
+      <w:pPr>
+        <w:numPr>
+          <w:ilvl w:val="0"/>
+          <w:numId w:val="2"/>
+        </w:numPr>
+        <w:rPr>
+          <w:rFonts w:cstheme="minorHAnsi"/>
+          <w:sz w:val="24"/>
+          <w:szCs w:val="24"/>
+          <w:lang w:val="en-US"/>
+        </w:rPr>
+      </w:pPr>
+      <w:proofErr w:type="spellStart"/>
+      <w:r>
+        <w:rPr>
+          <w:rFonts w:cstheme="minorHAnsi"/>
+          <w:sz w:val="24"/>
+          <w:szCs w:val="24"/>
+          <w:lang w:val="en-US"/>
+        </w:rPr>
+        <w:t>sudo</w:t>
+      </w:r>
+      <w:proofErr w:type="spellEnd"/>
+      <w:r>
+        <w:rPr>
+          <w:rFonts w:cstheme="minorHAnsi"/>
+          <w:sz w:val="24"/>
+          <w:szCs w:val="24"/>
+          <w:lang w:val="en-US"/>
+        </w:rPr>
+        <w:t xml:space="preserve"> iptables -A OUTPUT -p all -s 192.168.125.0/24 -j ACCEPT</w:t>
+      </w:r>
+    </w:p>
+    <w:p>
+      <w:pPr>
+        <w:numPr>
+          <w:ilvl w:val="0"/>
+          <w:numId w:val="2"/>
+        </w:numPr>
+        <w:rPr>
+          <w:rFonts w:cstheme="minorHAnsi"/>
+          <w:sz w:val="24"/>
+          <w:szCs w:val="24"/>
+          <w:lang w:val="en-US"/>
+        </w:rPr>
+      </w:pPr>
+      <w:proofErr w:type="spellStart"/>
+      <w:r>
+        <w:rPr>
+          <w:rFonts w:cstheme="minorHAnsi"/>
+          <w:sz w:val="24"/>
+          <w:szCs w:val="24"/>
+          <w:lang w:val="en-US"/>
+        </w:rPr>
+        <w:t>sudo</w:t>
+      </w:r>
+      <w:proofErr w:type="spellEnd"/>
+      <w:r>
+        <w:rPr>
+          <w:rFonts w:cstheme="minorHAnsi"/>
+          <w:sz w:val="24"/>
+          <w:szCs w:val="24"/>
+          <w:lang w:val="en-US"/>
+        </w:rPr>
+        <w:t xml:space="preserve"> iptables -A INPUT-p all -s 192.168.125.0/24 -j ACCEPT</w:t>
+      </w:r>
+    </w:p>
+    <w:p>
+      <w:pPr>
+        <w:rPr>
+          <w:rFonts w:cstheme="minorHAnsi"/>
+          <w:sz w:val="24"/>
+          <w:szCs w:val="24"/>
+          <w:lang w:val="pt"/>
+        </w:rPr>
+      </w:pPr>
+      <w:r>
+        <w:rPr>
+          <w:rFonts w:cstheme="minorHAnsi"/>
+          <w:sz w:val="24"/>
+          <w:szCs w:val="24"/>
+          <w:lang w:val="pt"/>
+        </w:rPr>
+        <w:t>Estes comandos aceitam</w:t>
+      </w:r>
+      <w:r>
+        <w:rPr>
+          <w:rFonts w:cstheme="minorHAnsi"/>
+          <w:sz w:val="24"/>
+          <w:szCs w:val="24"/>
+          <w:lang w:val="pt"/>
+        </w:rPr>
+        <w:t xml:space="preserve"> (-j ACCEPT)</w:t>
+      </w:r>
+      <w:r>
+        <w:rPr>
+          <w:rFonts w:cstheme="minorHAnsi"/>
+          <w:sz w:val="24"/>
+          <w:szCs w:val="24"/>
+          <w:lang w:val="pt"/>
+        </w:rPr>
+        <w:t xml:space="preserve"> todos os tipos de </w:t>
+      </w:r>
+      <w:r>
+        <w:rPr>
+          <w:rFonts w:cstheme="minorHAnsi"/>
+          <w:sz w:val="24"/>
+          <w:szCs w:val="24"/>
+          <w:lang w:val="pt"/>
+        </w:rPr>
+        <w:t>pacotes (-p all), de uma origem dentro da gama de IP’s definido (-s 192.168.125.0/24).</w:t>
+      </w:r>
+    </w:p>
+    <w:p>
+      <w:pPr>
+        <w:rPr>
+          <w:rFonts w:cstheme="minorHAnsi"/>
+          <w:sz w:val="24"/>
+          <w:szCs w:val="24"/>
+          <w:lang w:val="pt"/>
+        </w:rPr>
+      </w:pPr>
+      <w:r>
+        <w:rPr>
+          <w:rFonts w:cstheme="minorHAnsi"/>
+          <w:sz w:val="24"/>
+          <w:szCs w:val="24"/>
+          <w:lang w:val="pt"/>
+        </w:rPr>
+        <w:t>Por defeito a tabela rejeita todos os tipos de pacotes de qualquer maquina com a origem ou destino, e vai apenas aceitar os pacotes com a origem definida entre a gama de IP’s.</w:t>
+      </w:r>
+    </w:p>
+    <w:p>
+      <w:pPr>
+        <w:rPr>
+          <w:lang w:val="pt"/>
+        </w:rPr>
+      </w:pPr>
+    </w:p>
+    <w:p>
+      <w:pPr>
+        <w:pStyle w:val="Ttulo2"/>
+        <w:rPr>
+          <w:lang w:val="pt"/>
+        </w:rPr>
+      </w:pPr>
+      <w:r>
+        <w:rPr>
+          <w:lang w:val="pt"/>
+        </w:rPr>
+        <w:br w:type="page"/>
+      </w:r>
+      <w:bookmarkStart w:name="_Toc58158073" w:id="14"/>
+      <w:r>
+        <w:rPr>
+          <w:lang w:val="pt"/>
+        </w:rPr>
+        <w:lastRenderedPageBreak/>
+        <w:t>Caso de Uso 5</w:t>
+      </w:r>
+      <w:bookmarkEnd w:id="14"/>
+    </w:p>
+    <w:p>
+      <w:pPr>
+        <w:rPr>
+          <w:lang w:val="pt"/>
+        </w:rPr>
+      </w:pPr>
+    </w:p>
+    <w:p>
+      <w:pPr>
+        <w:pStyle w:val="Ttulo3"/>
+        <w:rPr>
+          <w:lang w:val="pt"/>
+        </w:rPr>
+      </w:pPr>
+      <w:bookmarkStart w:name="_Toc58158074" w:id="15"/>
+      <w:r>
+        <w:rPr>
+          <w:lang w:val="pt"/>
+        </w:rPr>
+        <w:t>Problemática em causa:</w:t>
+      </w:r>
+      <w:bookmarkEnd w:id="15"/>
+      <w:r>
+        <w:rPr>
+          <w:lang w:val="pt"/>
+        </w:rPr>
+        <w:t xml:space="preserve"> </w:t>
+      </w:r>
+    </w:p>
+    <w:p>
+      <w:pPr>
+        <w:rPr>
+          <w:rFonts w:cstheme="minorHAnsi"/>
+          <w:sz w:val="24"/>
+          <w:szCs w:val="24"/>
+          <w:lang w:val="pt"/>
+        </w:rPr>
+      </w:pPr>
+      <w:r>
+        <w:rPr>
+          <w:rFonts w:cstheme="minorHAnsi"/>
+          <w:sz w:val="24"/>
+          <w:szCs w:val="24"/>
+          <w:lang w:val="pt"/>
+        </w:rPr>
+        <w:t>Como administrador da infraestrutura quero que os utilizadores registados no Linux com UID entre 6000 e 6500 só consigam aceder via SSH se esse acesso for a partir de uma máquina listada em /etc/remote-hosts</w:t>
+      </w:r>
+      <w:r>
+        <w:rPr>
+          <w:rFonts w:cstheme="minorHAnsi"/>
+          <w:sz w:val="24"/>
+          <w:szCs w:val="24"/>
+          <w:lang w:val="pt"/>
+        </w:rPr>
+        <w:t>.</w:t>
+      </w:r>
+    </w:p>
+    <w:p>
+      <w:pPr>
+        <w:pStyle w:val="Ttulo3"/>
+        <w:rPr>
+          <w:lang w:val="pt"/>
+        </w:rPr>
+      </w:pPr>
+      <w:bookmarkStart w:name="_Toc58158075" w:id="16"/>
+      <w:r>
+        <w:rPr>
+          <w:lang w:val="pt"/>
+        </w:rPr>
+        <w:t>Proposta de Resolução:</w:t>
+      </w:r>
+      <w:bookmarkEnd w:id="16"/>
+    </w:p>
+    <w:p>
+      <w:pPr>
+        <w:rPr>
+          <w:rFonts w:cstheme="minorHAnsi"/>
+          <w:sz w:val="24"/>
+          <w:szCs w:val="24"/>
+          <w:lang w:val="pt"/>
+        </w:rPr>
+      </w:pPr>
+      <w:r>
+        <w:rPr>
+          <w:rFonts w:cstheme="minorHAnsi"/>
+          <w:sz w:val="24"/>
+          <w:szCs w:val="24"/>
+          <w:lang w:val="pt"/>
+        </w:rPr>
+        <w:t>Para esta problemática, foi necessário alterar o ficheiro que está no localizado no diretório /etc/pam.d/sshd, e inserir alguns comandos.</w:t>
+      </w:r>
+    </w:p>
+    <w:p>
+      <w:pPr>
+        <w:rPr>
+          <w:rFonts w:cstheme="minorHAnsi"/>
+          <w:sz w:val="24"/>
+          <w:szCs w:val="24"/>
+          <w:lang w:val="pt"/>
+        </w:rPr>
+      </w:pPr>
+      <w:r>
+        <w:rPr>
+          <w:rFonts w:cstheme="minorHAnsi"/>
+          <w:sz w:val="24"/>
+          <w:szCs w:val="24"/>
+          <w:lang w:val="pt"/>
+        </w:rPr>
+        <w:t xml:space="preserve">Os comandos são os seguintes: </w:t>
+      </w:r>
+    </w:p>
+    <w:p>
+      <w:pPr>
+        <w:rPr>
+          <w:rFonts w:cstheme="minorHAnsi"/>
+          <w:sz w:val="24"/>
+          <w:szCs w:val="24"/>
+          <w:lang w:val="pt"/>
+        </w:rPr>
+      </w:pPr>
+      <w:r>
+        <w:drawing>
+          <wp:inline wp14:editId="6156E296" wp14:anchorId="18B08AFE">
+            <wp:extent cx="5612130" cy="560705"/>
+            <wp:effectExtent l="0" t="0" r="0" b="0"/>
+            <wp:docPr id="4" name="Imagem 4" title=""/>
+            <wp:cNvGraphicFramePr>
+              <a:graphicFrameLocks noChangeAspect="1"/>
+            </wp:cNvGraphicFramePr>
+            <a:graphic>
+              <a:graphicData uri="http://schemas.openxmlformats.org/drawingml/2006/picture">
+                <pic:pic>
+                  <pic:nvPicPr>
+                    <pic:cNvPr id="0" name="Imagem 4"/>
+                    <pic:cNvPicPr/>
+                  </pic:nvPicPr>
+                  <pic:blipFill>
+                    <a:blip r:embed="Rccc42fb84f77455c">
+                      <a:extLst>
+                        <a:ext xmlns:a="http://schemas.openxmlformats.org/drawingml/2006/main" uri="{28A0092B-C50C-407E-A947-70E740481C1C}">
+                          <a14:useLocalDpi val="0"/>
+                        </a:ext>
+                      </a:extLst>
+                    </a:blip>
+                    <a:stretch>
+                      <a:fillRect/>
+                    </a:stretch>
+                  </pic:blipFill>
+                  <pic:spPr>
+                    <a:xfrm rot="0" flipH="0" flipV="0">
                       <a:off x="0" y="0"/>
                       <a:ext cx="5612130" cy="560705"/>
                     </a:xfrm>
@@ -4850,7 +4873,7 @@
         </w:rPr>
         <w:br w:type="page"/>
       </w:r>
-      <w:bookmarkStart w:id="17" w:name="_Toc58158076"/>
+      <w:bookmarkStart w:name="_Toc58158076" w:id="17"/>
       <w:r>
         <w:rPr>
           <w:lang w:val="pt"/>
@@ -4871,7 +4894,7 @@
       <w:pPr>
         <w:pStyle w:val="Ttulo3"/>
       </w:pPr>
-      <w:bookmarkStart w:id="18" w:name="_Toc58158077"/>
+      <w:bookmarkStart w:name="_Toc58158077" w:id="18"/>
       <w:r>
         <w:t>Problemática em causa:</w:t>
       </w:r>
@@ -4924,7 +4947,7 @@
       <w:pPr>
         <w:pStyle w:val="Ttulo3"/>
       </w:pPr>
-      <w:bookmarkStart w:id="19" w:name="_Toc58158078"/>
+      <w:bookmarkStart w:name="_Toc58158078" w:id="19"/>
       <w:r>
         <w:t>Resolução proposta:</w:t>
       </w:r>
@@ -5083,54 +5106,41 @@
         </w:rPr>
       </w:pPr>
       <w:r>
-        <w:rPr>
-          <w:rFonts w:ascii="Calibri" w:hAnsi="Calibri" w:cs="Calibri"/>
-          <w:noProof/>
-          <w:sz w:val="24"/>
-          <w:szCs w:val="24"/>
-        </w:rPr>
         <w:drawing>
-          <wp:inline distT="0" distB="0" distL="0" distR="0" wp14:anchorId="041CD1C4" wp14:editId="1744F94F">
-            <wp:extent cx="5281930" cy="3614420"/>
+          <wp:inline wp14:editId="41B5EF10" wp14:anchorId="041CD1C4">
+            <wp:extent cx="5281931" cy="3614420"/>
             <wp:effectExtent l="0" t="0" r="0" b="0"/>
-            <wp:docPr id="5" name="Imagem 5"/>
+            <wp:docPr id="5" name="Imagem 5" title=""/>
             <wp:cNvGraphicFramePr>
-              <a:graphicFrameLocks xmlns:a="http://schemas.openxmlformats.org/drawingml/2006/main" noChangeAspect="1"/>
+              <a:graphicFrameLocks noChangeAspect="1"/>
             </wp:cNvGraphicFramePr>
-            <a:graphic xmlns:a="http://schemas.openxmlformats.org/drawingml/2006/main">
+            <a:graphic>
               <a:graphicData uri="http://schemas.openxmlformats.org/drawingml/2006/picture">
-                <pic:pic xmlns:pic="http://schemas.openxmlformats.org/drawingml/2006/picture">
+                <pic:pic>
                   <pic:nvPicPr>
-                    <pic:cNvPr id="0" name="Imagem 4"/>
-                    <pic:cNvPicPr>
-                      <a:picLocks noChangeAspect="1" noChangeArrowheads="1"/>
-                    </pic:cNvPicPr>
+                    <pic:cNvPr id="0" name="Imagem 5"/>
+                    <pic:cNvPicPr/>
                   </pic:nvPicPr>
                   <pic:blipFill>
-                    <a:blip r:embed="rId24">
-                      <a:extLst>
+                    <a:blip r:embed="R4f79b48784f04be5">
+                      <a:extLst xmlns:a="http://schemas.openxmlformats.org/drawingml/2006/main">
                         <a:ext uri="{28A0092B-C50C-407E-A947-70E740481C1C}">
                           <a14:useLocalDpi xmlns:a14="http://schemas.microsoft.com/office/drawing/2010/main" val="0"/>
                         </a:ext>
                       </a:extLst>
                     </a:blip>
-                    <a:srcRect/>
                     <a:stretch>
                       <a:fillRect/>
                     </a:stretch>
                   </pic:blipFill>
-                  <pic:spPr bwMode="auto">
-                    <a:xfrm>
+                  <pic:spPr>
+                    <a:xfrm rot="0" flipH="0" flipV="0">
                       <a:off x="0" y="0"/>
-                      <a:ext cx="5281930" cy="3614420"/>
+                      <a:ext cx="5281931" cy="3614420"/>
                     </a:xfrm>
                     <a:prstGeom prst="rect">
                       <a:avLst/>
                     </a:prstGeom>
-                    <a:noFill/>
-                    <a:ln>
-                      <a:noFill/>
-                    </a:ln>
                   </pic:spPr>
                 </pic:pic>
               </a:graphicData>
@@ -5610,7 +5620,7 @@
         </w:rPr>
         <w:br w:type="page"/>
       </w:r>
-      <w:bookmarkStart w:id="20" w:name="_Toc58158079"/>
+      <w:bookmarkStart w:name="_Toc58158079" w:id="20"/>
       <w:r>
         <w:rPr>
           <w:lang w:val="pt"/>
@@ -5634,7 +5644,7 @@
           <w:lang w:val="pt"/>
         </w:rPr>
       </w:pPr>
-      <w:bookmarkStart w:id="21" w:name="_Toc58158080"/>
+      <w:bookmarkStart w:name="_Toc58158080" w:id="21"/>
       <w:r>
         <w:rPr>
           <w:lang w:val="pt"/>
@@ -5676,7 +5686,7 @@
           <w:u w:val="single"/>
         </w:rPr>
       </w:pPr>
-      <w:bookmarkStart w:id="22" w:name="_Toc58158081"/>
+      <w:bookmarkStart w:name="_Toc58158081" w:id="22"/>
       <w:r>
         <w:t>Resolução proposta:</w:t>
       </w:r>
@@ -5775,6 +5785,11 @@
           <w:noProof/>
         </w:rPr>
         <w:tab/>
+      </w:r>
+      <w:r>
+        <w:rPr>
+          <w:noProof/>
+        </w:rPr>
         <w:t>Editamos então o ficheiro com a respetiva mensagem.</w:t>
       </w:r>
     </w:p>
@@ -5855,6 +5870,11 @@
           <w:noProof/>
         </w:rPr>
         <w:tab/>
+      </w:r>
+      <w:r>
+        <w:rPr>
+          <w:noProof/>
+        </w:rPr>
         <w:t>Depois tivemos que ir ao ao sshd_config onde colocamos o ficheiro editado anteriormente como banner de pré-login.</w:t>
       </w:r>
     </w:p>
@@ -5869,6 +5889,11 @@
           <w:noProof/>
         </w:rPr>
         <w:tab/>
+      </w:r>
+      <w:r>
+        <w:rPr>
+          <w:noProof/>
+        </w:rPr>
         <w:t xml:space="preserve"> </w:t>
       </w:r>
       <w:r>
@@ -5936,6 +5961,11 @@
           <w:noProof/>
         </w:rPr>
         <w:tab/>
+      </w:r>
+      <w:r>
+        <w:rPr>
+          <w:noProof/>
+        </w:rPr>
         <w:t>Descomentamos então o banner e colocamos o caminho para o ficheiro com a mensagem.</w:t>
       </w:r>
     </w:p>
@@ -6021,6 +6051,11 @@
           <w:noProof/>
         </w:rPr>
         <w:tab/>
+      </w:r>
+      <w:r>
+        <w:rPr>
+          <w:noProof/>
+        </w:rPr>
         <w:t xml:space="preserve">Depois de editado reiniciamos a máquina e verificamos: </w:t>
       </w:r>
     </w:p>
@@ -6031,51 +6066,41 @@
         </w:rPr>
       </w:pPr>
       <w:r>
-        <w:rPr>
-          <w:noProof/>
-        </w:rPr>
         <w:drawing>
-          <wp:inline distT="0" distB="0" distL="0" distR="0" wp14:anchorId="46F3B113" wp14:editId="0DDCFC73">
+          <wp:inline wp14:editId="1EB01598" wp14:anchorId="46F3B113">
             <wp:extent cx="5394960" cy="1737360"/>
             <wp:effectExtent l="0" t="0" r="0" b="0"/>
-            <wp:docPr id="24" name="Imagem 24"/>
+            <wp:docPr id="24" name="Imagem 24" title=""/>
             <wp:cNvGraphicFramePr>
-              <a:graphicFrameLocks xmlns:a="http://schemas.openxmlformats.org/drawingml/2006/main" noChangeAspect="1"/>
+              <a:graphicFrameLocks noChangeAspect="1"/>
             </wp:cNvGraphicFramePr>
-            <a:graphic xmlns:a="http://schemas.openxmlformats.org/drawingml/2006/main">
+            <a:graphic>
               <a:graphicData uri="http://schemas.openxmlformats.org/drawingml/2006/picture">
-                <pic:pic xmlns:pic="http://schemas.openxmlformats.org/drawingml/2006/picture">
+                <pic:pic>
                   <pic:nvPicPr>
-                    <pic:cNvPr id="0" name="Picture 13"/>
-                    <pic:cNvPicPr>
-                      <a:picLocks noChangeAspect="1" noChangeArrowheads="1"/>
-                    </pic:cNvPicPr>
+                    <pic:cNvPr id="0" name="Imagem 24"/>
+                    <pic:cNvPicPr/>
                   </pic:nvPicPr>
                   <pic:blipFill>
-                    <a:blip r:embed="rId29">
-                      <a:extLst>
+                    <a:blip r:embed="R571514bffede405a">
+                      <a:extLst xmlns:a="http://schemas.openxmlformats.org/drawingml/2006/main">
                         <a:ext uri="{28A0092B-C50C-407E-A947-70E740481C1C}">
                           <a14:useLocalDpi xmlns:a14="http://schemas.microsoft.com/office/drawing/2010/main" val="0"/>
                         </a:ext>
                       </a:extLst>
                     </a:blip>
-                    <a:srcRect/>
                     <a:stretch>
                       <a:fillRect/>
                     </a:stretch>
                   </pic:blipFill>
-                  <pic:spPr bwMode="auto">
-                    <a:xfrm>
+                  <pic:spPr>
+                    <a:xfrm rot="0" flipH="0" flipV="0">
                       <a:off x="0" y="0"/>
                       <a:ext cx="5394960" cy="1737360"/>
                     </a:xfrm>
                     <a:prstGeom prst="rect">
                       <a:avLst/>
                     </a:prstGeom>
-                    <a:noFill/>
-                    <a:ln>
-                      <a:noFill/>
-                    </a:ln>
                   </pic:spPr>
                 </pic:pic>
               </a:graphicData>
@@ -6095,6 +6120,11 @@
           <w:noProof/>
         </w:rPr>
         <w:tab/>
+      </w:r>
+      <w:r>
+        <w:rPr>
+          <w:noProof/>
+        </w:rPr>
         <w:t>Para configurar a mensagem de pós-login dinamicamente foi necessário criar um script. Para isso editamos o ficheiro profile .</w:t>
       </w:r>
     </w:p>
@@ -6256,6 +6286,11 @@
           <w:noProof/>
         </w:rPr>
         <w:tab/>
+      </w:r>
+      <w:r>
+        <w:rPr>
+          <w:noProof/>
+        </w:rPr>
         <w:t>Reiniciamos a máquina e o resultado foi:</w:t>
       </w:r>
     </w:p>
@@ -6348,7 +6383,7 @@
         </w:rPr>
         <w:br w:type="page"/>
       </w:r>
-      <w:bookmarkStart w:id="23" w:name="_Toc58158082"/>
+      <w:bookmarkStart w:name="_Toc58158082" w:id="23"/>
       <w:r>
         <w:rPr>
           <w:lang w:val="pt"/>
@@ -6359,7 +6394,7 @@
       <w:bookmarkEnd w:id="23"/>
     </w:p>
     <w:sectPr>
-      <w:pgSz w:w="12240" w:h="15840"/>
+      <w:pgSz w:w="12240" w:h="15840" w:orient="portrait"/>
       <w:pgMar w:top="1417" w:right="1701" w:bottom="1417" w:left="1701" w:header="720" w:footer="720" w:gutter="0"/>
       <w:cols w:space="720"/>
       <w:noEndnote/>
@@ -6383,7 +6418,7 @@
         <w:ind w:left="720" w:hanging="360"/>
       </w:pPr>
       <w:rPr>
-        <w:rFonts w:ascii="Symbol" w:hAnsi="Symbol" w:hint="default"/>
+        <w:rFonts w:hint="default" w:ascii="Symbol" w:hAnsi="Symbol"/>
       </w:rPr>
     </w:lvl>
     <w:lvl w:ilvl="1" w:tplc="08160003">
@@ -6395,7 +6430,7 @@
         <w:ind w:left="1440" w:hanging="360"/>
       </w:pPr>
       <w:rPr>
-        <w:rFonts w:ascii="Courier New" w:hAnsi="Courier New" w:cs="Courier New" w:hint="default"/>
+        <w:rFonts w:hint="default" w:ascii="Courier New" w:hAnsi="Courier New" w:cs="Courier New"/>
       </w:rPr>
     </w:lvl>
     <w:lvl w:ilvl="2" w:tplc="08160005" w:tentative="1">
@@ -6407,7 +6442,7 @@
         <w:ind w:left="2160" w:hanging="360"/>
       </w:pPr>
       <w:rPr>
-        <w:rFonts w:ascii="Wingdings" w:hAnsi="Wingdings" w:hint="default"/>
+        <w:rFonts w:hint="default" w:ascii="Wingdings" w:hAnsi="Wingdings"/>
       </w:rPr>
     </w:lvl>
     <w:lvl w:ilvl="3" w:tplc="08160001" w:tentative="1">
@@ -6419,7 +6454,7 @@
         <w:ind w:left="2880" w:hanging="360"/>
       </w:pPr>
       <w:rPr>
-        <w:rFonts w:ascii="Symbol" w:hAnsi="Symbol" w:hint="default"/>
+        <w:rFonts w:hint="default" w:ascii="Symbol" w:hAnsi="Symbol"/>
       </w:rPr>
     </w:lvl>
     <w:lvl w:ilvl="4" w:tplc="08160003" w:tentative="1">
@@ -6431,7 +6466,7 @@
         <w:ind w:left="3600" w:hanging="360"/>
       </w:pPr>
       <w:rPr>
-        <w:rFonts w:ascii="Courier New" w:hAnsi="Courier New" w:cs="Courier New" w:hint="default"/>
+        <w:rFonts w:hint="default" w:ascii="Courier New" w:hAnsi="Courier New" w:cs="Courier New"/>
       </w:rPr>
     </w:lvl>
     <w:lvl w:ilvl="5" w:tplc="08160005" w:tentative="1">
@@ -6443,7 +6478,7 @@
         <w:ind w:left="4320" w:hanging="360"/>
       </w:pPr>
       <w:rPr>
-        <w:rFonts w:ascii="Wingdings" w:hAnsi="Wingdings" w:hint="default"/>
+        <w:rFonts w:hint="default" w:ascii="Wingdings" w:hAnsi="Wingdings"/>
       </w:rPr>
     </w:lvl>
     <w:lvl w:ilvl="6" w:tplc="08160001" w:tentative="1">
@@ -6455,7 +6490,7 @@
         <w:ind w:left="5040" w:hanging="360"/>
       </w:pPr>
       <w:rPr>
-        <w:rFonts w:ascii="Symbol" w:hAnsi="Symbol" w:hint="default"/>
+        <w:rFonts w:hint="default" w:ascii="Symbol" w:hAnsi="Symbol"/>
       </w:rPr>
     </w:lvl>
     <w:lvl w:ilvl="7" w:tplc="08160003" w:tentative="1">
@@ -6467,7 +6502,7 @@
         <w:ind w:left="5760" w:hanging="360"/>
       </w:pPr>
       <w:rPr>
-        <w:rFonts w:ascii="Courier New" w:hAnsi="Courier New" w:cs="Courier New" w:hint="default"/>
+        <w:rFonts w:hint="default" w:ascii="Courier New" w:hAnsi="Courier New" w:cs="Courier New"/>
       </w:rPr>
     </w:lvl>
     <w:lvl w:ilvl="8" w:tplc="08160005" w:tentative="1">
@@ -6479,7 +6514,7 @@
         <w:ind w:left="6480" w:hanging="360"/>
       </w:pPr>
       <w:rPr>
-        <w:rFonts w:ascii="Wingdings" w:hAnsi="Wingdings" w:hint="default"/>
+        <w:rFonts w:hint="default" w:ascii="Wingdings" w:hAnsi="Wingdings"/>
       </w:rPr>
     </w:lvl>
   </w:abstractNum>
@@ -6495,7 +6530,7 @@
         <w:ind w:left="720" w:hanging="360"/>
       </w:pPr>
       <w:rPr>
-        <w:rFonts w:ascii="Calibri" w:eastAsiaTheme="minorEastAsia" w:hAnsi="Calibri" w:cs="Calibri" w:hint="default"/>
+        <w:rFonts w:hint="default" w:ascii="Calibri" w:hAnsi="Calibri" w:cs="Calibri" w:eastAsiaTheme="minorEastAsia"/>
       </w:rPr>
     </w:lvl>
     <w:lvl w:ilvl="1" w:tplc="08160003" w:tentative="1">
@@ -6507,7 +6542,7 @@
         <w:ind w:left="1440" w:hanging="360"/>
       </w:pPr>
       <w:rPr>
-        <w:rFonts w:ascii="Courier New" w:hAnsi="Courier New" w:cs="Courier New" w:hint="default"/>
+        <w:rFonts w:hint="default" w:ascii="Courier New" w:hAnsi="Courier New" w:cs="Courier New"/>
       </w:rPr>
     </w:lvl>
     <w:lvl w:ilvl="2" w:tplc="08160005" w:tentative="1">
@@ -6519,7 +6554,7 @@
         <w:ind w:left="2160" w:hanging="360"/>
       </w:pPr>
       <w:rPr>
-        <w:rFonts w:ascii="Wingdings" w:hAnsi="Wingdings" w:hint="default"/>
+        <w:rFonts w:hint="default" w:ascii="Wingdings" w:hAnsi="Wingdings"/>
       </w:rPr>
     </w:lvl>
     <w:lvl w:ilvl="3" w:tplc="08160001" w:tentative="1">
@@ -6531,7 +6566,7 @@
         <w:ind w:left="2880" w:hanging="360"/>
       </w:pPr>
       <w:rPr>
-        <w:rFonts w:ascii="Symbol" w:hAnsi="Symbol" w:hint="default"/>
+        <w:rFonts w:hint="default" w:ascii="Symbol" w:hAnsi="Symbol"/>
       </w:rPr>
     </w:lvl>
     <w:lvl w:ilvl="4" w:tplc="08160003" w:tentative="1">
@@ -6543,7 +6578,7 @@
         <w:ind w:left="3600" w:hanging="360"/>
       </w:pPr>
       <w:rPr>
-        <w:rFonts w:ascii="Courier New" w:hAnsi="Courier New" w:cs="Courier New" w:hint="default"/>
+        <w:rFonts w:hint="default" w:ascii="Courier New" w:hAnsi="Courier New" w:cs="Courier New"/>
       </w:rPr>
     </w:lvl>
     <w:lvl w:ilvl="5" w:tplc="08160005" w:tentative="1">
@@ -6555,7 +6590,7 @@
         <w:ind w:left="4320" w:hanging="360"/>
       </w:pPr>
       <w:rPr>
-        <w:rFonts w:ascii="Wingdings" w:hAnsi="Wingdings" w:hint="default"/>
+        <w:rFonts w:hint="default" w:ascii="Wingdings" w:hAnsi="Wingdings"/>
       </w:rPr>
     </w:lvl>
     <w:lvl w:ilvl="6" w:tplc="08160001" w:tentative="1">
@@ -6567,7 +6602,7 @@
         <w:ind w:left="5040" w:hanging="360"/>
       </w:pPr>
       <w:rPr>
-        <w:rFonts w:ascii="Symbol" w:hAnsi="Symbol" w:hint="default"/>
+        <w:rFonts w:hint="default" w:ascii="Symbol" w:hAnsi="Symbol"/>
       </w:rPr>
     </w:lvl>
     <w:lvl w:ilvl="7" w:tplc="08160003" w:tentative="1">
@@ -6579,7 +6614,7 @@
         <w:ind w:left="5760" w:hanging="360"/>
       </w:pPr>
       <w:rPr>
-        <w:rFonts w:ascii="Courier New" w:hAnsi="Courier New" w:cs="Courier New" w:hint="default"/>
+        <w:rFonts w:hint="default" w:ascii="Courier New" w:hAnsi="Courier New" w:cs="Courier New"/>
       </w:rPr>
     </w:lvl>
     <w:lvl w:ilvl="8" w:tplc="08160005" w:tentative="1">
@@ -6591,7 +6626,7 @@
         <w:ind w:left="6480" w:hanging="360"/>
       </w:pPr>
       <w:rPr>
-        <w:rFonts w:ascii="Wingdings" w:hAnsi="Wingdings" w:hint="default"/>
+        <w:rFonts w:hint="default" w:ascii="Wingdings" w:hAnsi="Wingdings"/>
       </w:rPr>
     </w:lvl>
   </w:abstractNum>
@@ -6608,7 +6643,7 @@
         <w:ind w:left="720" w:hanging="360"/>
       </w:pPr>
       <w:rPr>
-        <w:rFonts w:ascii="Symbol" w:hAnsi="Symbol" w:hint="default"/>
+        <w:rFonts w:hint="default" w:ascii="Symbol" w:hAnsi="Symbol"/>
       </w:rPr>
     </w:lvl>
     <w:lvl w:ilvl="1" w:tplc="08160003" w:tentative="1">
@@ -6620,7 +6655,7 @@
         <w:ind w:left="1440" w:hanging="360"/>
       </w:pPr>
       <w:rPr>
-        <w:rFonts w:ascii="Courier New" w:hAnsi="Courier New" w:cs="Courier New" w:hint="default"/>
+        <w:rFonts w:hint="default" w:ascii="Courier New" w:hAnsi="Courier New" w:cs="Courier New"/>
       </w:rPr>
     </w:lvl>
     <w:lvl w:ilvl="2" w:tplc="08160005" w:tentative="1">
@@ -6632,7 +6667,7 @@
         <w:ind w:left="2160" w:hanging="360"/>
       </w:pPr>
       <w:rPr>
-        <w:rFonts w:ascii="Wingdings" w:hAnsi="Wingdings" w:hint="default"/>
+        <w:rFonts w:hint="default" w:ascii="Wingdings" w:hAnsi="Wingdings"/>
       </w:rPr>
     </w:lvl>
     <w:lvl w:ilvl="3" w:tplc="08160001" w:tentative="1">
@@ -6644,7 +6679,7 @@
         <w:ind w:left="2880" w:hanging="360"/>
       </w:pPr>
       <w:rPr>
-        <w:rFonts w:ascii="Symbol" w:hAnsi="Symbol" w:hint="default"/>
+        <w:rFonts w:hint="default" w:ascii="Symbol" w:hAnsi="Symbol"/>
       </w:rPr>
     </w:lvl>
     <w:lvl w:ilvl="4" w:tplc="08160003" w:tentative="1">
@@ -6656,7 +6691,7 @@
         <w:ind w:left="3600" w:hanging="360"/>
       </w:pPr>
       <w:rPr>
-        <w:rFonts w:ascii="Courier New" w:hAnsi="Courier New" w:cs="Courier New" w:hint="default"/>
+        <w:rFonts w:hint="default" w:ascii="Courier New" w:hAnsi="Courier New" w:cs="Courier New"/>
       </w:rPr>
     </w:lvl>
     <w:lvl w:ilvl="5" w:tplc="08160005" w:tentative="1">
@@ -6668,7 +6703,7 @@
         <w:ind w:left="4320" w:hanging="360"/>
       </w:pPr>
       <w:rPr>
-        <w:rFonts w:ascii="Wingdings" w:hAnsi="Wingdings" w:hint="default"/>
+        <w:rFonts w:hint="default" w:ascii="Wingdings" w:hAnsi="Wingdings"/>
       </w:rPr>
     </w:lvl>
     <w:lvl w:ilvl="6" w:tplc="08160001" w:tentative="1">
@@ -6680,7 +6715,7 @@
         <w:ind w:left="5040" w:hanging="360"/>
       </w:pPr>
       <w:rPr>
-        <w:rFonts w:ascii="Symbol" w:hAnsi="Symbol" w:hint="default"/>
+        <w:rFonts w:hint="default" w:ascii="Symbol" w:hAnsi="Symbol"/>
       </w:rPr>
     </w:lvl>
     <w:lvl w:ilvl="7" w:tplc="08160003" w:tentative="1">
@@ -6692,7 +6727,7 @@
         <w:ind w:left="5760" w:hanging="360"/>
       </w:pPr>
       <w:rPr>
-        <w:rFonts w:ascii="Courier New" w:hAnsi="Courier New" w:cs="Courier New" w:hint="default"/>
+        <w:rFonts w:hint="default" w:ascii="Courier New" w:hAnsi="Courier New" w:cs="Courier New"/>
       </w:rPr>
     </w:lvl>
     <w:lvl w:ilvl="8" w:tplc="08160005" w:tentative="1">
@@ -6704,7 +6739,7 @@
         <w:ind w:left="6480" w:hanging="360"/>
       </w:pPr>
       <w:rPr>
-        <w:rFonts w:ascii="Wingdings" w:hAnsi="Wingdings" w:hint="default"/>
+        <w:rFonts w:hint="default" w:ascii="Wingdings" w:hAnsi="Wingdings"/>
       </w:rPr>
     </w:lvl>
   </w:abstractNum>
@@ -6721,11 +6756,11 @@
 </file>
 
 <file path=word/styles.xml><?xml version="1.0" encoding="utf-8"?>
-<w:styles xmlns:mc="http://schemas.openxmlformats.org/markup-compatibility/2006" xmlns:r="http://schemas.openxmlformats.org/officeDocument/2006/relationships" xmlns:w="http://schemas.openxmlformats.org/wordprocessingml/2006/main" xmlns:w14="http://schemas.microsoft.com/office/word/2010/wordml" xmlns:w15="http://schemas.microsoft.com/office/word/2012/wordml" xmlns:w16cex="http://schemas.microsoft.com/office/word/2018/wordml/cex" xmlns:w16cid="http://schemas.microsoft.com/office/word/2016/wordml/cid" xmlns:w16="http://schemas.microsoft.com/office/word/2018/wordml" xmlns:w16se="http://schemas.microsoft.com/office/word/2015/wordml/symex" mc:Ignorable="w14 w15 w16se w16cid w16 w16cex">
+<w:styles xmlns:wp14="http://schemas.microsoft.com/office/word/2010/wordprocessingDrawing" xmlns:mc="http://schemas.openxmlformats.org/markup-compatibility/2006" xmlns:r="http://schemas.openxmlformats.org/officeDocument/2006/relationships" xmlns:w="http://schemas.openxmlformats.org/wordprocessingml/2006/main" xmlns:w14="http://schemas.microsoft.com/office/word/2010/wordml" xmlns:w15="http://schemas.microsoft.com/office/word/2012/wordml" xmlns:w16cex="http://schemas.microsoft.com/office/word/2018/wordml/cex" xmlns:w16cid="http://schemas.microsoft.com/office/word/2016/wordml/cid" xmlns:w16="http://schemas.microsoft.com/office/word/2018/wordml" xmlns:w16se="http://schemas.microsoft.com/office/word/2015/wordml/symex" mc:Ignorable="w14 w15 w16se w16cid w16 w16cex wp14">
   <w:docDefaults>
     <w:rPrDefault>
       <w:rPr>
-        <w:rFonts w:asciiTheme="minorHAnsi" w:eastAsiaTheme="minorEastAsia" w:hAnsiTheme="minorHAnsi" w:cstheme="minorBidi"/>
+        <w:rFonts w:asciiTheme="minorHAnsi" w:hAnsiTheme="minorHAnsi" w:eastAsiaTheme="minorEastAsia" w:cstheme="minorBidi"/>
         <w:sz w:val="22"/>
         <w:szCs w:val="22"/>
         <w:lang w:val="pt-PT" w:eastAsia="pt-PT" w:bidi="ar-SA"/>
@@ -6740,14 +6775,14 @@
   <w:latentStyles w:defLockedState="0" w:defUIPriority="99" w:defSemiHidden="0" w:defUnhideWhenUsed="0" w:defQFormat="0" w:count="376">
     <w:lsdException w:name="Normal" w:uiPriority="0" w:qFormat="1"/>
     <w:lsdException w:name="heading 1" w:uiPriority="9" w:qFormat="1"/>
-    <w:lsdException w:name="heading 2" w:semiHidden="1" w:uiPriority="9" w:unhideWhenUsed="1" w:qFormat="1"/>
-    <w:lsdException w:name="heading 3" w:semiHidden="1" w:uiPriority="9" w:unhideWhenUsed="1" w:qFormat="1"/>
-    <w:lsdException w:name="heading 4" w:semiHidden="1" w:uiPriority="9" w:unhideWhenUsed="1" w:qFormat="1"/>
-    <w:lsdException w:name="heading 5" w:semiHidden="1" w:uiPriority="9" w:unhideWhenUsed="1" w:qFormat="1"/>
-    <w:lsdException w:name="heading 6" w:semiHidden="1" w:uiPriority="9" w:unhideWhenUsed="1" w:qFormat="1"/>
-    <w:lsdException w:name="heading 7" w:semiHidden="1" w:uiPriority="9" w:unhideWhenUsed="1" w:qFormat="1"/>
-    <w:lsdException w:name="heading 8" w:semiHidden="1" w:uiPriority="9" w:unhideWhenUsed="1" w:qFormat="1"/>
-    <w:lsdException w:name="heading 9" w:semiHidden="1" w:uiPriority="9" w:unhideWhenUsed="1" w:qFormat="1"/>
+    <w:lsdException w:name="heading 2" w:uiPriority="9" w:semiHidden="1" w:unhideWhenUsed="1" w:qFormat="1"/>
+    <w:lsdException w:name="heading 3" w:uiPriority="9" w:semiHidden="1" w:unhideWhenUsed="1" w:qFormat="1"/>
+    <w:lsdException w:name="heading 4" w:uiPriority="9" w:semiHidden="1" w:unhideWhenUsed="1" w:qFormat="1"/>
+    <w:lsdException w:name="heading 5" w:uiPriority="9" w:semiHidden="1" w:unhideWhenUsed="1" w:qFormat="1"/>
+    <w:lsdException w:name="heading 6" w:uiPriority="9" w:semiHidden="1" w:unhideWhenUsed="1" w:qFormat="1"/>
+    <w:lsdException w:name="heading 7" w:uiPriority="9" w:semiHidden="1" w:unhideWhenUsed="1" w:qFormat="1"/>
+    <w:lsdException w:name="heading 8" w:uiPriority="9" w:semiHidden="1" w:unhideWhenUsed="1" w:qFormat="1"/>
+    <w:lsdException w:name="heading 9" w:uiPriority="9" w:semiHidden="1" w:unhideWhenUsed="1" w:qFormat="1"/>
     <w:lsdException w:name="index 1" w:semiHidden="1" w:unhideWhenUsed="1"/>
     <w:lsdException w:name="index 2" w:semiHidden="1" w:unhideWhenUsed="1"/>
     <w:lsdException w:name="index 3" w:semiHidden="1" w:unhideWhenUsed="1"/>
@@ -6757,22 +6792,22 @@
     <w:lsdException w:name="index 7" w:semiHidden="1" w:unhideWhenUsed="1"/>
     <w:lsdException w:name="index 8" w:semiHidden="1" w:unhideWhenUsed="1"/>
     <w:lsdException w:name="index 9" w:semiHidden="1" w:unhideWhenUsed="1"/>
-    <w:lsdException w:name="toc 1" w:semiHidden="1" w:uiPriority="39" w:unhideWhenUsed="1"/>
-    <w:lsdException w:name="toc 2" w:semiHidden="1" w:uiPriority="39" w:unhideWhenUsed="1"/>
-    <w:lsdException w:name="toc 3" w:semiHidden="1" w:uiPriority="39" w:unhideWhenUsed="1"/>
-    <w:lsdException w:name="toc 4" w:semiHidden="1" w:uiPriority="39" w:unhideWhenUsed="1"/>
-    <w:lsdException w:name="toc 5" w:semiHidden="1" w:uiPriority="39" w:unhideWhenUsed="1"/>
-    <w:lsdException w:name="toc 6" w:semiHidden="1" w:uiPriority="39" w:unhideWhenUsed="1"/>
-    <w:lsdException w:name="toc 7" w:semiHidden="1" w:uiPriority="39" w:unhideWhenUsed="1"/>
-    <w:lsdException w:name="toc 8" w:semiHidden="1" w:uiPriority="39" w:unhideWhenUsed="1"/>
-    <w:lsdException w:name="toc 9" w:semiHidden="1" w:uiPriority="39" w:unhideWhenUsed="1"/>
+    <w:lsdException w:name="toc 1" w:uiPriority="39" w:semiHidden="1" w:unhideWhenUsed="1"/>
+    <w:lsdException w:name="toc 2" w:uiPriority="39" w:semiHidden="1" w:unhideWhenUsed="1"/>
+    <w:lsdException w:name="toc 3" w:uiPriority="39" w:semiHidden="1" w:unhideWhenUsed="1"/>
+    <w:lsdException w:name="toc 4" w:uiPriority="39" w:semiHidden="1" w:unhideWhenUsed="1"/>
+    <w:lsdException w:name="toc 5" w:uiPriority="39" w:semiHidden="1" w:unhideWhenUsed="1"/>
+    <w:lsdException w:name="toc 6" w:uiPriority="39" w:semiHidden="1" w:unhideWhenUsed="1"/>
+    <w:lsdException w:name="toc 7" w:uiPriority="39" w:semiHidden="1" w:unhideWhenUsed="1"/>
+    <w:lsdException w:name="toc 8" w:uiPriority="39" w:semiHidden="1" w:unhideWhenUsed="1"/>
+    <w:lsdException w:name="toc 9" w:uiPriority="39" w:semiHidden="1" w:unhideWhenUsed="1"/>
     <w:lsdException w:name="Normal Indent" w:semiHidden="1" w:unhideWhenUsed="1"/>
     <w:lsdException w:name="footnote text" w:semiHidden="1" w:unhideWhenUsed="1"/>
     <w:lsdException w:name="annotation text" w:semiHidden="1" w:unhideWhenUsed="1"/>
     <w:lsdException w:name="header" w:semiHidden="1" w:unhideWhenUsed="1"/>
     <w:lsdException w:name="footer" w:semiHidden="1" w:unhideWhenUsed="1"/>
     <w:lsdException w:name="index heading" w:semiHidden="1" w:unhideWhenUsed="1"/>
-    <w:lsdException w:name="caption" w:semiHidden="1" w:uiPriority="35" w:unhideWhenUsed="1" w:qFormat="1"/>
+    <w:lsdException w:name="caption" w:uiPriority="35" w:semiHidden="1" w:unhideWhenUsed="1" w:qFormat="1"/>
     <w:lsdException w:name="table of figures" w:semiHidden="1" w:unhideWhenUsed="1"/>
     <w:lsdException w:name="envelope address" w:semiHidden="1" w:unhideWhenUsed="1"/>
     <w:lsdException w:name="envelope return" w:semiHidden="1" w:unhideWhenUsed="1"/>
@@ -6803,7 +6838,7 @@
     <w:lsdException w:name="Title" w:uiPriority="10" w:qFormat="1"/>
     <w:lsdException w:name="Closing" w:semiHidden="1" w:unhideWhenUsed="1"/>
     <w:lsdException w:name="Signature" w:semiHidden="1" w:unhideWhenUsed="1"/>
-    <w:lsdException w:name="Default Paragraph Font" w:semiHidden="1" w:uiPriority="1" w:unhideWhenUsed="1"/>
+    <w:lsdException w:name="Default Paragraph Font" w:uiPriority="1" w:semiHidden="1" w:unhideWhenUsed="1"/>
     <w:lsdException w:name="Body Text" w:semiHidden="1" w:unhideWhenUsed="1"/>
     <w:lsdException w:name="Body Text Indent" w:semiHidden="1" w:unhideWhenUsed="1"/>
     <w:lsdException w:name="List Continue" w:semiHidden="1" w:unhideWhenUsed="1"/>
@@ -7003,8 +7038,8 @@
     <w:lsdException w:name="Subtle Reference" w:uiPriority="31" w:qFormat="1"/>
     <w:lsdException w:name="Intense Reference" w:uiPriority="32" w:qFormat="1"/>
     <w:lsdException w:name="Book Title" w:uiPriority="33" w:qFormat="1"/>
-    <w:lsdException w:name="Bibliography" w:semiHidden="1" w:uiPriority="37" w:unhideWhenUsed="1"/>
-    <w:lsdException w:name="TOC Heading" w:semiHidden="1" w:uiPriority="39" w:unhideWhenUsed="1" w:qFormat="1"/>
+    <w:lsdException w:name="Bibliography" w:uiPriority="37" w:semiHidden="1" w:unhideWhenUsed="1"/>
+    <w:lsdException w:name="TOC Heading" w:uiPriority="39" w:semiHidden="1" w:unhideWhenUsed="1" w:qFormat="1"/>
     <w:lsdException w:name="Plain Table 1" w:uiPriority="41"/>
     <w:lsdException w:name="Plain Table 2" w:uiPriority="42"/>
     <w:lsdException w:name="Plain Table 3" w:uiPriority="43"/>
@@ -7115,7 +7150,7 @@
     <w:lsdException w:name="Unresolved Mention" w:semiHidden="1" w:unhideWhenUsed="1"/>
     <w:lsdException w:name="Smart Link" w:semiHidden="1" w:unhideWhenUsed="1"/>
   </w:latentStyles>
-  <w:style w:type="paragraph" w:default="1" w:styleId="Normal">
+  <w:style w:type="paragraph" w:styleId="Normal" w:default="1">
     <w:name w:val="Normal"/>
     <w:qFormat/>
   </w:style>
@@ -7134,7 +7169,7 @@
       <w:outlineLvl w:val="0"/>
     </w:pPr>
     <w:rPr>
-      <w:rFonts w:asciiTheme="majorHAnsi" w:eastAsiaTheme="majorEastAsia" w:hAnsiTheme="majorHAnsi" w:cstheme="majorBidi"/>
+      <w:rFonts w:asciiTheme="majorHAnsi" w:hAnsiTheme="majorHAnsi" w:eastAsiaTheme="majorEastAsia" w:cstheme="majorBidi"/>
       <w:color w:val="2F5496" w:themeColor="accent1" w:themeShade="BF"/>
       <w:sz w:val="32"/>
       <w:szCs w:val="32"/>
@@ -7156,7 +7191,7 @@
       <w:outlineLvl w:val="1"/>
     </w:pPr>
     <w:rPr>
-      <w:rFonts w:asciiTheme="majorHAnsi" w:eastAsiaTheme="majorEastAsia" w:hAnsiTheme="majorHAnsi" w:cstheme="majorBidi"/>
+      <w:rFonts w:asciiTheme="majorHAnsi" w:hAnsiTheme="majorHAnsi" w:eastAsiaTheme="majorEastAsia" w:cstheme="majorBidi"/>
       <w:color w:val="2F5496" w:themeColor="accent1" w:themeShade="BF"/>
       <w:sz w:val="26"/>
       <w:szCs w:val="26"/>
@@ -7178,7 +7213,7 @@
       <w:outlineLvl w:val="2"/>
     </w:pPr>
     <w:rPr>
-      <w:rFonts w:asciiTheme="majorHAnsi" w:eastAsiaTheme="majorEastAsia" w:hAnsiTheme="majorHAnsi" w:cstheme="majorBidi"/>
+      <w:rFonts w:asciiTheme="majorHAnsi" w:hAnsiTheme="majorHAnsi" w:eastAsiaTheme="majorEastAsia" w:cstheme="majorBidi"/>
       <w:color w:val="1F3763" w:themeColor="accent1" w:themeShade="7F"/>
       <w:sz w:val="24"/>
       <w:szCs w:val="24"/>
@@ -7200,19 +7235,19 @@
       <w:outlineLvl w:val="3"/>
     </w:pPr>
     <w:rPr>
-      <w:rFonts w:asciiTheme="majorHAnsi" w:eastAsiaTheme="majorEastAsia" w:hAnsiTheme="majorHAnsi" w:cstheme="majorBidi"/>
+      <w:rFonts w:asciiTheme="majorHAnsi" w:hAnsiTheme="majorHAnsi" w:eastAsiaTheme="majorEastAsia" w:cstheme="majorBidi"/>
       <w:i/>
       <w:iCs/>
       <w:color w:val="2F5496" w:themeColor="accent1" w:themeShade="BF"/>
     </w:rPr>
   </w:style>
-  <w:style w:type="character" w:default="1" w:styleId="Tipodeletrapredefinidodopargrafo">
+  <w:style w:type="character" w:styleId="Tipodeletrapredefinidodopargrafo" w:default="1">
     <w:name w:val="Default Paragraph Font"/>
     <w:uiPriority w:val="1"/>
     <w:semiHidden/>
     <w:unhideWhenUsed/>
   </w:style>
-  <w:style w:type="table" w:default="1" w:styleId="Tabelanormal">
+  <w:style w:type="table" w:styleId="Tabelanormal" w:default="1">
     <w:name w:val="Normal Table"/>
     <w:uiPriority w:val="99"/>
     <w:semiHidden/>
@@ -7227,33 +7262,33 @@
       </w:tblCellMar>
     </w:tblPr>
   </w:style>
-  <w:style w:type="numbering" w:default="1" w:styleId="Semlista">
+  <w:style w:type="numbering" w:styleId="Semlista" w:default="1">
     <w:name w:val="No List"/>
     <w:uiPriority w:val="99"/>
     <w:semiHidden/>
     <w:unhideWhenUsed/>
   </w:style>
-  <w:style w:type="character" w:customStyle="1" w:styleId="Ttulo2Carter">
+  <w:style w:type="character" w:styleId="Ttulo2Carter" w:customStyle="1">
     <w:name w:val="Título 2 Caráter"/>
     <w:basedOn w:val="Tipodeletrapredefinidodopargrafo"/>
     <w:link w:val="Ttulo2"/>
     <w:uiPriority w:val="9"/>
     <w:rsid w:val="003E4436"/>
     <w:rPr>
-      <w:rFonts w:asciiTheme="majorHAnsi" w:eastAsiaTheme="majorEastAsia" w:hAnsiTheme="majorHAnsi" w:cstheme="majorBidi"/>
+      <w:rFonts w:asciiTheme="majorHAnsi" w:hAnsiTheme="majorHAnsi" w:eastAsiaTheme="majorEastAsia" w:cstheme="majorBidi"/>
       <w:color w:val="2F5496" w:themeColor="accent1" w:themeShade="BF"/>
       <w:sz w:val="26"/>
       <w:szCs w:val="26"/>
     </w:rPr>
   </w:style>
-  <w:style w:type="character" w:customStyle="1" w:styleId="Ttulo1Carter">
+  <w:style w:type="character" w:styleId="Ttulo1Carter" w:customStyle="1">
     <w:name w:val="Título 1 Caráter"/>
     <w:basedOn w:val="Tipodeletrapredefinidodopargrafo"/>
     <w:link w:val="Ttulo1"/>
     <w:uiPriority w:val="9"/>
     <w:rsid w:val="003E4436"/>
     <w:rPr>
-      <w:rFonts w:asciiTheme="majorHAnsi" w:eastAsiaTheme="majorEastAsia" w:hAnsiTheme="majorHAnsi" w:cstheme="majorBidi"/>
+      <w:rFonts w:asciiTheme="majorHAnsi" w:hAnsiTheme="majorHAnsi" w:eastAsiaTheme="majorEastAsia" w:cstheme="majorBidi"/>
       <w:color w:val="2F5496" w:themeColor="accent1" w:themeShade="BF"/>
       <w:sz w:val="32"/>
       <w:szCs w:val="32"/>
@@ -7316,14 +7351,14 @@
       <w:spacing w:after="0" w:line="240" w:lineRule="auto"/>
     </w:pPr>
   </w:style>
-  <w:style w:type="character" w:customStyle="1" w:styleId="Ttulo3Carter">
+  <w:style w:type="character" w:styleId="Ttulo3Carter" w:customStyle="1">
     <w:name w:val="Título 3 Caráter"/>
     <w:basedOn w:val="Tipodeletrapredefinidodopargrafo"/>
     <w:link w:val="Ttulo3"/>
     <w:uiPriority w:val="9"/>
     <w:rsid w:val="00887307"/>
     <w:rPr>
-      <w:rFonts w:asciiTheme="majorHAnsi" w:eastAsiaTheme="majorEastAsia" w:hAnsiTheme="majorHAnsi" w:cstheme="majorBidi"/>
+      <w:rFonts w:asciiTheme="majorHAnsi" w:hAnsiTheme="majorHAnsi" w:eastAsiaTheme="majorEastAsia" w:cstheme="majorBidi"/>
       <w:color w:val="1F3763" w:themeColor="accent1" w:themeShade="7F"/>
       <w:sz w:val="24"/>
       <w:szCs w:val="24"/>
@@ -7342,14 +7377,14 @@
       <w:ind w:left="440"/>
     </w:pPr>
   </w:style>
-  <w:style w:type="character" w:customStyle="1" w:styleId="Ttulo4Carter">
+  <w:style w:type="character" w:styleId="Ttulo4Carter" w:customStyle="1">
     <w:name w:val="Título 4 Caráter"/>
     <w:basedOn w:val="Tipodeletrapredefinidodopargrafo"/>
     <w:link w:val="Ttulo4"/>
     <w:uiPriority w:val="9"/>
     <w:rsid w:val="000B3061"/>
     <w:rPr>
-      <w:rFonts w:asciiTheme="majorHAnsi" w:eastAsiaTheme="majorEastAsia" w:hAnsiTheme="majorHAnsi" w:cstheme="majorBidi"/>
+      <w:rFonts w:asciiTheme="majorHAnsi" w:hAnsiTheme="majorHAnsi" w:eastAsiaTheme="majorEastAsia" w:cstheme="majorBidi"/>
       <w:i/>
       <w:iCs/>
       <w:color w:val="2F5496" w:themeColor="accent1" w:themeShade="BF"/>

</xml_diff>